<commit_message>
Proyecto final - Parte de Alcance
Nuevo comit de proyecto final que abarca hasta el apartado de alcance
</commit_message>
<xml_diff>
--- a/Proyecto final.docx
+++ b/Proyecto final.docx
@@ -2417,9 +2417,65 @@
       </w:r>
       <w:r>
         <w:rPr>
+          <w:noProof/>
           <w:sz w:val="24"/>
+          <w:lang w:val="en-US"/>
         </w:rPr>
         <w:lastRenderedPageBreak/>
+        <w:drawing>
+          <wp:anchor distT="0" distB="0" distL="114300" distR="114300" simplePos="0" relativeHeight="251706368" behindDoc="0" locked="0" layoutInCell="1" allowOverlap="1" wp14:anchorId="71BF8A43" wp14:editId="5C281144">
+            <wp:simplePos x="0" y="0"/>
+            <wp:positionH relativeFrom="column">
+              <wp:posOffset>4142105</wp:posOffset>
+            </wp:positionH>
+            <wp:positionV relativeFrom="paragraph">
+              <wp:posOffset>0</wp:posOffset>
+            </wp:positionV>
+            <wp:extent cx="2504044" cy="1962785"/>
+            <wp:effectExtent l="0" t="0" r="0" b="0"/>
+            <wp:wrapSquare wrapText="bothSides"/>
+            <wp:docPr id="22" name="Imagen 22"/>
+            <wp:cNvGraphicFramePr>
+              <a:graphicFrameLocks xmlns:a="http://schemas.openxmlformats.org/drawingml/2006/main" noChangeAspect="1"/>
+            </wp:cNvGraphicFramePr>
+            <a:graphic xmlns:a="http://schemas.openxmlformats.org/drawingml/2006/main">
+              <a:graphicData uri="http://schemas.openxmlformats.org/drawingml/2006/picture">
+                <pic:pic xmlns:pic="http://schemas.openxmlformats.org/drawingml/2006/picture">
+                  <pic:nvPicPr>
+                    <pic:cNvPr id="22" name="39110439-concepto-de-protección-de-seguridad-de-personas-de-negocios-de-diversidad.jpg"/>
+                    <pic:cNvPicPr/>
+                  </pic:nvPicPr>
+                  <pic:blipFill>
+                    <a:blip r:embed="rId11" cstate="print">
+                      <a:extLst>
+                        <a:ext uri="{28A0092B-C50C-407E-A947-70E740481C1C}">
+                          <a14:useLocalDpi xmlns:a14="http://schemas.microsoft.com/office/drawing/2010/main" val="0"/>
+                        </a:ext>
+                      </a:extLst>
+                    </a:blip>
+                    <a:stretch>
+                      <a:fillRect/>
+                    </a:stretch>
+                  </pic:blipFill>
+                  <pic:spPr>
+                    <a:xfrm>
+                      <a:off x="0" y="0"/>
+                      <a:ext cx="2504044" cy="1962785"/>
+                    </a:xfrm>
+                    <a:prstGeom prst="rect">
+                      <a:avLst/>
+                    </a:prstGeom>
+                  </pic:spPr>
+                </pic:pic>
+              </a:graphicData>
+            </a:graphic>
+          </wp:anchor>
+        </w:drawing>
+      </w:r>
+      <w:r>
+        <w:rPr>
+          <w:sz w:val="24"/>
+        </w:rPr>
         <w:t>pla</w:t>
       </w:r>
       <w:r>
@@ -2427,20 +2483,139 @@
           <w:sz w:val="24"/>
         </w:rPr>
         <w:t xml:space="preserve">nes. Su propósito en general es mantener lo más seguro posible viviendas o negocios al menor costo posible, </w:t>
+      </w:r>
+      <w:r>
+        <w:rPr>
+          <w:sz w:val="24"/>
+        </w:rPr>
+        <w:t>tendrá la función de mantener a salvo a los clientes o, en caso de que se trate de un robo, hacer más seguro el negocio, empresa o vivienda en la cual esté instalado este sistema de seguridad. Como ya se dijo, también se podrán acoplar a la aplicación dispositivos externos que se quieran controlar remotamente. Será un tipo de aplicación multifuncional, pero su principal enfoque será el sistema de seguridad</w:t>
+      </w:r>
+      <w:r>
+        <w:rPr>
+          <w:sz w:val="24"/>
+        </w:rPr>
+        <w:t>. Es crear una aplicación la cual mantenga una mejor estancia en las personas, ya sea en un negocio o en una vivienda.</w:t>
+      </w:r>
+    </w:p>
+    <w:p>
+      <w:pPr>
+        <w:tabs>
+          <w:tab w:val="left" w:pos="3252"/>
+        </w:tabs>
+        <w:jc w:val="both"/>
+        <w:rPr>
+          <w:sz w:val="24"/>
+        </w:rPr>
+      </w:pPr>
+    </w:p>
+    <w:p>
+      <w:pPr>
+        <w:tabs>
+          <w:tab w:val="left" w:pos="3252"/>
+        </w:tabs>
+        <w:jc w:val="center"/>
+        <w:rPr>
+          <w:sz w:val="28"/>
+        </w:rPr>
+      </w:pPr>
+      <w:r>
+        <w:rPr>
+          <w:b/>
+          <w:sz w:val="28"/>
+        </w:rPr>
+        <w:t>Alcance</w:t>
+      </w:r>
+    </w:p>
+    <w:p>
+      <w:pPr>
+        <w:tabs>
+          <w:tab w:val="left" w:pos="3252"/>
+        </w:tabs>
+        <w:jc w:val="both"/>
+        <w:rPr>
+          <w:sz w:val="24"/>
+        </w:rPr>
+      </w:pPr>
+      <w:r>
+        <w:rPr>
+          <w:noProof/>
+          <w:sz w:val="24"/>
+          <w:lang w:val="en-US"/>
+        </w:rPr>
+        <w:drawing>
+          <wp:anchor distT="0" distB="0" distL="114300" distR="114300" simplePos="0" relativeHeight="251707392" behindDoc="0" locked="0" layoutInCell="1" allowOverlap="1" wp14:anchorId="12471274" wp14:editId="4B9BA503">
+            <wp:simplePos x="0" y="0"/>
+            <wp:positionH relativeFrom="column">
+              <wp:posOffset>3619500</wp:posOffset>
+            </wp:positionH>
+            <wp:positionV relativeFrom="paragraph">
+              <wp:posOffset>10160</wp:posOffset>
+            </wp:positionV>
+            <wp:extent cx="2627332" cy="1605915"/>
+            <wp:effectExtent l="0" t="0" r="1905" b="0"/>
+            <wp:wrapSquare wrapText="bothSides"/>
+            <wp:docPr id="23" name="Imagen 23"/>
+            <wp:cNvGraphicFramePr>
+              <a:graphicFrameLocks xmlns:a="http://schemas.openxmlformats.org/drawingml/2006/main" noChangeAspect="1"/>
+            </wp:cNvGraphicFramePr>
+            <a:graphic xmlns:a="http://schemas.openxmlformats.org/drawingml/2006/main">
+              <a:graphicData uri="http://schemas.openxmlformats.org/drawingml/2006/picture">
+                <pic:pic xmlns:pic="http://schemas.openxmlformats.org/drawingml/2006/picture">
+                  <pic:nvPicPr>
+                    <pic:cNvPr id="23" name="seguridad-administracion.jpg"/>
+                    <pic:cNvPicPr/>
+                  </pic:nvPicPr>
+                  <pic:blipFill>
+                    <a:blip r:embed="rId12" cstate="print">
+                      <a:extLst>
+                        <a:ext uri="{28A0092B-C50C-407E-A947-70E740481C1C}">
+                          <a14:useLocalDpi xmlns:a14="http://schemas.microsoft.com/office/drawing/2010/main" val="0"/>
+                        </a:ext>
+                      </a:extLst>
+                    </a:blip>
+                    <a:stretch>
+                      <a:fillRect/>
+                    </a:stretch>
+                  </pic:blipFill>
+                  <pic:spPr>
+                    <a:xfrm>
+                      <a:off x="0" y="0"/>
+                      <a:ext cx="2627332" cy="1605915"/>
+                    </a:xfrm>
+                    <a:prstGeom prst="rect">
+                      <a:avLst/>
+                    </a:prstGeom>
+                  </pic:spPr>
+                </pic:pic>
+              </a:graphicData>
+            </a:graphic>
+          </wp:anchor>
+        </w:drawing>
+      </w:r>
+      <w:r>
+        <w:rPr>
+          <w:sz w:val="24"/>
+        </w:rPr>
+        <w:t>El alcance que pretendo que tenga el proyecto, no sólo abarca empresas grandes que quieran tener seguridad, si no también, negocios pequeños que no cuenten con suficientes recursos económicos, así como de viviendas que sean muy grandes o muy pequeñas, la aplicación no distinguirá esto, por lo que se adaptará para cualquier tipo de clientes.</w:t>
       </w:r>
       <w:bookmarkStart w:id="0" w:name="_GoBack"/>
       <w:bookmarkEnd w:id="0"/>
-      <w:r>
+    </w:p>
+    <w:p>
+      <w:pPr>
+        <w:tabs>
+          <w:tab w:val="left" w:pos="3252"/>
+        </w:tabs>
+        <w:jc w:val="both"/>
         <w:rPr>
           <w:sz w:val="24"/>
         </w:rPr>
-        <w:t>tendrá la función de mantener a salvo a los clientes o, en caso de que se trate de un robo, hacer más seguro el negocio, empresa o vivienda en la cual esté instalado este sistema de seguridad. Como ya se dijo, también se podrán acoplar a la aplicación dispositivos externos que se quieran controlar remotamente. Será un tipo de aplicación multifuncional, pero su principal enfoque será el sistema de seguridad</w:t>
-      </w:r>
+      </w:pPr>
       <w:r>
         <w:rPr>
           <w:sz w:val="24"/>
         </w:rPr>
-        <w:t xml:space="preserve"> </w:t>
+        <w:t>Ahora, tomando como ejemplo mi comunidad, muchas de las personas con negocios que no cuentan con seguridad, no saben usar muy bien la computadora o el celular, por lo que se tendrán diferentes diseños de interfaces de la aplicación o el programa para que las personas con dichos problemas puedan acceder fácilmente y sin mayores complicaciones. En conclusión, el proyecto está diseñado para tener el mayor alcance posible, desde grandes empresas hasta pequeñas viviendas a diferentes costos y con diferentes interfaces para que la mayoría de clientes puedan gozar de una buena seguridad.</w:t>
       </w:r>
     </w:p>
     <w:sectPr>
@@ -3196,7 +3371,7 @@
 </file>
 
 <file path=customXml/itemProps1.xml><?xml version="1.0" encoding="utf-8"?>
-<ds:datastoreItem xmlns:ds="http://schemas.openxmlformats.org/officeDocument/2006/customXml" ds:itemID="{A18980C5-7DFD-4E61-A199-D8619D67A4B4}">
+<ds:datastoreItem xmlns:ds="http://schemas.openxmlformats.org/officeDocument/2006/customXml" ds:itemID="{B8484B93-9552-4D9F-81E7-D22E45D62078}">
   <ds:schemaRefs>
     <ds:schemaRef ds:uri="http://schemas.openxmlformats.org/officeDocument/2006/bibliography"/>
   </ds:schemaRefs>

</xml_diff>

<commit_message>
Proyecto final - Parte de definiciones
Se avanzó hasta la parte de acrónimos.
</commit_message>
<xml_diff>
--- a/Proyecto final.docx
+++ b/Proyecto final.docx
@@ -2598,8 +2598,6 @@
         </w:rPr>
         <w:t>El alcance que pretendo que tenga el proyecto, no sólo abarca empresas grandes que quieran tener seguridad, si no también, negocios pequeños que no cuenten con suficientes recursos económicos, así como de viviendas que sean muy grandes o muy pequeñas, la aplicación no distinguirá esto, por lo que se adaptará para cualquier tipo de clientes.</w:t>
       </w:r>
-      <w:bookmarkStart w:id="0" w:name="_GoBack"/>
-      <w:bookmarkEnd w:id="0"/>
     </w:p>
     <w:p>
       <w:pPr>
@@ -2617,6 +2615,150 @@
         </w:rPr>
         <w:t>Ahora, tomando como ejemplo mi comunidad, muchas de las personas con negocios que no cuentan con seguridad, no saben usar muy bien la computadora o el celular, por lo que se tendrán diferentes diseños de interfaces de la aplicación o el programa para que las personas con dichos problemas puedan acceder fácilmente y sin mayores complicaciones. En conclusión, el proyecto está diseñado para tener el mayor alcance posible, desde grandes empresas hasta pequeñas viviendas a diferentes costos y con diferentes interfaces para que la mayoría de clientes puedan gozar de una buena seguridad.</w:t>
       </w:r>
+    </w:p>
+    <w:p>
+      <w:pPr>
+        <w:tabs>
+          <w:tab w:val="left" w:pos="3252"/>
+        </w:tabs>
+        <w:jc w:val="both"/>
+        <w:rPr>
+          <w:sz w:val="24"/>
+        </w:rPr>
+      </w:pPr>
+    </w:p>
+    <w:p>
+      <w:pPr>
+        <w:tabs>
+          <w:tab w:val="left" w:pos="3252"/>
+        </w:tabs>
+        <w:jc w:val="center"/>
+        <w:rPr>
+          <w:sz w:val="28"/>
+        </w:rPr>
+      </w:pPr>
+      <w:r>
+        <w:rPr>
+          <w:b/>
+          <w:sz w:val="28"/>
+        </w:rPr>
+        <w:t>Definiciones, acrónimos y abreviaciones</w:t>
+      </w:r>
+    </w:p>
+    <w:p>
+      <w:pPr>
+        <w:tabs>
+          <w:tab w:val="left" w:pos="3252"/>
+        </w:tabs>
+        <w:jc w:val="both"/>
+        <w:rPr>
+          <w:sz w:val="24"/>
+        </w:rPr>
+      </w:pPr>
+      <w:r>
+        <w:rPr>
+          <w:sz w:val="24"/>
+        </w:rPr>
+        <w:t xml:space="preserve">- </w:t>
+      </w:r>
+      <w:proofErr w:type="spellStart"/>
+      <w:r>
+        <w:rPr>
+          <w:sz w:val="24"/>
+        </w:rPr>
+        <w:t>SegV</w:t>
+      </w:r>
+      <w:proofErr w:type="spellEnd"/>
+      <w:r>
+        <w:rPr>
+          <w:sz w:val="24"/>
+        </w:rPr>
+        <w:t>: Significa “Seguridad en Viviendas”.</w:t>
+      </w:r>
+    </w:p>
+    <w:p>
+      <w:pPr>
+        <w:tabs>
+          <w:tab w:val="left" w:pos="3252"/>
+        </w:tabs>
+        <w:jc w:val="both"/>
+        <w:rPr>
+          <w:sz w:val="24"/>
+        </w:rPr>
+      </w:pPr>
+      <w:r>
+        <w:rPr>
+          <w:sz w:val="24"/>
+        </w:rPr>
+        <w:t xml:space="preserve">- </w:t>
+      </w:r>
+      <w:proofErr w:type="spellStart"/>
+      <w:r>
+        <w:rPr>
+          <w:sz w:val="24"/>
+        </w:rPr>
+        <w:t>SegE</w:t>
+      </w:r>
+      <w:proofErr w:type="spellEnd"/>
+      <w:r>
+        <w:rPr>
+          <w:sz w:val="24"/>
+        </w:rPr>
+        <w:t>: Significa “Seguridad en Empresas”.</w:t>
+      </w:r>
+    </w:p>
+    <w:p>
+      <w:pPr>
+        <w:tabs>
+          <w:tab w:val="left" w:pos="3252"/>
+        </w:tabs>
+        <w:jc w:val="both"/>
+        <w:rPr>
+          <w:sz w:val="24"/>
+        </w:rPr>
+      </w:pPr>
+      <w:r>
+        <w:rPr>
+          <w:sz w:val="24"/>
+        </w:rPr>
+        <w:t>- UMSNH: “Universidad Michoacana de San Nicolás de Hidalgo”.</w:t>
+      </w:r>
+    </w:p>
+    <w:p>
+      <w:pPr>
+        <w:tabs>
+          <w:tab w:val="left" w:pos="3252"/>
+        </w:tabs>
+        <w:jc w:val="both"/>
+        <w:rPr>
+          <w:sz w:val="24"/>
+        </w:rPr>
+      </w:pPr>
+      <w:r>
+        <w:rPr>
+          <w:sz w:val="24"/>
+        </w:rPr>
+        <w:t>- Mb: “Megabytes”.</w:t>
+      </w:r>
+    </w:p>
+    <w:p>
+      <w:pPr>
+        <w:tabs>
+          <w:tab w:val="left" w:pos="3252"/>
+        </w:tabs>
+        <w:jc w:val="both"/>
+        <w:rPr>
+          <w:sz w:val="24"/>
+        </w:rPr>
+      </w:pPr>
+      <w:r>
+        <w:rPr>
+          <w:sz w:val="24"/>
+        </w:rPr>
+        <w:t>- PF: “Policía federal”</w:t>
+      </w:r>
+      <w:bookmarkStart w:id="0" w:name="_GoBack"/>
+      <w:bookmarkEnd w:id="0"/>
     </w:p>
     <w:sectPr>
       <w:pgSz w:w="11906" w:h="16838"/>
@@ -3371,7 +3513,7 @@
 </file>
 
 <file path=customXml/itemProps1.xml><?xml version="1.0" encoding="utf-8"?>
-<ds:datastoreItem xmlns:ds="http://schemas.openxmlformats.org/officeDocument/2006/customXml" ds:itemID="{B8484B93-9552-4D9F-81E7-D22E45D62078}">
+<ds:datastoreItem xmlns:ds="http://schemas.openxmlformats.org/officeDocument/2006/customXml" ds:itemID="{20EE3046-F9BB-454E-B513-9C62568F2A7B}">
   <ds:schemaRefs>
     <ds:schemaRef ds:uri="http://schemas.openxmlformats.org/officeDocument/2006/bibliography"/>
   </ds:schemaRefs>

</xml_diff>

<commit_message>
Avance de proyecto final - Parte de Usuarios
Se avanzó hasta la parte de características del usuario.
</commit_message>
<xml_diff>
--- a/Proyecto final.docx
+++ b/Proyecto final.docx
@@ -33,7 +33,7 @@
                     <pic:cNvPicPr/>
                   </pic:nvPicPr>
                   <pic:blipFill>
-                    <a:blip r:embed="rId5">
+                    <a:blip r:embed="rId6">
                       <a:extLst>
                         <a:ext uri="{28A0092B-C50C-407E-A947-70E740481C1C}">
                           <a14:useLocalDpi xmlns:a14="http://schemas.microsoft.com/office/drawing/2010/main" val="0"/>
@@ -1390,7 +1390,7 @@
                     <pic:cNvPicPr/>
                   </pic:nvPicPr>
                   <pic:blipFill>
-                    <a:blip r:embed="rId6"/>
+                    <a:blip r:embed="rId7"/>
                     <a:stretch>
                       <a:fillRect/>
                     </a:stretch>
@@ -1771,7 +1771,7 @@
                     <pic:cNvPicPr/>
                   </pic:nvPicPr>
                   <pic:blipFill>
-                    <a:blip r:embed="rId7"/>
+                    <a:blip r:embed="rId8"/>
                     <a:srcRect t="2514" r="50727"/>
                     <a:stretch>
                       <a:fillRect/>
@@ -1821,7 +1821,7 @@
                     <pic:cNvPicPr/>
                   </pic:nvPicPr>
                   <pic:blipFill>
-                    <a:blip r:embed="rId8"/>
+                    <a:blip r:embed="rId9"/>
                     <a:stretch>
                       <a:fillRect/>
                     </a:stretch>
@@ -2210,7 +2210,7 @@
                     <pic:cNvPicPr/>
                   </pic:nvPicPr>
                   <pic:blipFill>
-                    <a:blip r:embed="rId9" cstate="print">
+                    <a:blip r:embed="rId10" cstate="print">
                       <a:extLst>
                         <a:ext uri="{28A0092B-C50C-407E-A947-70E740481C1C}">
                           <a14:useLocalDpi xmlns:a14="http://schemas.microsoft.com/office/drawing/2010/main" val="0"/>
@@ -2318,7 +2318,7 @@
                     <pic:cNvPicPr/>
                   </pic:nvPicPr>
                   <pic:blipFill>
-                    <a:blip r:embed="rId10" cstate="print">
+                    <a:blip r:embed="rId11" cstate="print">
                       <a:extLst>
                         <a:ext uri="{28A0092B-C50C-407E-A947-70E740481C1C}">
                           <a14:useLocalDpi xmlns:a14="http://schemas.microsoft.com/office/drawing/2010/main" val="0"/>
@@ -2446,7 +2446,7 @@
                     <pic:cNvPicPr/>
                   </pic:nvPicPr>
                   <pic:blipFill>
-                    <a:blip r:embed="rId11" cstate="print">
+                    <a:blip r:embed="rId12" cstate="print">
                       <a:extLst>
                         <a:ext uri="{28A0092B-C50C-407E-A947-70E740481C1C}">
                           <a14:useLocalDpi xmlns:a14="http://schemas.microsoft.com/office/drawing/2010/main" val="0"/>
@@ -2482,13 +2482,7 @@
         <w:rPr>
           <w:sz w:val="24"/>
         </w:rPr>
-        <w:t xml:space="preserve">nes. Su propósito en general es mantener lo más seguro posible viviendas o negocios al menor costo posible, </w:t>
-      </w:r>
-      <w:r>
-        <w:rPr>
-          <w:sz w:val="24"/>
-        </w:rPr>
-        <w:t>tendrá la función de mantener a salvo a los clientes o, en caso de que se trate de un robo, hacer más seguro el negocio, empresa o vivienda en la cual esté instalado este sistema de seguridad. Como ya se dijo, también se podrán acoplar a la aplicación dispositivos externos que se quieran controlar remotamente. Será un tipo de aplicación multifuncional, pero su principal enfoque será el sistema de seguridad</w:t>
+        <w:t>nes. Su propósito en general es mantener lo más seguro posible viviendas o negocios al menor costo posible, tendrá la función de mantener a salvo a los clientes o, en caso de que se trate de un robo, hacer más seguro el negocio, empresa o vivienda en la cual esté instalado este sistema de seguridad. Como ya se dijo, también se podrán acoplar a la aplicación dispositivos externos que se quieran controlar remotamente. Será un tipo de aplicación multifuncional, pero su principal enfoque será el sistema de seguridad</w:t>
       </w:r>
       <w:r>
         <w:rPr>
@@ -2566,7 +2560,7 @@
                     <pic:cNvPicPr/>
                   </pic:nvPicPr>
                   <pic:blipFill>
-                    <a:blip r:embed="rId12" cstate="print">
+                    <a:blip r:embed="rId13" cstate="print">
                       <a:extLst>
                         <a:ext uri="{28A0092B-C50C-407E-A947-70E740481C1C}">
                           <a14:useLocalDpi xmlns:a14="http://schemas.microsoft.com/office/drawing/2010/main" val="0"/>
@@ -2757,6 +2751,1343 @@
         </w:rPr>
         <w:t>- PF: “Policía federal”</w:t>
       </w:r>
+    </w:p>
+    <w:p>
+      <w:pPr>
+        <w:tabs>
+          <w:tab w:val="left" w:pos="3252"/>
+        </w:tabs>
+        <w:jc w:val="center"/>
+        <w:rPr>
+          <w:sz w:val="28"/>
+        </w:rPr>
+      </w:pPr>
+      <w:r>
+        <w:rPr>
+          <w:b/>
+          <w:sz w:val="28"/>
+        </w:rPr>
+        <w:lastRenderedPageBreak/>
+        <w:t>Especificación de requisitos de software</w:t>
+      </w:r>
+    </w:p>
+    <w:p>
+      <w:pPr>
+        <w:tabs>
+          <w:tab w:val="left" w:pos="3252"/>
+        </w:tabs>
+        <w:jc w:val="both"/>
+        <w:rPr>
+          <w:sz w:val="24"/>
+        </w:rPr>
+      </w:pPr>
+      <w:r>
+        <w:rPr>
+          <w:sz w:val="24"/>
+        </w:rPr>
+        <w:t xml:space="preserve">Para comenzar, tenemos que tener claro qué es una especificación de requisitos de software (SRS en sus siglas de inglés) </w:t>
+      </w:r>
+      <w:r>
+        <w:rPr>
+          <w:sz w:val="24"/>
+        </w:rPr>
+        <w:t>es una descripción completa del comportamiento del sistema que se va a desarrollar. Incluye un conjunto de casos de uso que describe todas las interacciones que tendrán los usuarios con el software.</w:t>
+      </w:r>
+    </w:p>
+    <w:p>
+      <w:pPr>
+        <w:tabs>
+          <w:tab w:val="left" w:pos="3252"/>
+        </w:tabs>
+        <w:jc w:val="both"/>
+        <w:rPr>
+          <w:sz w:val="28"/>
+        </w:rPr>
+      </w:pPr>
+      <w:r>
+        <w:rPr>
+          <w:b/>
+          <w:color w:val="4F81BD" w:themeColor="accent1"/>
+          <w:sz w:val="28"/>
+        </w:rPr>
+        <w:t>Introducción</w:t>
+      </w:r>
+    </w:p>
+    <w:p>
+      <w:pPr>
+        <w:tabs>
+          <w:tab w:val="left" w:pos="3252"/>
+        </w:tabs>
+        <w:jc w:val="both"/>
+        <w:rPr>
+          <w:sz w:val="24"/>
+          <w:szCs w:val="24"/>
+        </w:rPr>
+      </w:pPr>
+      <w:r>
+        <w:rPr>
+          <w:sz w:val="24"/>
+          <w:szCs w:val="24"/>
+        </w:rPr>
+        <w:t>La siguiente Especificación de requerimientos de Software (SRS) del proyecto que se quiere construir, es la información necesaria que va a ayudar a los desarrolladores de la aplicación a analizar y entender todos los requisitos y necesidades que el cliente plantee. Así como también sirve para que el cliente vea el informe, y nos indique cómo es que quiere que el software funcione finalmente, y de esta manera, tener un documento con las funcionalidades concretas para que posteriormente se pueda desarrollar de manera adecuada el proyecto. Dicho documento deberá describir de forma clara las interfaces del software, del usuario, del hardware, etc. Así como los atributos del sistema, restricciones, entre otras cosas.</w:t>
+      </w:r>
+    </w:p>
+    <w:p>
+      <w:pPr>
+        <w:tabs>
+          <w:tab w:val="left" w:pos="3252"/>
+        </w:tabs>
+        <w:jc w:val="both"/>
+        <w:rPr>
+          <w:sz w:val="24"/>
+          <w:szCs w:val="24"/>
+        </w:rPr>
+      </w:pPr>
+      <w:r>
+        <w:rPr>
+          <w:b/>
+          <w:color w:val="4F81BD" w:themeColor="accent1"/>
+          <w:sz w:val="28"/>
+          <w:szCs w:val="28"/>
+        </w:rPr>
+        <w:t>Propósito</w:t>
+      </w:r>
+    </w:p>
+    <w:p>
+      <w:pPr>
+        <w:pStyle w:val="Prrafodelista"/>
+        <w:numPr>
+          <w:ilvl w:val="0"/>
+          <w:numId w:val="1"/>
+        </w:numPr>
+        <w:tabs>
+          <w:tab w:val="left" w:pos="3252"/>
+        </w:tabs>
+        <w:jc w:val="both"/>
+        <w:rPr>
+          <w:sz w:val="24"/>
+          <w:szCs w:val="24"/>
+        </w:rPr>
+      </w:pPr>
+      <w:r>
+        <w:rPr>
+          <w:sz w:val="24"/>
+          <w:szCs w:val="24"/>
+        </w:rPr>
+        <w:t>Dicho SRS tiene como objetivo establecer bien los acuerdos entre los usuarios con lo que se refiere al software final.</w:t>
+      </w:r>
+    </w:p>
+    <w:p>
+      <w:pPr>
+        <w:pStyle w:val="Prrafodelista"/>
+        <w:numPr>
+          <w:ilvl w:val="0"/>
+          <w:numId w:val="1"/>
+        </w:numPr>
+        <w:tabs>
+          <w:tab w:val="left" w:pos="3252"/>
+        </w:tabs>
+        <w:jc w:val="both"/>
+        <w:rPr>
+          <w:sz w:val="24"/>
+          <w:szCs w:val="24"/>
+        </w:rPr>
+      </w:pPr>
+      <w:r>
+        <w:rPr>
+          <w:sz w:val="24"/>
+          <w:szCs w:val="24"/>
+        </w:rPr>
+        <w:t>Ayudar al usuario final a entender exactamente qué nivel de seguridad o funcionalidades tenga la aplicación en base a lo que el cliente diga.</w:t>
+      </w:r>
+    </w:p>
+    <w:p>
+      <w:pPr>
+        <w:pStyle w:val="Prrafodelista"/>
+        <w:numPr>
+          <w:ilvl w:val="0"/>
+          <w:numId w:val="1"/>
+        </w:numPr>
+        <w:tabs>
+          <w:tab w:val="left" w:pos="3252"/>
+        </w:tabs>
+        <w:jc w:val="both"/>
+        <w:rPr>
+          <w:sz w:val="24"/>
+          <w:szCs w:val="24"/>
+        </w:rPr>
+      </w:pPr>
+      <w:r>
+        <w:rPr>
+          <w:sz w:val="24"/>
+          <w:szCs w:val="24"/>
+        </w:rPr>
+        <w:t>Tener un documento concreto donde ya se tenga todo registrado para entregar un buen software final al cliente.</w:t>
+      </w:r>
+    </w:p>
+    <w:p>
+      <w:pPr>
+        <w:tabs>
+          <w:tab w:val="left" w:pos="3252"/>
+        </w:tabs>
+        <w:jc w:val="both"/>
+        <w:rPr>
+          <w:sz w:val="24"/>
+          <w:szCs w:val="24"/>
+        </w:rPr>
+      </w:pPr>
+      <w:r>
+        <w:rPr>
+          <w:b/>
+          <w:color w:val="4F81BD" w:themeColor="accent1"/>
+          <w:sz w:val="28"/>
+          <w:szCs w:val="28"/>
+        </w:rPr>
+        <w:t>Alcance</w:t>
+      </w:r>
+    </w:p>
+    <w:p>
+      <w:pPr>
+        <w:tabs>
+          <w:tab w:val="left" w:pos="3252"/>
+        </w:tabs>
+        <w:jc w:val="both"/>
+        <w:rPr>
+          <w:sz w:val="24"/>
+          <w:szCs w:val="24"/>
+        </w:rPr>
+      </w:pPr>
+      <w:r>
+        <w:rPr>
+          <w:sz w:val="24"/>
+          <w:szCs w:val="24"/>
+        </w:rPr>
+        <w:t xml:space="preserve">Se tiene que identificar el producto de software que se va a desarrollar en este caso será el “SAR” </w:t>
+      </w:r>
+      <w:r>
+        <w:rPr>
+          <w:sz w:val="24"/>
+          <w:szCs w:val="24"/>
+        </w:rPr>
+        <w:t xml:space="preserve">(Sistema de </w:t>
+      </w:r>
+      <w:proofErr w:type="spellStart"/>
+      <w:r>
+        <w:rPr>
+          <w:sz w:val="24"/>
+          <w:szCs w:val="24"/>
+        </w:rPr>
+        <w:t>Autoseguridad</w:t>
+      </w:r>
+      <w:proofErr w:type="spellEnd"/>
+      <w:r>
+        <w:rPr>
+          <w:sz w:val="24"/>
+          <w:szCs w:val="24"/>
+        </w:rPr>
+        <w:t xml:space="preserve"> Remoto).</w:t>
+      </w:r>
+    </w:p>
+    <w:p>
+      <w:pPr>
+        <w:tabs>
+          <w:tab w:val="left" w:pos="3252"/>
+        </w:tabs>
+        <w:jc w:val="both"/>
+        <w:rPr>
+          <w:sz w:val="24"/>
+          <w:szCs w:val="24"/>
+        </w:rPr>
+      </w:pPr>
+      <w:r>
+        <w:rPr>
+          <w:sz w:val="24"/>
+          <w:szCs w:val="24"/>
+        </w:rPr>
+        <w:t>Los objetivos que tendrá el sistema son:</w:t>
+      </w:r>
+    </w:p>
+    <w:p>
+      <w:pPr>
+        <w:pStyle w:val="Prrafodelista"/>
+        <w:numPr>
+          <w:ilvl w:val="0"/>
+          <w:numId w:val="2"/>
+        </w:numPr>
+        <w:tabs>
+          <w:tab w:val="left" w:pos="3252"/>
+        </w:tabs>
+        <w:jc w:val="both"/>
+        <w:rPr>
+          <w:sz w:val="24"/>
+          <w:szCs w:val="24"/>
+        </w:rPr>
+      </w:pPr>
+      <w:r>
+        <w:rPr>
+          <w:sz w:val="24"/>
+          <w:szCs w:val="24"/>
+        </w:rPr>
+        <w:t>Detectar movimiento inusual una vez que se active el sistema de defensa.</w:t>
+      </w:r>
+    </w:p>
+    <w:p>
+      <w:pPr>
+        <w:pStyle w:val="Prrafodelista"/>
+        <w:numPr>
+          <w:ilvl w:val="0"/>
+          <w:numId w:val="2"/>
+        </w:numPr>
+        <w:tabs>
+          <w:tab w:val="left" w:pos="3252"/>
+        </w:tabs>
+        <w:jc w:val="both"/>
+        <w:rPr>
+          <w:sz w:val="24"/>
+          <w:szCs w:val="24"/>
+        </w:rPr>
+      </w:pPr>
+      <w:r>
+        <w:rPr>
+          <w:sz w:val="24"/>
+          <w:szCs w:val="24"/>
+        </w:rPr>
+        <w:t>Llamar a las autoridades en el caso que se detecte un robo.</w:t>
+      </w:r>
+    </w:p>
+    <w:p>
+      <w:pPr>
+        <w:pStyle w:val="Prrafodelista"/>
+        <w:numPr>
+          <w:ilvl w:val="0"/>
+          <w:numId w:val="2"/>
+        </w:numPr>
+        <w:tabs>
+          <w:tab w:val="left" w:pos="3252"/>
+        </w:tabs>
+        <w:jc w:val="both"/>
+        <w:rPr>
+          <w:sz w:val="24"/>
+          <w:szCs w:val="24"/>
+        </w:rPr>
+      </w:pPr>
+      <w:r>
+        <w:rPr>
+          <w:sz w:val="24"/>
+          <w:szCs w:val="24"/>
+        </w:rPr>
+        <w:t>Monitorear las 24 horas con cámaras en tiempo real.</w:t>
+      </w:r>
+    </w:p>
+    <w:p>
+      <w:pPr>
+        <w:pStyle w:val="Prrafodelista"/>
+        <w:numPr>
+          <w:ilvl w:val="0"/>
+          <w:numId w:val="2"/>
+        </w:numPr>
+        <w:tabs>
+          <w:tab w:val="left" w:pos="3252"/>
+        </w:tabs>
+        <w:jc w:val="both"/>
+        <w:rPr>
+          <w:sz w:val="24"/>
+          <w:szCs w:val="24"/>
+        </w:rPr>
+      </w:pPr>
+      <w:r>
+        <w:rPr>
+          <w:sz w:val="24"/>
+          <w:szCs w:val="24"/>
+        </w:rPr>
+        <w:t>Contar con paquetes para distintos tipos de clientes.</w:t>
+      </w:r>
+    </w:p>
+    <w:p>
+      <w:pPr>
+        <w:pStyle w:val="Prrafodelista"/>
+        <w:numPr>
+          <w:ilvl w:val="0"/>
+          <w:numId w:val="2"/>
+        </w:numPr>
+        <w:tabs>
+          <w:tab w:val="left" w:pos="3252"/>
+        </w:tabs>
+        <w:jc w:val="both"/>
+        <w:rPr>
+          <w:sz w:val="24"/>
+          <w:szCs w:val="24"/>
+        </w:rPr>
+      </w:pPr>
+      <w:r>
+        <w:rPr>
+          <w:sz w:val="24"/>
+          <w:szCs w:val="24"/>
+        </w:rPr>
+        <w:t>Poder agregar dispositivos externos para controlarlos remotamente.</w:t>
+      </w:r>
+    </w:p>
+    <w:p>
+      <w:pPr>
+        <w:pStyle w:val="Prrafodelista"/>
+        <w:numPr>
+          <w:ilvl w:val="0"/>
+          <w:numId w:val="2"/>
+        </w:numPr>
+        <w:tabs>
+          <w:tab w:val="left" w:pos="3252"/>
+        </w:tabs>
+        <w:jc w:val="both"/>
+        <w:rPr>
+          <w:sz w:val="24"/>
+          <w:szCs w:val="24"/>
+        </w:rPr>
+      </w:pPr>
+      <w:r>
+        <w:rPr>
+          <w:sz w:val="24"/>
+          <w:szCs w:val="24"/>
+        </w:rPr>
+        <w:t>Bloquear puertas en viviendas en caso de ser necesario.</w:t>
+      </w:r>
+    </w:p>
+    <w:p>
+      <w:pPr>
+        <w:tabs>
+          <w:tab w:val="left" w:pos="3252"/>
+        </w:tabs>
+        <w:jc w:val="both"/>
+        <w:rPr>
+          <w:sz w:val="24"/>
+          <w:szCs w:val="24"/>
+        </w:rPr>
+      </w:pPr>
+    </w:p>
+    <w:p>
+      <w:pPr>
+        <w:tabs>
+          <w:tab w:val="left" w:pos="3252"/>
+        </w:tabs>
+        <w:jc w:val="both"/>
+        <w:rPr>
+          <w:sz w:val="24"/>
+          <w:szCs w:val="24"/>
+        </w:rPr>
+      </w:pPr>
+    </w:p>
+    <w:p>
+      <w:pPr>
+        <w:tabs>
+          <w:tab w:val="left" w:pos="3252"/>
+        </w:tabs>
+        <w:jc w:val="both"/>
+        <w:rPr>
+          <w:sz w:val="24"/>
+          <w:szCs w:val="24"/>
+        </w:rPr>
+      </w:pPr>
+      <w:r>
+        <w:rPr>
+          <w:b/>
+          <w:color w:val="4F81BD" w:themeColor="accent1"/>
+          <w:sz w:val="28"/>
+          <w:szCs w:val="28"/>
+        </w:rPr>
+        <w:lastRenderedPageBreak/>
+        <w:t>Definiciones, acrónimos y abreviaciones</w:t>
+      </w:r>
+    </w:p>
+    <w:p>
+      <w:pPr>
+        <w:tabs>
+          <w:tab w:val="left" w:pos="3252"/>
+        </w:tabs>
+        <w:jc w:val="both"/>
+        <w:rPr>
+          <w:sz w:val="24"/>
+          <w:szCs w:val="24"/>
+        </w:rPr>
+      </w:pPr>
+      <w:r>
+        <w:rPr>
+          <w:sz w:val="24"/>
+          <w:szCs w:val="24"/>
+        </w:rPr>
+        <w:t>Como definiciones se pueden tener las siguientes:</w:t>
+      </w:r>
+    </w:p>
+    <w:p>
+      <w:pPr>
+        <w:pStyle w:val="Prrafodelista"/>
+        <w:numPr>
+          <w:ilvl w:val="0"/>
+          <w:numId w:val="3"/>
+        </w:numPr>
+        <w:tabs>
+          <w:tab w:val="left" w:pos="3252"/>
+        </w:tabs>
+        <w:jc w:val="both"/>
+        <w:rPr>
+          <w:sz w:val="24"/>
+          <w:szCs w:val="24"/>
+        </w:rPr>
+      </w:pPr>
+      <w:r>
+        <w:rPr>
+          <w:sz w:val="24"/>
+          <w:szCs w:val="24"/>
+        </w:rPr>
+        <w:t>Almacenamiento en la nube: F</w:t>
+      </w:r>
+      <w:r>
+        <w:rPr>
+          <w:sz w:val="24"/>
+          <w:szCs w:val="24"/>
+        </w:rPr>
+        <w:t>unciona como una red de servidores de datos conectados que se utilizan colectivamente para compartir tus archivos a través de dispositivos y acceder a ellos. Los proveedores de almacenamiento en la nube poseen y mantienen los servidores externos que componen esta red.</w:t>
+      </w:r>
+    </w:p>
+    <w:p>
+      <w:pPr>
+        <w:pStyle w:val="Prrafodelista"/>
+        <w:numPr>
+          <w:ilvl w:val="0"/>
+          <w:numId w:val="3"/>
+        </w:numPr>
+        <w:tabs>
+          <w:tab w:val="left" w:pos="3252"/>
+        </w:tabs>
+        <w:jc w:val="both"/>
+        <w:rPr>
+          <w:sz w:val="24"/>
+          <w:szCs w:val="24"/>
+        </w:rPr>
+      </w:pPr>
+      <w:r>
+        <w:rPr>
+          <w:sz w:val="24"/>
+          <w:szCs w:val="24"/>
+        </w:rPr>
+        <w:t xml:space="preserve">Seguridad: </w:t>
+      </w:r>
+      <w:r>
+        <w:rPr>
+          <w:sz w:val="24"/>
+          <w:szCs w:val="24"/>
+        </w:rPr>
+        <w:t>Ausencia de peligro o riesgo.</w:t>
+      </w:r>
+    </w:p>
+    <w:p>
+      <w:pPr>
+        <w:pStyle w:val="Prrafodelista"/>
+        <w:numPr>
+          <w:ilvl w:val="0"/>
+          <w:numId w:val="3"/>
+        </w:numPr>
+        <w:tabs>
+          <w:tab w:val="left" w:pos="3252"/>
+        </w:tabs>
+        <w:jc w:val="both"/>
+        <w:rPr>
+          <w:sz w:val="24"/>
+          <w:szCs w:val="24"/>
+        </w:rPr>
+      </w:pPr>
+      <w:r>
+        <w:rPr>
+          <w:sz w:val="24"/>
+          <w:szCs w:val="24"/>
+        </w:rPr>
+        <w:t>Apagón: E</w:t>
+      </w:r>
+      <w:r>
+        <w:rPr>
+          <w:sz w:val="24"/>
+          <w:szCs w:val="24"/>
+        </w:rPr>
+        <w:t>s la pérdida del suministro de energía eléctrica en un área.</w:t>
+      </w:r>
+    </w:p>
+    <w:p>
+      <w:pPr>
+        <w:pStyle w:val="Prrafodelista"/>
+        <w:numPr>
+          <w:ilvl w:val="0"/>
+          <w:numId w:val="3"/>
+        </w:numPr>
+        <w:tabs>
+          <w:tab w:val="left" w:pos="3252"/>
+        </w:tabs>
+        <w:jc w:val="both"/>
+        <w:rPr>
+          <w:sz w:val="24"/>
+          <w:szCs w:val="24"/>
+        </w:rPr>
+      </w:pPr>
+      <w:r>
+        <w:rPr>
+          <w:sz w:val="24"/>
+          <w:szCs w:val="24"/>
+        </w:rPr>
+        <w:t>Actualización: Modificar el software para mejorar o arreglar funciones.</w:t>
+      </w:r>
+    </w:p>
+    <w:p>
+      <w:pPr>
+        <w:pStyle w:val="Prrafodelista"/>
+        <w:numPr>
+          <w:ilvl w:val="0"/>
+          <w:numId w:val="3"/>
+        </w:numPr>
+        <w:tabs>
+          <w:tab w:val="left" w:pos="3252"/>
+        </w:tabs>
+        <w:jc w:val="both"/>
+        <w:rPr>
+          <w:sz w:val="24"/>
+          <w:szCs w:val="24"/>
+        </w:rPr>
+      </w:pPr>
+      <w:r>
+        <w:rPr>
+          <w:sz w:val="24"/>
+          <w:szCs w:val="24"/>
+        </w:rPr>
+        <w:t xml:space="preserve">Servidor: </w:t>
+      </w:r>
+      <w:r>
+        <w:rPr>
+          <w:sz w:val="24"/>
+          <w:szCs w:val="24"/>
+        </w:rPr>
+        <w:t>Computadora conectada a una red que pone sus recursos a disposición del resto de los integrantes de la red. Suele utilizarse para mantener datos centralizados o para gestionar recursos compartidos.</w:t>
+      </w:r>
+    </w:p>
+    <w:p>
+      <w:pPr>
+        <w:pStyle w:val="Prrafodelista"/>
+        <w:numPr>
+          <w:ilvl w:val="0"/>
+          <w:numId w:val="3"/>
+        </w:numPr>
+        <w:tabs>
+          <w:tab w:val="left" w:pos="3252"/>
+        </w:tabs>
+        <w:jc w:val="both"/>
+        <w:rPr>
+          <w:sz w:val="24"/>
+          <w:szCs w:val="24"/>
+        </w:rPr>
+      </w:pPr>
+      <w:r>
+        <w:rPr>
+          <w:sz w:val="24"/>
+          <w:szCs w:val="24"/>
+        </w:rPr>
+        <w:t>Cuenta de usuario: Contiene los datos del cliente, como sería el nombre del cliente, correo electrónico, teléfono, dirección, etc.</w:t>
+      </w:r>
+    </w:p>
+    <w:p>
+      <w:pPr>
+        <w:pStyle w:val="Prrafodelista"/>
+        <w:numPr>
+          <w:ilvl w:val="0"/>
+          <w:numId w:val="3"/>
+        </w:numPr>
+        <w:tabs>
+          <w:tab w:val="left" w:pos="3252"/>
+        </w:tabs>
+        <w:jc w:val="both"/>
+        <w:rPr>
+          <w:sz w:val="24"/>
+          <w:szCs w:val="24"/>
+        </w:rPr>
+      </w:pPr>
+      <w:r>
+        <w:rPr>
+          <w:sz w:val="24"/>
+          <w:szCs w:val="24"/>
+        </w:rPr>
+        <w:t xml:space="preserve">Página Web: </w:t>
+      </w:r>
+      <w:r>
+        <w:rPr>
+          <w:sz w:val="24"/>
+          <w:szCs w:val="24"/>
+        </w:rPr>
+        <w:t>Se  canaliza  a  través  del  URL  o  identificador  único de  cada  página  de contenidos.</w:t>
+      </w:r>
+    </w:p>
+    <w:p>
+      <w:pPr>
+        <w:tabs>
+          <w:tab w:val="left" w:pos="3252"/>
+        </w:tabs>
+        <w:jc w:val="both"/>
+        <w:rPr>
+          <w:sz w:val="24"/>
+          <w:szCs w:val="24"/>
+        </w:rPr>
+      </w:pPr>
+      <w:r>
+        <w:rPr>
+          <w:sz w:val="24"/>
+          <w:szCs w:val="24"/>
+        </w:rPr>
+        <w:t>Como acrónimos tenemos:</w:t>
+      </w:r>
+    </w:p>
+    <w:p>
+      <w:pPr>
+        <w:pStyle w:val="Prrafodelista"/>
+        <w:numPr>
+          <w:ilvl w:val="0"/>
+          <w:numId w:val="4"/>
+        </w:numPr>
+        <w:tabs>
+          <w:tab w:val="left" w:pos="3252"/>
+        </w:tabs>
+        <w:jc w:val="both"/>
+        <w:rPr>
+          <w:sz w:val="24"/>
+          <w:szCs w:val="24"/>
+        </w:rPr>
+      </w:pPr>
+      <w:r>
+        <w:rPr>
+          <w:sz w:val="24"/>
+          <w:szCs w:val="24"/>
+        </w:rPr>
+        <w:t xml:space="preserve">SRS: </w:t>
+      </w:r>
+      <w:r>
+        <w:rPr>
+          <w:sz w:val="24"/>
+          <w:szCs w:val="24"/>
+        </w:rPr>
+        <w:t xml:space="preserve">Acrónimo    de    Software    </w:t>
+      </w:r>
+      <w:proofErr w:type="spellStart"/>
+      <w:r>
+        <w:rPr>
+          <w:sz w:val="24"/>
+          <w:szCs w:val="24"/>
+        </w:rPr>
+        <w:t>Requeriments</w:t>
+      </w:r>
+      <w:proofErr w:type="spellEnd"/>
+      <w:r>
+        <w:rPr>
+          <w:sz w:val="24"/>
+          <w:szCs w:val="24"/>
+        </w:rPr>
+        <w:t xml:space="preserve">    </w:t>
+      </w:r>
+      <w:proofErr w:type="spellStart"/>
+      <w:r>
+        <w:rPr>
+          <w:sz w:val="24"/>
+          <w:szCs w:val="24"/>
+        </w:rPr>
+        <w:t>Specifications</w:t>
+      </w:r>
+      <w:proofErr w:type="spellEnd"/>
+      <w:r>
+        <w:rPr>
+          <w:sz w:val="24"/>
+          <w:szCs w:val="24"/>
+        </w:rPr>
+        <w:t xml:space="preserve">    (Especificación    de Requerimientos de Software)</w:t>
+      </w:r>
+      <w:r>
+        <w:rPr>
+          <w:sz w:val="24"/>
+          <w:szCs w:val="24"/>
+        </w:rPr>
+        <w:t>.</w:t>
+      </w:r>
+    </w:p>
+    <w:p>
+      <w:pPr>
+        <w:pStyle w:val="Prrafodelista"/>
+        <w:numPr>
+          <w:ilvl w:val="0"/>
+          <w:numId w:val="4"/>
+        </w:numPr>
+        <w:tabs>
+          <w:tab w:val="left" w:pos="3252"/>
+        </w:tabs>
+        <w:jc w:val="both"/>
+        <w:rPr>
+          <w:sz w:val="24"/>
+          <w:szCs w:val="24"/>
+        </w:rPr>
+      </w:pPr>
+      <w:r>
+        <w:rPr>
+          <w:sz w:val="24"/>
+          <w:szCs w:val="24"/>
+        </w:rPr>
+        <w:t xml:space="preserve">URL: </w:t>
+      </w:r>
+      <w:r>
+        <w:rPr>
+          <w:sz w:val="24"/>
+          <w:szCs w:val="24"/>
+        </w:rPr>
+        <w:t>Un  URL  es  una  cadena  de  caracteres  que  identifica el  tipo  de  documento,  la computadora,  el  directorio  y  los  subdirectorios  en donde  se  encuentra  el  documento  y su nombre.</w:t>
+      </w:r>
+    </w:p>
+    <w:p>
+      <w:pPr>
+        <w:pStyle w:val="Prrafodelista"/>
+        <w:numPr>
+          <w:ilvl w:val="0"/>
+          <w:numId w:val="4"/>
+        </w:numPr>
+        <w:tabs>
+          <w:tab w:val="left" w:pos="3252"/>
+        </w:tabs>
+        <w:jc w:val="both"/>
+        <w:rPr>
+          <w:sz w:val="24"/>
+          <w:szCs w:val="24"/>
+        </w:rPr>
+      </w:pPr>
+      <w:r>
+        <w:rPr>
+          <w:sz w:val="24"/>
+          <w:szCs w:val="24"/>
+        </w:rPr>
+        <w:t xml:space="preserve">IP: </w:t>
+      </w:r>
+      <w:r>
+        <w:rPr>
+          <w:sz w:val="24"/>
+          <w:szCs w:val="24"/>
+        </w:rPr>
+        <w:t xml:space="preserve">Una dirección IP es un número que identifica de forma única a una interfaz en red de cualquier dispositivo conectado a ella que utilice el protocolo IP (Internet </w:t>
+      </w:r>
+      <w:proofErr w:type="spellStart"/>
+      <w:r>
+        <w:rPr>
+          <w:sz w:val="24"/>
+          <w:szCs w:val="24"/>
+        </w:rPr>
+        <w:t>Protocol</w:t>
+      </w:r>
+      <w:proofErr w:type="spellEnd"/>
+      <w:r>
+        <w:rPr>
+          <w:sz w:val="24"/>
+          <w:szCs w:val="24"/>
+        </w:rPr>
+        <w:t>), que corresponde al nivel de red del modelo TCP/IP.</w:t>
+      </w:r>
+    </w:p>
+    <w:p>
+      <w:pPr>
+        <w:tabs>
+          <w:tab w:val="left" w:pos="3252"/>
+        </w:tabs>
+        <w:jc w:val="both"/>
+        <w:rPr>
+          <w:sz w:val="24"/>
+          <w:szCs w:val="24"/>
+        </w:rPr>
+      </w:pPr>
+      <w:r>
+        <w:rPr>
+          <w:sz w:val="24"/>
+          <w:szCs w:val="24"/>
+        </w:rPr>
+        <w:t>Como abreviaturas:</w:t>
+      </w:r>
+    </w:p>
+    <w:p>
+      <w:pPr>
+        <w:pStyle w:val="Prrafodelista"/>
+        <w:numPr>
+          <w:ilvl w:val="0"/>
+          <w:numId w:val="5"/>
+        </w:numPr>
+        <w:tabs>
+          <w:tab w:val="left" w:pos="3252"/>
+        </w:tabs>
+        <w:jc w:val="both"/>
+        <w:rPr>
+          <w:sz w:val="24"/>
+          <w:szCs w:val="24"/>
+        </w:rPr>
+      </w:pPr>
+      <w:r>
+        <w:rPr>
+          <w:sz w:val="24"/>
+          <w:szCs w:val="24"/>
+        </w:rPr>
+        <w:t xml:space="preserve">SAR: “Sistema de </w:t>
+      </w:r>
+      <w:proofErr w:type="spellStart"/>
+      <w:r>
+        <w:rPr>
+          <w:sz w:val="24"/>
+          <w:szCs w:val="24"/>
+        </w:rPr>
+        <w:t>Autoseguridad</w:t>
+      </w:r>
+      <w:proofErr w:type="spellEnd"/>
+      <w:r>
+        <w:rPr>
+          <w:sz w:val="24"/>
+          <w:szCs w:val="24"/>
+        </w:rPr>
+        <w:t xml:space="preserve"> Remoto”.</w:t>
+      </w:r>
+    </w:p>
+    <w:p>
+      <w:pPr>
+        <w:pStyle w:val="Prrafodelista"/>
+        <w:numPr>
+          <w:ilvl w:val="0"/>
+          <w:numId w:val="5"/>
+        </w:numPr>
+        <w:tabs>
+          <w:tab w:val="left" w:pos="3252"/>
+        </w:tabs>
+        <w:jc w:val="both"/>
+        <w:rPr>
+          <w:sz w:val="24"/>
+          <w:szCs w:val="24"/>
+        </w:rPr>
+      </w:pPr>
+      <w:r>
+        <w:rPr>
+          <w:sz w:val="24"/>
+          <w:szCs w:val="24"/>
+        </w:rPr>
+        <w:t>Ing.: Ingeniero</w:t>
+      </w:r>
+    </w:p>
+    <w:p>
+      <w:pPr>
+        <w:pStyle w:val="Prrafodelista"/>
+        <w:numPr>
+          <w:ilvl w:val="0"/>
+          <w:numId w:val="5"/>
+        </w:numPr>
+        <w:tabs>
+          <w:tab w:val="left" w:pos="3252"/>
+        </w:tabs>
+        <w:jc w:val="both"/>
+        <w:rPr>
+          <w:sz w:val="24"/>
+          <w:szCs w:val="24"/>
+        </w:rPr>
+      </w:pPr>
+      <w:r>
+        <w:rPr>
+          <w:sz w:val="24"/>
+          <w:szCs w:val="24"/>
+        </w:rPr>
+        <w:t>Sr.: Señor</w:t>
+      </w:r>
+    </w:p>
+    <w:p>
+      <w:pPr>
+        <w:pStyle w:val="Prrafodelista"/>
+        <w:numPr>
+          <w:ilvl w:val="0"/>
+          <w:numId w:val="5"/>
+        </w:numPr>
+        <w:tabs>
+          <w:tab w:val="left" w:pos="3252"/>
+        </w:tabs>
+        <w:jc w:val="both"/>
+        <w:rPr>
+          <w:sz w:val="24"/>
+          <w:szCs w:val="24"/>
+        </w:rPr>
+      </w:pPr>
+      <w:r>
+        <w:rPr>
+          <w:sz w:val="24"/>
+          <w:szCs w:val="24"/>
+        </w:rPr>
+        <w:t>SP.: Seguridad Pública</w:t>
+      </w:r>
+    </w:p>
+    <w:p>
+      <w:pPr>
+        <w:tabs>
+          <w:tab w:val="left" w:pos="3252"/>
+        </w:tabs>
+        <w:jc w:val="both"/>
+        <w:rPr>
+          <w:sz w:val="24"/>
+          <w:szCs w:val="24"/>
+        </w:rPr>
+      </w:pPr>
+      <w:r>
+        <w:rPr>
+          <w:b/>
+          <w:color w:val="4F81BD" w:themeColor="accent1"/>
+          <w:sz w:val="28"/>
+          <w:szCs w:val="28"/>
+        </w:rPr>
+        <w:t>Referencias</w:t>
+      </w:r>
+    </w:p>
+    <w:p>
+      <w:pPr>
+        <w:tabs>
+          <w:tab w:val="left" w:pos="3252"/>
+        </w:tabs>
+        <w:jc w:val="both"/>
+        <w:rPr>
+          <w:sz w:val="24"/>
+          <w:szCs w:val="24"/>
+        </w:rPr>
+      </w:pPr>
+    </w:p>
+    <w:p>
+      <w:pPr>
+        <w:tabs>
+          <w:tab w:val="left" w:pos="3252"/>
+        </w:tabs>
+        <w:jc w:val="both"/>
+        <w:rPr>
+          <w:sz w:val="24"/>
+          <w:szCs w:val="24"/>
+        </w:rPr>
+      </w:pPr>
+    </w:p>
+    <w:p>
+      <w:pPr>
+        <w:tabs>
+          <w:tab w:val="left" w:pos="3252"/>
+        </w:tabs>
+        <w:jc w:val="both"/>
+        <w:rPr>
+          <w:sz w:val="24"/>
+          <w:szCs w:val="24"/>
+        </w:rPr>
+      </w:pPr>
+    </w:p>
+    <w:p>
+      <w:pPr>
+        <w:tabs>
+          <w:tab w:val="left" w:pos="3252"/>
+        </w:tabs>
+        <w:jc w:val="both"/>
+        <w:rPr>
+          <w:sz w:val="24"/>
+          <w:szCs w:val="24"/>
+        </w:rPr>
+      </w:pPr>
+      <w:r>
+        <w:rPr>
+          <w:b/>
+          <w:color w:val="4F81BD" w:themeColor="accent1"/>
+          <w:sz w:val="28"/>
+          <w:szCs w:val="28"/>
+        </w:rPr>
+        <w:lastRenderedPageBreak/>
+        <w:t>Perspectiva General</w:t>
+      </w:r>
+    </w:p>
+    <w:p>
+      <w:pPr>
+        <w:tabs>
+          <w:tab w:val="left" w:pos="3252"/>
+        </w:tabs>
+        <w:jc w:val="both"/>
+        <w:rPr>
+          <w:sz w:val="24"/>
+          <w:szCs w:val="24"/>
+        </w:rPr>
+      </w:pPr>
+      <w:r>
+        <w:rPr>
+          <w:sz w:val="24"/>
+          <w:szCs w:val="24"/>
+        </w:rPr>
+        <w:t>El proyecto buscará mejorar la seguridad del negocio o vivienda en el cual será instalado una vez que se acuerden con el cliente todas las especificaciones y cómo quiere que funcione el software, controlando sensores, cámaras, sistemas de seguridad en puertas y ventanas así como las luces del establecimiento.</w:t>
+      </w:r>
+    </w:p>
+    <w:p>
+      <w:pPr>
+        <w:tabs>
+          <w:tab w:val="left" w:pos="3252"/>
+        </w:tabs>
+        <w:jc w:val="both"/>
+        <w:rPr>
+          <w:sz w:val="24"/>
+          <w:szCs w:val="24"/>
+        </w:rPr>
+      </w:pPr>
+    </w:p>
+    <w:p>
+      <w:pPr>
+        <w:tabs>
+          <w:tab w:val="left" w:pos="3252"/>
+        </w:tabs>
+        <w:jc w:val="center"/>
+        <w:rPr>
+          <w:sz w:val="28"/>
+          <w:szCs w:val="28"/>
+        </w:rPr>
+      </w:pPr>
+      <w:r>
+        <w:rPr>
+          <w:b/>
+          <w:sz w:val="28"/>
+          <w:szCs w:val="28"/>
+        </w:rPr>
+        <w:t>Descripción General</w:t>
+      </w:r>
+    </w:p>
+    <w:p>
+      <w:pPr>
+        <w:tabs>
+          <w:tab w:val="left" w:pos="3252"/>
+        </w:tabs>
+        <w:jc w:val="both"/>
+        <w:rPr>
+          <w:sz w:val="24"/>
+          <w:szCs w:val="24"/>
+        </w:rPr>
+      </w:pPr>
+      <w:r>
+        <w:rPr>
+          <w:sz w:val="24"/>
+          <w:szCs w:val="24"/>
+        </w:rPr>
+        <w:t>En este apartado se van a describir las perspectivas del producto que se va a desarrollar, así como las características que deseé el usuario y las restricciones que va a tener el software.</w:t>
+      </w:r>
+    </w:p>
+    <w:p>
+      <w:pPr>
+        <w:tabs>
+          <w:tab w:val="left" w:pos="3252"/>
+        </w:tabs>
+        <w:jc w:val="both"/>
+        <w:rPr>
+          <w:sz w:val="24"/>
+          <w:szCs w:val="24"/>
+        </w:rPr>
+      </w:pPr>
+      <w:r>
+        <w:rPr>
+          <w:b/>
+          <w:color w:val="4F81BD" w:themeColor="accent1"/>
+          <w:sz w:val="28"/>
+          <w:szCs w:val="28"/>
+        </w:rPr>
+        <w:t>Perspectiva del producto</w:t>
+      </w:r>
+    </w:p>
+    <w:p>
+      <w:pPr>
+        <w:tabs>
+          <w:tab w:val="left" w:pos="3252"/>
+        </w:tabs>
+        <w:jc w:val="both"/>
+        <w:rPr>
+          <w:sz w:val="24"/>
+          <w:szCs w:val="24"/>
+        </w:rPr>
+      </w:pPr>
+      <w:r>
+        <w:rPr>
+          <w:sz w:val="24"/>
+          <w:szCs w:val="24"/>
+        </w:rPr>
+        <w:t>El software que se desarrollará será independiente, tendrá un diseño modular para gestionar las áreas de seguridad que se quieran cuidar, ya sean viviendas, negocios, áreas en específico u otras.</w:t>
+      </w:r>
+    </w:p>
+    <w:p>
+      <w:pPr>
+        <w:tabs>
+          <w:tab w:val="left" w:pos="3252"/>
+        </w:tabs>
+        <w:jc w:val="both"/>
+        <w:rPr>
+          <w:sz w:val="24"/>
+          <w:szCs w:val="24"/>
+        </w:rPr>
+      </w:pPr>
+      <w:r>
+        <w:rPr>
+          <w:b/>
+          <w:color w:val="4F81BD" w:themeColor="accent1"/>
+          <w:sz w:val="28"/>
+          <w:szCs w:val="28"/>
+        </w:rPr>
+        <w:t>Funcionalidad del producto</w:t>
+      </w:r>
+    </w:p>
+    <w:p>
+      <w:pPr>
+        <w:tabs>
+          <w:tab w:val="left" w:pos="3252"/>
+        </w:tabs>
+        <w:jc w:val="both"/>
+        <w:rPr>
+          <w:sz w:val="24"/>
+          <w:szCs w:val="24"/>
+        </w:rPr>
+      </w:pPr>
+      <w:r>
+        <w:rPr>
+          <w:sz w:val="24"/>
+          <w:szCs w:val="24"/>
+        </w:rPr>
+        <w:t>La funcionalidad que se espera del producto está diseñada en el siguiente mapa conceptual:</w:t>
+      </w:r>
+    </w:p>
+    <w:p>
+      <w:pPr>
+        <w:tabs>
+          <w:tab w:val="left" w:pos="3252"/>
+        </w:tabs>
+        <w:jc w:val="center"/>
+        <w:rPr>
+          <w:sz w:val="24"/>
+          <w:szCs w:val="24"/>
+        </w:rPr>
+      </w:pPr>
+      <w:r>
+        <w:rPr>
+          <w:noProof/>
+          <w:sz w:val="24"/>
+          <w:szCs w:val="24"/>
+          <w:lang w:val="en-US"/>
+        </w:rPr>
+        <w:drawing>
+          <wp:inline distT="0" distB="0" distL="0" distR="0">
+            <wp:extent cx="6296706" cy="2865120"/>
+            <wp:effectExtent l="0" t="0" r="8890" b="0"/>
+            <wp:docPr id="18" name="Imagen 18"/>
+            <wp:cNvGraphicFramePr>
+              <a:graphicFrameLocks xmlns:a="http://schemas.openxmlformats.org/drawingml/2006/main" noChangeAspect="1"/>
+            </wp:cNvGraphicFramePr>
+            <a:graphic xmlns:a="http://schemas.openxmlformats.org/drawingml/2006/main">
+              <a:graphicData uri="http://schemas.openxmlformats.org/drawingml/2006/picture">
+                <pic:pic xmlns:pic="http://schemas.openxmlformats.org/drawingml/2006/picture">
+                  <pic:nvPicPr>
+                    <pic:cNvPr id="18" name="Diagrama en blanco.jpeg"/>
+                    <pic:cNvPicPr/>
+                  </pic:nvPicPr>
+                  <pic:blipFill>
+                    <a:blip r:embed="rId14">
+                      <a:extLst>
+                        <a:ext uri="{28A0092B-C50C-407E-A947-70E740481C1C}">
+                          <a14:useLocalDpi xmlns:a14="http://schemas.microsoft.com/office/drawing/2010/main" val="0"/>
+                        </a:ext>
+                      </a:extLst>
+                    </a:blip>
+                    <a:stretch>
+                      <a:fillRect/>
+                    </a:stretch>
+                  </pic:blipFill>
+                  <pic:spPr>
+                    <a:xfrm>
+                      <a:off x="0" y="0"/>
+                      <a:ext cx="6298331" cy="2865859"/>
+                    </a:xfrm>
+                    <a:prstGeom prst="rect">
+                      <a:avLst/>
+                    </a:prstGeom>
+                  </pic:spPr>
+                </pic:pic>
+              </a:graphicData>
+            </a:graphic>
+          </wp:inline>
+        </w:drawing>
+      </w:r>
+    </w:p>
+    <w:p>
+      <w:pPr>
+        <w:tabs>
+          <w:tab w:val="left" w:pos="3252"/>
+        </w:tabs>
+        <w:jc w:val="both"/>
+        <w:rPr>
+          <w:sz w:val="24"/>
+          <w:szCs w:val="24"/>
+        </w:rPr>
+      </w:pPr>
+    </w:p>
+    <w:p>
+      <w:pPr>
+        <w:tabs>
+          <w:tab w:val="left" w:pos="3252"/>
+        </w:tabs>
+        <w:jc w:val="both"/>
+        <w:rPr>
+          <w:sz w:val="24"/>
+          <w:szCs w:val="24"/>
+        </w:rPr>
+      </w:pPr>
+    </w:p>
+    <w:p>
+      <w:pPr>
+        <w:tabs>
+          <w:tab w:val="left" w:pos="3252"/>
+        </w:tabs>
+        <w:jc w:val="both"/>
+        <w:rPr>
+          <w:sz w:val="24"/>
+          <w:szCs w:val="24"/>
+        </w:rPr>
+      </w:pPr>
+    </w:p>
+    <w:p>
+      <w:pPr>
+        <w:tabs>
+          <w:tab w:val="left" w:pos="3252"/>
+        </w:tabs>
+        <w:jc w:val="both"/>
+        <w:rPr>
+          <w:sz w:val="24"/>
+          <w:szCs w:val="24"/>
+        </w:rPr>
+      </w:pPr>
+    </w:p>
+    <w:p>
+      <w:pPr>
+        <w:tabs>
+          <w:tab w:val="left" w:pos="3252"/>
+        </w:tabs>
+        <w:jc w:val="both"/>
+        <w:rPr>
+          <w:sz w:val="24"/>
+          <w:szCs w:val="24"/>
+        </w:rPr>
+      </w:pPr>
+      <w:r>
+        <w:rPr>
+          <w:b/>
+          <w:color w:val="4F81BD" w:themeColor="accent1"/>
+          <w:sz w:val="28"/>
+          <w:szCs w:val="24"/>
+        </w:rPr>
+        <w:lastRenderedPageBreak/>
+        <w:t>Características de los usuarios</w:t>
+      </w:r>
+    </w:p>
+    <w:p>
+      <w:pPr>
+        <w:tabs>
+          <w:tab w:val="left" w:pos="3252"/>
+        </w:tabs>
+        <w:jc w:val="both"/>
+        <w:rPr>
+          <w:sz w:val="24"/>
+          <w:szCs w:val="24"/>
+        </w:rPr>
+      </w:pPr>
       <w:bookmarkStart w:id="0" w:name="_GoBack"/>
       <w:bookmarkEnd w:id="0"/>
     </w:p>
@@ -2768,6 +4099,564 @@
     </w:sectPr>
   </w:body>
 </w:document>
+</file>
+
+<file path=word/numbering.xml><?xml version="1.0" encoding="utf-8"?>
+<w:numbering xmlns:wpc="http://schemas.microsoft.com/office/word/2010/wordprocessingCanvas" xmlns:mc="http://schemas.openxmlformats.org/markup-compatibility/2006" xmlns:o="urn:schemas-microsoft-com:office:office" xmlns:r="http://schemas.openxmlformats.org/officeDocument/2006/relationships" xmlns:m="http://schemas.openxmlformats.org/officeDocument/2006/math" xmlns:v="urn:schemas-microsoft-com:vml" xmlns:wp14="http://schemas.microsoft.com/office/word/2010/wordprocessingDrawing" xmlns:wp="http://schemas.openxmlformats.org/drawingml/2006/wordprocessingDrawing" xmlns:w10="urn:schemas-microsoft-com:office:word" xmlns:w="http://schemas.openxmlformats.org/wordprocessingml/2006/main" xmlns:w14="http://schemas.microsoft.com/office/word/2010/wordml" xmlns:w15="http://schemas.microsoft.com/office/word/2012/wordml" xmlns:wpg="http://schemas.microsoft.com/office/word/2010/wordprocessingGroup" xmlns:wpi="http://schemas.microsoft.com/office/word/2010/wordprocessingInk" xmlns:wne="http://schemas.microsoft.com/office/word/2006/wordml" xmlns:wps="http://schemas.microsoft.com/office/word/2010/wordprocessingShape" mc:Ignorable="w14 w15 wp14">
+  <w:abstractNum w:abstractNumId="0">
+    <w:nsid w:val="054E1FFC"/>
+    <w:multiLevelType w:val="hybridMultilevel"/>
+    <w:tmpl w:val="9372E598"/>
+    <w:lvl w:ilvl="0" w:tplc="0409000F">
+      <w:start w:val="1"/>
+      <w:numFmt w:val="decimal"/>
+      <w:lvlText w:val="%1."/>
+      <w:lvlJc w:val="left"/>
+      <w:pPr>
+        <w:ind w:left="720" w:hanging="360"/>
+      </w:pPr>
+    </w:lvl>
+    <w:lvl w:ilvl="1" w:tplc="04090019" w:tentative="1">
+      <w:start w:val="1"/>
+      <w:numFmt w:val="lowerLetter"/>
+      <w:lvlText w:val="%2."/>
+      <w:lvlJc w:val="left"/>
+      <w:pPr>
+        <w:ind w:left="1440" w:hanging="360"/>
+      </w:pPr>
+    </w:lvl>
+    <w:lvl w:ilvl="2" w:tplc="0409001B" w:tentative="1">
+      <w:start w:val="1"/>
+      <w:numFmt w:val="lowerRoman"/>
+      <w:lvlText w:val="%3."/>
+      <w:lvlJc w:val="right"/>
+      <w:pPr>
+        <w:ind w:left="2160" w:hanging="180"/>
+      </w:pPr>
+    </w:lvl>
+    <w:lvl w:ilvl="3" w:tplc="0409000F" w:tentative="1">
+      <w:start w:val="1"/>
+      <w:numFmt w:val="decimal"/>
+      <w:lvlText w:val="%4."/>
+      <w:lvlJc w:val="left"/>
+      <w:pPr>
+        <w:ind w:left="2880" w:hanging="360"/>
+      </w:pPr>
+    </w:lvl>
+    <w:lvl w:ilvl="4" w:tplc="04090019" w:tentative="1">
+      <w:start w:val="1"/>
+      <w:numFmt w:val="lowerLetter"/>
+      <w:lvlText w:val="%5."/>
+      <w:lvlJc w:val="left"/>
+      <w:pPr>
+        <w:ind w:left="3600" w:hanging="360"/>
+      </w:pPr>
+    </w:lvl>
+    <w:lvl w:ilvl="5" w:tplc="0409001B" w:tentative="1">
+      <w:start w:val="1"/>
+      <w:numFmt w:val="lowerRoman"/>
+      <w:lvlText w:val="%6."/>
+      <w:lvlJc w:val="right"/>
+      <w:pPr>
+        <w:ind w:left="4320" w:hanging="180"/>
+      </w:pPr>
+    </w:lvl>
+    <w:lvl w:ilvl="6" w:tplc="0409000F" w:tentative="1">
+      <w:start w:val="1"/>
+      <w:numFmt w:val="decimal"/>
+      <w:lvlText w:val="%7."/>
+      <w:lvlJc w:val="left"/>
+      <w:pPr>
+        <w:ind w:left="5040" w:hanging="360"/>
+      </w:pPr>
+    </w:lvl>
+    <w:lvl w:ilvl="7" w:tplc="04090019" w:tentative="1">
+      <w:start w:val="1"/>
+      <w:numFmt w:val="lowerLetter"/>
+      <w:lvlText w:val="%8."/>
+      <w:lvlJc w:val="left"/>
+      <w:pPr>
+        <w:ind w:left="5760" w:hanging="360"/>
+      </w:pPr>
+    </w:lvl>
+    <w:lvl w:ilvl="8" w:tplc="0409001B" w:tentative="1">
+      <w:start w:val="1"/>
+      <w:numFmt w:val="lowerRoman"/>
+      <w:lvlText w:val="%9."/>
+      <w:lvlJc w:val="right"/>
+      <w:pPr>
+        <w:ind w:left="6480" w:hanging="180"/>
+      </w:pPr>
+    </w:lvl>
+  </w:abstractNum>
+  <w:abstractNum w:abstractNumId="1">
+    <w:nsid w:val="0C2812ED"/>
+    <w:multiLevelType w:val="hybridMultilevel"/>
+    <w:tmpl w:val="934C5E98"/>
+    <w:lvl w:ilvl="0" w:tplc="04090001">
+      <w:start w:val="1"/>
+      <w:numFmt w:val="bullet"/>
+      <w:lvlText w:val=""/>
+      <w:lvlJc w:val="left"/>
+      <w:pPr>
+        <w:ind w:left="720" w:hanging="360"/>
+      </w:pPr>
+      <w:rPr>
+        <w:rFonts w:ascii="Symbol" w:hAnsi="Symbol" w:hint="default"/>
+      </w:rPr>
+    </w:lvl>
+    <w:lvl w:ilvl="1" w:tplc="04090003" w:tentative="1">
+      <w:start w:val="1"/>
+      <w:numFmt w:val="bullet"/>
+      <w:lvlText w:val="o"/>
+      <w:lvlJc w:val="left"/>
+      <w:pPr>
+        <w:ind w:left="1440" w:hanging="360"/>
+      </w:pPr>
+      <w:rPr>
+        <w:rFonts w:ascii="Courier New" w:hAnsi="Courier New" w:cs="Courier New" w:hint="default"/>
+      </w:rPr>
+    </w:lvl>
+    <w:lvl w:ilvl="2" w:tplc="04090005" w:tentative="1">
+      <w:start w:val="1"/>
+      <w:numFmt w:val="bullet"/>
+      <w:lvlText w:val=""/>
+      <w:lvlJc w:val="left"/>
+      <w:pPr>
+        <w:ind w:left="2160" w:hanging="360"/>
+      </w:pPr>
+      <w:rPr>
+        <w:rFonts w:ascii="Wingdings" w:hAnsi="Wingdings" w:hint="default"/>
+      </w:rPr>
+    </w:lvl>
+    <w:lvl w:ilvl="3" w:tplc="04090001" w:tentative="1">
+      <w:start w:val="1"/>
+      <w:numFmt w:val="bullet"/>
+      <w:lvlText w:val=""/>
+      <w:lvlJc w:val="left"/>
+      <w:pPr>
+        <w:ind w:left="2880" w:hanging="360"/>
+      </w:pPr>
+      <w:rPr>
+        <w:rFonts w:ascii="Symbol" w:hAnsi="Symbol" w:hint="default"/>
+      </w:rPr>
+    </w:lvl>
+    <w:lvl w:ilvl="4" w:tplc="04090003" w:tentative="1">
+      <w:start w:val="1"/>
+      <w:numFmt w:val="bullet"/>
+      <w:lvlText w:val="o"/>
+      <w:lvlJc w:val="left"/>
+      <w:pPr>
+        <w:ind w:left="3600" w:hanging="360"/>
+      </w:pPr>
+      <w:rPr>
+        <w:rFonts w:ascii="Courier New" w:hAnsi="Courier New" w:cs="Courier New" w:hint="default"/>
+      </w:rPr>
+    </w:lvl>
+    <w:lvl w:ilvl="5" w:tplc="04090005" w:tentative="1">
+      <w:start w:val="1"/>
+      <w:numFmt w:val="bullet"/>
+      <w:lvlText w:val=""/>
+      <w:lvlJc w:val="left"/>
+      <w:pPr>
+        <w:ind w:left="4320" w:hanging="360"/>
+      </w:pPr>
+      <w:rPr>
+        <w:rFonts w:ascii="Wingdings" w:hAnsi="Wingdings" w:hint="default"/>
+      </w:rPr>
+    </w:lvl>
+    <w:lvl w:ilvl="6" w:tplc="04090001" w:tentative="1">
+      <w:start w:val="1"/>
+      <w:numFmt w:val="bullet"/>
+      <w:lvlText w:val=""/>
+      <w:lvlJc w:val="left"/>
+      <w:pPr>
+        <w:ind w:left="5040" w:hanging="360"/>
+      </w:pPr>
+      <w:rPr>
+        <w:rFonts w:ascii="Symbol" w:hAnsi="Symbol" w:hint="default"/>
+      </w:rPr>
+    </w:lvl>
+    <w:lvl w:ilvl="7" w:tplc="04090003" w:tentative="1">
+      <w:start w:val="1"/>
+      <w:numFmt w:val="bullet"/>
+      <w:lvlText w:val="o"/>
+      <w:lvlJc w:val="left"/>
+      <w:pPr>
+        <w:ind w:left="5760" w:hanging="360"/>
+      </w:pPr>
+      <w:rPr>
+        <w:rFonts w:ascii="Courier New" w:hAnsi="Courier New" w:cs="Courier New" w:hint="default"/>
+      </w:rPr>
+    </w:lvl>
+    <w:lvl w:ilvl="8" w:tplc="04090005" w:tentative="1">
+      <w:start w:val="1"/>
+      <w:numFmt w:val="bullet"/>
+      <w:lvlText w:val=""/>
+      <w:lvlJc w:val="left"/>
+      <w:pPr>
+        <w:ind w:left="6480" w:hanging="360"/>
+      </w:pPr>
+      <w:rPr>
+        <w:rFonts w:ascii="Wingdings" w:hAnsi="Wingdings" w:hint="default"/>
+      </w:rPr>
+    </w:lvl>
+  </w:abstractNum>
+  <w:abstractNum w:abstractNumId="2">
+    <w:nsid w:val="1AAA2794"/>
+    <w:multiLevelType w:val="hybridMultilevel"/>
+    <w:tmpl w:val="315C15C2"/>
+    <w:lvl w:ilvl="0" w:tplc="04090001">
+      <w:start w:val="1"/>
+      <w:numFmt w:val="bullet"/>
+      <w:lvlText w:val=""/>
+      <w:lvlJc w:val="left"/>
+      <w:pPr>
+        <w:ind w:left="720" w:hanging="360"/>
+      </w:pPr>
+      <w:rPr>
+        <w:rFonts w:ascii="Symbol" w:hAnsi="Symbol" w:hint="default"/>
+      </w:rPr>
+    </w:lvl>
+    <w:lvl w:ilvl="1" w:tplc="04090003" w:tentative="1">
+      <w:start w:val="1"/>
+      <w:numFmt w:val="bullet"/>
+      <w:lvlText w:val="o"/>
+      <w:lvlJc w:val="left"/>
+      <w:pPr>
+        <w:ind w:left="1440" w:hanging="360"/>
+      </w:pPr>
+      <w:rPr>
+        <w:rFonts w:ascii="Courier New" w:hAnsi="Courier New" w:cs="Courier New" w:hint="default"/>
+      </w:rPr>
+    </w:lvl>
+    <w:lvl w:ilvl="2" w:tplc="04090005" w:tentative="1">
+      <w:start w:val="1"/>
+      <w:numFmt w:val="bullet"/>
+      <w:lvlText w:val=""/>
+      <w:lvlJc w:val="left"/>
+      <w:pPr>
+        <w:ind w:left="2160" w:hanging="360"/>
+      </w:pPr>
+      <w:rPr>
+        <w:rFonts w:ascii="Wingdings" w:hAnsi="Wingdings" w:hint="default"/>
+      </w:rPr>
+    </w:lvl>
+    <w:lvl w:ilvl="3" w:tplc="04090001" w:tentative="1">
+      <w:start w:val="1"/>
+      <w:numFmt w:val="bullet"/>
+      <w:lvlText w:val=""/>
+      <w:lvlJc w:val="left"/>
+      <w:pPr>
+        <w:ind w:left="2880" w:hanging="360"/>
+      </w:pPr>
+      <w:rPr>
+        <w:rFonts w:ascii="Symbol" w:hAnsi="Symbol" w:hint="default"/>
+      </w:rPr>
+    </w:lvl>
+    <w:lvl w:ilvl="4" w:tplc="04090003" w:tentative="1">
+      <w:start w:val="1"/>
+      <w:numFmt w:val="bullet"/>
+      <w:lvlText w:val="o"/>
+      <w:lvlJc w:val="left"/>
+      <w:pPr>
+        <w:ind w:left="3600" w:hanging="360"/>
+      </w:pPr>
+      <w:rPr>
+        <w:rFonts w:ascii="Courier New" w:hAnsi="Courier New" w:cs="Courier New" w:hint="default"/>
+      </w:rPr>
+    </w:lvl>
+    <w:lvl w:ilvl="5" w:tplc="04090005" w:tentative="1">
+      <w:start w:val="1"/>
+      <w:numFmt w:val="bullet"/>
+      <w:lvlText w:val=""/>
+      <w:lvlJc w:val="left"/>
+      <w:pPr>
+        <w:ind w:left="4320" w:hanging="360"/>
+      </w:pPr>
+      <w:rPr>
+        <w:rFonts w:ascii="Wingdings" w:hAnsi="Wingdings" w:hint="default"/>
+      </w:rPr>
+    </w:lvl>
+    <w:lvl w:ilvl="6" w:tplc="04090001" w:tentative="1">
+      <w:start w:val="1"/>
+      <w:numFmt w:val="bullet"/>
+      <w:lvlText w:val=""/>
+      <w:lvlJc w:val="left"/>
+      <w:pPr>
+        <w:ind w:left="5040" w:hanging="360"/>
+      </w:pPr>
+      <w:rPr>
+        <w:rFonts w:ascii="Symbol" w:hAnsi="Symbol" w:hint="default"/>
+      </w:rPr>
+    </w:lvl>
+    <w:lvl w:ilvl="7" w:tplc="04090003" w:tentative="1">
+      <w:start w:val="1"/>
+      <w:numFmt w:val="bullet"/>
+      <w:lvlText w:val="o"/>
+      <w:lvlJc w:val="left"/>
+      <w:pPr>
+        <w:ind w:left="5760" w:hanging="360"/>
+      </w:pPr>
+      <w:rPr>
+        <w:rFonts w:ascii="Courier New" w:hAnsi="Courier New" w:cs="Courier New" w:hint="default"/>
+      </w:rPr>
+    </w:lvl>
+    <w:lvl w:ilvl="8" w:tplc="04090005" w:tentative="1">
+      <w:start w:val="1"/>
+      <w:numFmt w:val="bullet"/>
+      <w:lvlText w:val=""/>
+      <w:lvlJc w:val="left"/>
+      <w:pPr>
+        <w:ind w:left="6480" w:hanging="360"/>
+      </w:pPr>
+      <w:rPr>
+        <w:rFonts w:ascii="Wingdings" w:hAnsi="Wingdings" w:hint="default"/>
+      </w:rPr>
+    </w:lvl>
+  </w:abstractNum>
+  <w:abstractNum w:abstractNumId="3">
+    <w:nsid w:val="38F8490D"/>
+    <w:multiLevelType w:val="hybridMultilevel"/>
+    <w:tmpl w:val="914803B6"/>
+    <w:lvl w:ilvl="0" w:tplc="04090001">
+      <w:start w:val="1"/>
+      <w:numFmt w:val="bullet"/>
+      <w:lvlText w:val=""/>
+      <w:lvlJc w:val="left"/>
+      <w:pPr>
+        <w:ind w:left="720" w:hanging="360"/>
+      </w:pPr>
+      <w:rPr>
+        <w:rFonts w:ascii="Symbol" w:hAnsi="Symbol" w:hint="default"/>
+      </w:rPr>
+    </w:lvl>
+    <w:lvl w:ilvl="1" w:tplc="04090003" w:tentative="1">
+      <w:start w:val="1"/>
+      <w:numFmt w:val="bullet"/>
+      <w:lvlText w:val="o"/>
+      <w:lvlJc w:val="left"/>
+      <w:pPr>
+        <w:ind w:left="1440" w:hanging="360"/>
+      </w:pPr>
+      <w:rPr>
+        <w:rFonts w:ascii="Courier New" w:hAnsi="Courier New" w:cs="Courier New" w:hint="default"/>
+      </w:rPr>
+    </w:lvl>
+    <w:lvl w:ilvl="2" w:tplc="04090005" w:tentative="1">
+      <w:start w:val="1"/>
+      <w:numFmt w:val="bullet"/>
+      <w:lvlText w:val=""/>
+      <w:lvlJc w:val="left"/>
+      <w:pPr>
+        <w:ind w:left="2160" w:hanging="360"/>
+      </w:pPr>
+      <w:rPr>
+        <w:rFonts w:ascii="Wingdings" w:hAnsi="Wingdings" w:hint="default"/>
+      </w:rPr>
+    </w:lvl>
+    <w:lvl w:ilvl="3" w:tplc="04090001" w:tentative="1">
+      <w:start w:val="1"/>
+      <w:numFmt w:val="bullet"/>
+      <w:lvlText w:val=""/>
+      <w:lvlJc w:val="left"/>
+      <w:pPr>
+        <w:ind w:left="2880" w:hanging="360"/>
+      </w:pPr>
+      <w:rPr>
+        <w:rFonts w:ascii="Symbol" w:hAnsi="Symbol" w:hint="default"/>
+      </w:rPr>
+    </w:lvl>
+    <w:lvl w:ilvl="4" w:tplc="04090003" w:tentative="1">
+      <w:start w:val="1"/>
+      <w:numFmt w:val="bullet"/>
+      <w:lvlText w:val="o"/>
+      <w:lvlJc w:val="left"/>
+      <w:pPr>
+        <w:ind w:left="3600" w:hanging="360"/>
+      </w:pPr>
+      <w:rPr>
+        <w:rFonts w:ascii="Courier New" w:hAnsi="Courier New" w:cs="Courier New" w:hint="default"/>
+      </w:rPr>
+    </w:lvl>
+    <w:lvl w:ilvl="5" w:tplc="04090005" w:tentative="1">
+      <w:start w:val="1"/>
+      <w:numFmt w:val="bullet"/>
+      <w:lvlText w:val=""/>
+      <w:lvlJc w:val="left"/>
+      <w:pPr>
+        <w:ind w:left="4320" w:hanging="360"/>
+      </w:pPr>
+      <w:rPr>
+        <w:rFonts w:ascii="Wingdings" w:hAnsi="Wingdings" w:hint="default"/>
+      </w:rPr>
+    </w:lvl>
+    <w:lvl w:ilvl="6" w:tplc="04090001" w:tentative="1">
+      <w:start w:val="1"/>
+      <w:numFmt w:val="bullet"/>
+      <w:lvlText w:val=""/>
+      <w:lvlJc w:val="left"/>
+      <w:pPr>
+        <w:ind w:left="5040" w:hanging="360"/>
+      </w:pPr>
+      <w:rPr>
+        <w:rFonts w:ascii="Symbol" w:hAnsi="Symbol" w:hint="default"/>
+      </w:rPr>
+    </w:lvl>
+    <w:lvl w:ilvl="7" w:tplc="04090003" w:tentative="1">
+      <w:start w:val="1"/>
+      <w:numFmt w:val="bullet"/>
+      <w:lvlText w:val="o"/>
+      <w:lvlJc w:val="left"/>
+      <w:pPr>
+        <w:ind w:left="5760" w:hanging="360"/>
+      </w:pPr>
+      <w:rPr>
+        <w:rFonts w:ascii="Courier New" w:hAnsi="Courier New" w:cs="Courier New" w:hint="default"/>
+      </w:rPr>
+    </w:lvl>
+    <w:lvl w:ilvl="8" w:tplc="04090005" w:tentative="1">
+      <w:start w:val="1"/>
+      <w:numFmt w:val="bullet"/>
+      <w:lvlText w:val=""/>
+      <w:lvlJc w:val="left"/>
+      <w:pPr>
+        <w:ind w:left="6480" w:hanging="360"/>
+      </w:pPr>
+      <w:rPr>
+        <w:rFonts w:ascii="Wingdings" w:hAnsi="Wingdings" w:hint="default"/>
+      </w:rPr>
+    </w:lvl>
+  </w:abstractNum>
+  <w:abstractNum w:abstractNumId="4">
+    <w:nsid w:val="59E446FF"/>
+    <w:multiLevelType w:val="hybridMultilevel"/>
+    <w:tmpl w:val="DBFCF328"/>
+    <w:lvl w:ilvl="0" w:tplc="04090001">
+      <w:start w:val="1"/>
+      <w:numFmt w:val="bullet"/>
+      <w:lvlText w:val=""/>
+      <w:lvlJc w:val="left"/>
+      <w:pPr>
+        <w:ind w:left="720" w:hanging="360"/>
+      </w:pPr>
+      <w:rPr>
+        <w:rFonts w:ascii="Symbol" w:hAnsi="Symbol" w:hint="default"/>
+      </w:rPr>
+    </w:lvl>
+    <w:lvl w:ilvl="1" w:tplc="04090003" w:tentative="1">
+      <w:start w:val="1"/>
+      <w:numFmt w:val="bullet"/>
+      <w:lvlText w:val="o"/>
+      <w:lvlJc w:val="left"/>
+      <w:pPr>
+        <w:ind w:left="1440" w:hanging="360"/>
+      </w:pPr>
+      <w:rPr>
+        <w:rFonts w:ascii="Courier New" w:hAnsi="Courier New" w:cs="Courier New" w:hint="default"/>
+      </w:rPr>
+    </w:lvl>
+    <w:lvl w:ilvl="2" w:tplc="04090005" w:tentative="1">
+      <w:start w:val="1"/>
+      <w:numFmt w:val="bullet"/>
+      <w:lvlText w:val=""/>
+      <w:lvlJc w:val="left"/>
+      <w:pPr>
+        <w:ind w:left="2160" w:hanging="360"/>
+      </w:pPr>
+      <w:rPr>
+        <w:rFonts w:ascii="Wingdings" w:hAnsi="Wingdings" w:hint="default"/>
+      </w:rPr>
+    </w:lvl>
+    <w:lvl w:ilvl="3" w:tplc="04090001" w:tentative="1">
+      <w:start w:val="1"/>
+      <w:numFmt w:val="bullet"/>
+      <w:lvlText w:val=""/>
+      <w:lvlJc w:val="left"/>
+      <w:pPr>
+        <w:ind w:left="2880" w:hanging="360"/>
+      </w:pPr>
+      <w:rPr>
+        <w:rFonts w:ascii="Symbol" w:hAnsi="Symbol" w:hint="default"/>
+      </w:rPr>
+    </w:lvl>
+    <w:lvl w:ilvl="4" w:tplc="04090003" w:tentative="1">
+      <w:start w:val="1"/>
+      <w:numFmt w:val="bullet"/>
+      <w:lvlText w:val="o"/>
+      <w:lvlJc w:val="left"/>
+      <w:pPr>
+        <w:ind w:left="3600" w:hanging="360"/>
+      </w:pPr>
+      <w:rPr>
+        <w:rFonts w:ascii="Courier New" w:hAnsi="Courier New" w:cs="Courier New" w:hint="default"/>
+      </w:rPr>
+    </w:lvl>
+    <w:lvl w:ilvl="5" w:tplc="04090005" w:tentative="1">
+      <w:start w:val="1"/>
+      <w:numFmt w:val="bullet"/>
+      <w:lvlText w:val=""/>
+      <w:lvlJc w:val="left"/>
+      <w:pPr>
+        <w:ind w:left="4320" w:hanging="360"/>
+      </w:pPr>
+      <w:rPr>
+        <w:rFonts w:ascii="Wingdings" w:hAnsi="Wingdings" w:hint="default"/>
+      </w:rPr>
+    </w:lvl>
+    <w:lvl w:ilvl="6" w:tplc="04090001" w:tentative="1">
+      <w:start w:val="1"/>
+      <w:numFmt w:val="bullet"/>
+      <w:lvlText w:val=""/>
+      <w:lvlJc w:val="left"/>
+      <w:pPr>
+        <w:ind w:left="5040" w:hanging="360"/>
+      </w:pPr>
+      <w:rPr>
+        <w:rFonts w:ascii="Symbol" w:hAnsi="Symbol" w:hint="default"/>
+      </w:rPr>
+    </w:lvl>
+    <w:lvl w:ilvl="7" w:tplc="04090003" w:tentative="1">
+      <w:start w:val="1"/>
+      <w:numFmt w:val="bullet"/>
+      <w:lvlText w:val="o"/>
+      <w:lvlJc w:val="left"/>
+      <w:pPr>
+        <w:ind w:left="5760" w:hanging="360"/>
+      </w:pPr>
+      <w:rPr>
+        <w:rFonts w:ascii="Courier New" w:hAnsi="Courier New" w:cs="Courier New" w:hint="default"/>
+      </w:rPr>
+    </w:lvl>
+    <w:lvl w:ilvl="8" w:tplc="04090005" w:tentative="1">
+      <w:start w:val="1"/>
+      <w:numFmt w:val="bullet"/>
+      <w:lvlText w:val=""/>
+      <w:lvlJc w:val="left"/>
+      <w:pPr>
+        <w:ind w:left="6480" w:hanging="360"/>
+      </w:pPr>
+      <w:rPr>
+        <w:rFonts w:ascii="Wingdings" w:hAnsi="Wingdings" w:hint="default"/>
+      </w:rPr>
+    </w:lvl>
+  </w:abstractNum>
+  <w:num w:numId="1">
+    <w:abstractNumId w:val="2"/>
+  </w:num>
+  <w:num w:numId="2">
+    <w:abstractNumId w:val="0"/>
+  </w:num>
+  <w:num w:numId="3">
+    <w:abstractNumId w:val="3"/>
+  </w:num>
+  <w:num w:numId="4">
+    <w:abstractNumId w:val="1"/>
+  </w:num>
+  <w:num w:numId="5">
+    <w:abstractNumId w:val="4"/>
+  </w:num>
+</w:numbering>
 </file>
 
 <file path=word/styles.xml><?xml version="1.0" encoding="utf-8"?>
@@ -3222,6 +5111,17 @@
       <w:szCs w:val="16"/>
     </w:rPr>
   </w:style>
+  <w:style w:type="paragraph" w:styleId="Prrafodelista">
+    <w:name w:val="List Paragraph"/>
+    <w:basedOn w:val="Normal"/>
+    <w:uiPriority w:val="34"/>
+    <w:qFormat/>
+    <w:rsid w:val="0077192D"/>
+    <w:pPr>
+      <w:ind w:left="720"/>
+      <w:contextualSpacing/>
+    </w:pPr>
+  </w:style>
 </w:styles>
 </file>
 
@@ -3513,7 +5413,7 @@
 </file>
 
 <file path=customXml/itemProps1.xml><?xml version="1.0" encoding="utf-8"?>
-<ds:datastoreItem xmlns:ds="http://schemas.openxmlformats.org/officeDocument/2006/customXml" ds:itemID="{20EE3046-F9BB-454E-B513-9C62568F2A7B}">
+<ds:datastoreItem xmlns:ds="http://schemas.openxmlformats.org/officeDocument/2006/customXml" ds:itemID="{50E795C1-19DC-4F88-8C97-1C3F16E235E9}">
   <ds:schemaRefs>
     <ds:schemaRef ds:uri="http://schemas.openxmlformats.org/officeDocument/2006/bibliography"/>
   </ds:schemaRefs>

</xml_diff>

<commit_message>
Avance del proyecto final - Restricciones
Avance del proyecto final hasta el apartado de restricciones.
</commit_message>
<xml_diff>
--- a/Proyecto final.docx
+++ b/Proyecto final.docx
@@ -4075,6 +4075,984 @@
         </w:rPr>
         <w:lastRenderedPageBreak/>
         <w:t>Características de los usuarios</w:t>
+      </w:r>
+    </w:p>
+    <w:p>
+      <w:pPr>
+        <w:tabs>
+          <w:tab w:val="left" w:pos="3252"/>
+        </w:tabs>
+        <w:jc w:val="both"/>
+        <w:rPr>
+          <w:sz w:val="24"/>
+          <w:szCs w:val="24"/>
+        </w:rPr>
+      </w:pPr>
+      <w:r>
+        <w:rPr>
+          <w:sz w:val="24"/>
+          <w:szCs w:val="24"/>
+        </w:rPr>
+        <w:t>A continuación, se hará una breve explicación de las funciones que tendrán los usuarios en la aplicación:</w:t>
+      </w:r>
+    </w:p>
+    <w:tbl>
+      <w:tblPr>
+        <w:tblStyle w:val="Tablaconcuadrcula"/>
+        <w:tblW w:w="0" w:type="auto"/>
+        <w:tblLook w:val="04A0" w:firstRow="1" w:lastRow="0" w:firstColumn="1" w:lastColumn="0" w:noHBand="0" w:noVBand="1"/>
+      </w:tblPr>
+      <w:tblGrid>
+        <w:gridCol w:w="2830"/>
+        <w:gridCol w:w="6186"/>
+      </w:tblGrid>
+      <w:tr>
+        <w:tc>
+          <w:tcPr>
+            <w:tcW w:w="2830" w:type="dxa"/>
+          </w:tcPr>
+          <w:p>
+            <w:pPr>
+              <w:tabs>
+                <w:tab w:val="left" w:pos="3252"/>
+              </w:tabs>
+              <w:jc w:val="both"/>
+              <w:rPr>
+                <w:b/>
+                <w:sz w:val="24"/>
+                <w:szCs w:val="24"/>
+              </w:rPr>
+            </w:pPr>
+            <w:r>
+              <w:rPr>
+                <w:b/>
+                <w:sz w:val="24"/>
+                <w:szCs w:val="24"/>
+              </w:rPr>
+              <w:t>Tipo de usuario</w:t>
+            </w:r>
+          </w:p>
+        </w:tc>
+        <w:tc>
+          <w:tcPr>
+            <w:tcW w:w="6186" w:type="dxa"/>
+          </w:tcPr>
+          <w:p>
+            <w:pPr>
+              <w:tabs>
+                <w:tab w:val="left" w:pos="3252"/>
+              </w:tabs>
+              <w:jc w:val="both"/>
+              <w:rPr>
+                <w:sz w:val="24"/>
+                <w:szCs w:val="24"/>
+              </w:rPr>
+            </w:pPr>
+            <w:r>
+              <w:rPr>
+                <w:sz w:val="24"/>
+                <w:szCs w:val="24"/>
+              </w:rPr>
+              <w:t>Cliente principal</w:t>
+            </w:r>
+          </w:p>
+        </w:tc>
+      </w:tr>
+      <w:tr>
+        <w:tc>
+          <w:tcPr>
+            <w:tcW w:w="2830" w:type="dxa"/>
+          </w:tcPr>
+          <w:p>
+            <w:pPr>
+              <w:tabs>
+                <w:tab w:val="left" w:pos="3252"/>
+              </w:tabs>
+              <w:jc w:val="both"/>
+              <w:rPr>
+                <w:b/>
+                <w:sz w:val="24"/>
+                <w:szCs w:val="24"/>
+              </w:rPr>
+            </w:pPr>
+            <w:r>
+              <w:rPr>
+                <w:b/>
+                <w:sz w:val="24"/>
+                <w:szCs w:val="24"/>
+              </w:rPr>
+              <w:t>Formación</w:t>
+            </w:r>
+          </w:p>
+        </w:tc>
+        <w:tc>
+          <w:tcPr>
+            <w:tcW w:w="6186" w:type="dxa"/>
+          </w:tcPr>
+          <w:p>
+            <w:pPr>
+              <w:tabs>
+                <w:tab w:val="left" w:pos="3252"/>
+              </w:tabs>
+              <w:jc w:val="both"/>
+              <w:rPr>
+                <w:sz w:val="24"/>
+                <w:szCs w:val="24"/>
+              </w:rPr>
+            </w:pPr>
+            <w:r>
+              <w:rPr>
+                <w:sz w:val="24"/>
+                <w:szCs w:val="24"/>
+              </w:rPr>
+              <w:t>No se requiere formación</w:t>
+            </w:r>
+          </w:p>
+        </w:tc>
+      </w:tr>
+      <w:tr>
+        <w:tc>
+          <w:tcPr>
+            <w:tcW w:w="2830" w:type="dxa"/>
+          </w:tcPr>
+          <w:p>
+            <w:pPr>
+              <w:tabs>
+                <w:tab w:val="left" w:pos="3252"/>
+              </w:tabs>
+              <w:jc w:val="both"/>
+              <w:rPr>
+                <w:b/>
+                <w:sz w:val="24"/>
+                <w:szCs w:val="24"/>
+              </w:rPr>
+            </w:pPr>
+            <w:r>
+              <w:rPr>
+                <w:b/>
+                <w:sz w:val="24"/>
+                <w:szCs w:val="24"/>
+              </w:rPr>
+              <w:t>Habilidades</w:t>
+            </w:r>
+          </w:p>
+        </w:tc>
+        <w:tc>
+          <w:tcPr>
+            <w:tcW w:w="6186" w:type="dxa"/>
+          </w:tcPr>
+          <w:p>
+            <w:pPr>
+              <w:tabs>
+                <w:tab w:val="left" w:pos="3252"/>
+              </w:tabs>
+              <w:jc w:val="both"/>
+              <w:rPr>
+                <w:sz w:val="24"/>
+                <w:szCs w:val="24"/>
+              </w:rPr>
+            </w:pPr>
+            <w:r>
+              <w:rPr>
+                <w:sz w:val="24"/>
+                <w:szCs w:val="24"/>
+              </w:rPr>
+              <w:t>Manejo de computadoras o celular</w:t>
+            </w:r>
+          </w:p>
+        </w:tc>
+      </w:tr>
+      <w:tr>
+        <w:tc>
+          <w:tcPr>
+            <w:tcW w:w="2830" w:type="dxa"/>
+          </w:tcPr>
+          <w:p>
+            <w:pPr>
+              <w:tabs>
+                <w:tab w:val="left" w:pos="3252"/>
+              </w:tabs>
+              <w:jc w:val="both"/>
+              <w:rPr>
+                <w:b/>
+                <w:sz w:val="24"/>
+                <w:szCs w:val="24"/>
+              </w:rPr>
+            </w:pPr>
+            <w:r>
+              <w:rPr>
+                <w:b/>
+                <w:sz w:val="24"/>
+                <w:szCs w:val="24"/>
+              </w:rPr>
+              <w:t>Actividades</w:t>
+            </w:r>
+          </w:p>
+        </w:tc>
+        <w:tc>
+          <w:tcPr>
+            <w:tcW w:w="6186" w:type="dxa"/>
+          </w:tcPr>
+          <w:p>
+            <w:pPr>
+              <w:tabs>
+                <w:tab w:val="left" w:pos="3252"/>
+              </w:tabs>
+              <w:jc w:val="both"/>
+              <w:rPr>
+                <w:sz w:val="24"/>
+                <w:szCs w:val="24"/>
+              </w:rPr>
+            </w:pPr>
+            <w:r>
+              <w:rPr>
+                <w:sz w:val="24"/>
+                <w:szCs w:val="24"/>
+              </w:rPr>
+              <w:t>Controlar el sistema de seguridad (Activar o desactivar), así como informar sobre problemas.</w:t>
+            </w:r>
+          </w:p>
+        </w:tc>
+      </w:tr>
+    </w:tbl>
+    <w:p>
+      <w:pPr>
+        <w:tabs>
+          <w:tab w:val="left" w:pos="3252"/>
+        </w:tabs>
+        <w:jc w:val="both"/>
+        <w:rPr>
+          <w:sz w:val="24"/>
+          <w:szCs w:val="24"/>
+        </w:rPr>
+      </w:pPr>
+    </w:p>
+    <w:tbl>
+      <w:tblPr>
+        <w:tblStyle w:val="Tablaconcuadrcula"/>
+        <w:tblW w:w="0" w:type="auto"/>
+        <w:tblLook w:val="04A0" w:firstRow="1" w:lastRow="0" w:firstColumn="1" w:lastColumn="0" w:noHBand="0" w:noVBand="1"/>
+      </w:tblPr>
+      <w:tblGrid>
+        <w:gridCol w:w="2830"/>
+        <w:gridCol w:w="6186"/>
+      </w:tblGrid>
+      <w:tr>
+        <w:tc>
+          <w:tcPr>
+            <w:tcW w:w="2830" w:type="dxa"/>
+          </w:tcPr>
+          <w:p>
+            <w:pPr>
+              <w:tabs>
+                <w:tab w:val="left" w:pos="3252"/>
+              </w:tabs>
+              <w:jc w:val="both"/>
+              <w:rPr>
+                <w:b/>
+                <w:sz w:val="24"/>
+                <w:szCs w:val="24"/>
+              </w:rPr>
+            </w:pPr>
+            <w:r>
+              <w:rPr>
+                <w:b/>
+                <w:sz w:val="24"/>
+                <w:szCs w:val="24"/>
+              </w:rPr>
+              <w:t>Tipo de usuario</w:t>
+            </w:r>
+          </w:p>
+        </w:tc>
+        <w:tc>
+          <w:tcPr>
+            <w:tcW w:w="6186" w:type="dxa"/>
+          </w:tcPr>
+          <w:p>
+            <w:pPr>
+              <w:tabs>
+                <w:tab w:val="left" w:pos="3252"/>
+              </w:tabs>
+              <w:jc w:val="both"/>
+              <w:rPr>
+                <w:sz w:val="24"/>
+                <w:szCs w:val="24"/>
+              </w:rPr>
+            </w:pPr>
+            <w:r>
+              <w:rPr>
+                <w:sz w:val="24"/>
+                <w:szCs w:val="24"/>
+              </w:rPr>
+              <w:t>Cliente secundario</w:t>
+            </w:r>
+          </w:p>
+        </w:tc>
+      </w:tr>
+      <w:tr>
+        <w:tc>
+          <w:tcPr>
+            <w:tcW w:w="2830" w:type="dxa"/>
+          </w:tcPr>
+          <w:p>
+            <w:pPr>
+              <w:tabs>
+                <w:tab w:val="left" w:pos="3252"/>
+              </w:tabs>
+              <w:jc w:val="both"/>
+              <w:rPr>
+                <w:b/>
+                <w:sz w:val="24"/>
+                <w:szCs w:val="24"/>
+              </w:rPr>
+            </w:pPr>
+            <w:r>
+              <w:rPr>
+                <w:b/>
+                <w:sz w:val="24"/>
+                <w:szCs w:val="24"/>
+              </w:rPr>
+              <w:t>Formación</w:t>
+            </w:r>
+          </w:p>
+        </w:tc>
+        <w:tc>
+          <w:tcPr>
+            <w:tcW w:w="6186" w:type="dxa"/>
+          </w:tcPr>
+          <w:p>
+            <w:pPr>
+              <w:tabs>
+                <w:tab w:val="left" w:pos="3252"/>
+              </w:tabs>
+              <w:jc w:val="both"/>
+              <w:rPr>
+                <w:sz w:val="24"/>
+                <w:szCs w:val="24"/>
+              </w:rPr>
+            </w:pPr>
+            <w:r>
+              <w:rPr>
+                <w:sz w:val="24"/>
+                <w:szCs w:val="24"/>
+              </w:rPr>
+              <w:t>No requiere información</w:t>
+            </w:r>
+          </w:p>
+        </w:tc>
+      </w:tr>
+      <w:tr>
+        <w:tc>
+          <w:tcPr>
+            <w:tcW w:w="2830" w:type="dxa"/>
+          </w:tcPr>
+          <w:p>
+            <w:pPr>
+              <w:tabs>
+                <w:tab w:val="left" w:pos="3252"/>
+              </w:tabs>
+              <w:jc w:val="both"/>
+              <w:rPr>
+                <w:b/>
+                <w:sz w:val="24"/>
+                <w:szCs w:val="24"/>
+              </w:rPr>
+            </w:pPr>
+            <w:r>
+              <w:rPr>
+                <w:b/>
+                <w:sz w:val="24"/>
+                <w:szCs w:val="24"/>
+              </w:rPr>
+              <w:t>Habilidades</w:t>
+            </w:r>
+          </w:p>
+        </w:tc>
+        <w:tc>
+          <w:tcPr>
+            <w:tcW w:w="6186" w:type="dxa"/>
+          </w:tcPr>
+          <w:p>
+            <w:pPr>
+              <w:tabs>
+                <w:tab w:val="left" w:pos="3252"/>
+              </w:tabs>
+              <w:jc w:val="both"/>
+              <w:rPr>
+                <w:sz w:val="24"/>
+                <w:szCs w:val="24"/>
+              </w:rPr>
+            </w:pPr>
+            <w:r>
+              <w:rPr>
+                <w:sz w:val="24"/>
+                <w:szCs w:val="24"/>
+              </w:rPr>
+              <w:t>Manejo de computadoras o celular</w:t>
+            </w:r>
+          </w:p>
+        </w:tc>
+      </w:tr>
+      <w:tr>
+        <w:tc>
+          <w:tcPr>
+            <w:tcW w:w="2830" w:type="dxa"/>
+          </w:tcPr>
+          <w:p>
+            <w:pPr>
+              <w:tabs>
+                <w:tab w:val="left" w:pos="3252"/>
+              </w:tabs>
+              <w:jc w:val="both"/>
+              <w:rPr>
+                <w:b/>
+                <w:sz w:val="24"/>
+                <w:szCs w:val="24"/>
+              </w:rPr>
+            </w:pPr>
+            <w:r>
+              <w:rPr>
+                <w:b/>
+                <w:sz w:val="24"/>
+                <w:szCs w:val="24"/>
+              </w:rPr>
+              <w:t>Actividades</w:t>
+            </w:r>
+          </w:p>
+        </w:tc>
+        <w:tc>
+          <w:tcPr>
+            <w:tcW w:w="6186" w:type="dxa"/>
+          </w:tcPr>
+          <w:p>
+            <w:pPr>
+              <w:tabs>
+                <w:tab w:val="left" w:pos="3252"/>
+              </w:tabs>
+              <w:jc w:val="both"/>
+              <w:rPr>
+                <w:sz w:val="24"/>
+                <w:szCs w:val="24"/>
+              </w:rPr>
+            </w:pPr>
+            <w:r>
+              <w:rPr>
+                <w:sz w:val="24"/>
+                <w:szCs w:val="24"/>
+              </w:rPr>
+              <w:t>Controlar el encendido o apagado del sistema de seguridad si el cliente principal no lo puede hacer.</w:t>
+            </w:r>
+          </w:p>
+        </w:tc>
+      </w:tr>
+    </w:tbl>
+    <w:p>
+      <w:pPr>
+        <w:tabs>
+          <w:tab w:val="left" w:pos="3252"/>
+        </w:tabs>
+        <w:jc w:val="both"/>
+        <w:rPr>
+          <w:sz w:val="24"/>
+          <w:szCs w:val="24"/>
+        </w:rPr>
+      </w:pPr>
+    </w:p>
+    <w:tbl>
+      <w:tblPr>
+        <w:tblStyle w:val="Tablaconcuadrcula"/>
+        <w:tblW w:w="0" w:type="auto"/>
+        <w:tblLook w:val="04A0" w:firstRow="1" w:lastRow="0" w:firstColumn="1" w:lastColumn="0" w:noHBand="0" w:noVBand="1"/>
+      </w:tblPr>
+      <w:tblGrid>
+        <w:gridCol w:w="2830"/>
+        <w:gridCol w:w="6186"/>
+      </w:tblGrid>
+      <w:tr>
+        <w:tc>
+          <w:tcPr>
+            <w:tcW w:w="2830" w:type="dxa"/>
+          </w:tcPr>
+          <w:p>
+            <w:pPr>
+              <w:tabs>
+                <w:tab w:val="left" w:pos="3252"/>
+              </w:tabs>
+              <w:jc w:val="both"/>
+              <w:rPr>
+                <w:b/>
+                <w:sz w:val="24"/>
+                <w:szCs w:val="24"/>
+              </w:rPr>
+            </w:pPr>
+            <w:r>
+              <w:rPr>
+                <w:b/>
+                <w:sz w:val="24"/>
+                <w:szCs w:val="24"/>
+              </w:rPr>
+              <w:t>Tipo de usuario</w:t>
+            </w:r>
+          </w:p>
+        </w:tc>
+        <w:tc>
+          <w:tcPr>
+            <w:tcW w:w="6186" w:type="dxa"/>
+          </w:tcPr>
+          <w:p>
+            <w:pPr>
+              <w:tabs>
+                <w:tab w:val="left" w:pos="3252"/>
+              </w:tabs>
+              <w:jc w:val="both"/>
+              <w:rPr>
+                <w:sz w:val="24"/>
+                <w:szCs w:val="24"/>
+              </w:rPr>
+            </w:pPr>
+            <w:r>
+              <w:rPr>
+                <w:sz w:val="24"/>
+                <w:szCs w:val="24"/>
+              </w:rPr>
+              <w:t>Técnico en sistemas</w:t>
+            </w:r>
+          </w:p>
+        </w:tc>
+      </w:tr>
+      <w:tr>
+        <w:tc>
+          <w:tcPr>
+            <w:tcW w:w="2830" w:type="dxa"/>
+          </w:tcPr>
+          <w:p>
+            <w:pPr>
+              <w:tabs>
+                <w:tab w:val="left" w:pos="3252"/>
+              </w:tabs>
+              <w:jc w:val="both"/>
+              <w:rPr>
+                <w:b/>
+                <w:sz w:val="24"/>
+                <w:szCs w:val="24"/>
+              </w:rPr>
+            </w:pPr>
+            <w:r>
+              <w:rPr>
+                <w:b/>
+                <w:sz w:val="24"/>
+                <w:szCs w:val="24"/>
+              </w:rPr>
+              <w:t>Formación</w:t>
+            </w:r>
+          </w:p>
+        </w:tc>
+        <w:tc>
+          <w:tcPr>
+            <w:tcW w:w="6186" w:type="dxa"/>
+          </w:tcPr>
+          <w:p>
+            <w:pPr>
+              <w:tabs>
+                <w:tab w:val="left" w:pos="3252"/>
+              </w:tabs>
+              <w:jc w:val="both"/>
+              <w:rPr>
+                <w:sz w:val="24"/>
+                <w:szCs w:val="24"/>
+              </w:rPr>
+            </w:pPr>
+            <w:r>
+              <w:rPr>
+                <w:sz w:val="24"/>
+                <w:szCs w:val="24"/>
+              </w:rPr>
+              <w:t>Ingeniero en sistemas computacionales</w:t>
+            </w:r>
+          </w:p>
+        </w:tc>
+      </w:tr>
+      <w:tr>
+        <w:tc>
+          <w:tcPr>
+            <w:tcW w:w="2830" w:type="dxa"/>
+          </w:tcPr>
+          <w:p>
+            <w:pPr>
+              <w:tabs>
+                <w:tab w:val="left" w:pos="3252"/>
+              </w:tabs>
+              <w:jc w:val="both"/>
+              <w:rPr>
+                <w:b/>
+                <w:sz w:val="24"/>
+                <w:szCs w:val="24"/>
+              </w:rPr>
+            </w:pPr>
+            <w:r>
+              <w:rPr>
+                <w:b/>
+                <w:sz w:val="24"/>
+                <w:szCs w:val="24"/>
+              </w:rPr>
+              <w:t>Habilidades</w:t>
+            </w:r>
+          </w:p>
+        </w:tc>
+        <w:tc>
+          <w:tcPr>
+            <w:tcW w:w="6186" w:type="dxa"/>
+          </w:tcPr>
+          <w:p>
+            <w:pPr>
+              <w:tabs>
+                <w:tab w:val="left" w:pos="3252"/>
+              </w:tabs>
+              <w:jc w:val="both"/>
+              <w:rPr>
+                <w:sz w:val="24"/>
+                <w:szCs w:val="24"/>
+              </w:rPr>
+            </w:pPr>
+            <w:r>
+              <w:rPr>
+                <w:sz w:val="24"/>
+                <w:szCs w:val="24"/>
+              </w:rPr>
+              <w:t xml:space="preserve">Conocimientos de bases de datos, hardware, software, controladores. </w:t>
+            </w:r>
+          </w:p>
+        </w:tc>
+      </w:tr>
+      <w:tr>
+        <w:tc>
+          <w:tcPr>
+            <w:tcW w:w="2830" w:type="dxa"/>
+          </w:tcPr>
+          <w:p>
+            <w:pPr>
+              <w:tabs>
+                <w:tab w:val="left" w:pos="3252"/>
+              </w:tabs>
+              <w:jc w:val="both"/>
+              <w:rPr>
+                <w:b/>
+                <w:sz w:val="24"/>
+                <w:szCs w:val="24"/>
+              </w:rPr>
+            </w:pPr>
+            <w:r>
+              <w:rPr>
+                <w:b/>
+                <w:sz w:val="24"/>
+                <w:szCs w:val="24"/>
+              </w:rPr>
+              <w:t>Actividades</w:t>
+            </w:r>
+          </w:p>
+        </w:tc>
+        <w:tc>
+          <w:tcPr>
+            <w:tcW w:w="6186" w:type="dxa"/>
+          </w:tcPr>
+          <w:p>
+            <w:pPr>
+              <w:tabs>
+                <w:tab w:val="left" w:pos="3252"/>
+              </w:tabs>
+              <w:jc w:val="both"/>
+              <w:rPr>
+                <w:sz w:val="24"/>
+                <w:szCs w:val="24"/>
+              </w:rPr>
+            </w:pPr>
+            <w:r>
+              <w:rPr>
+                <w:sz w:val="24"/>
+                <w:szCs w:val="24"/>
+              </w:rPr>
+              <w:t>Mantenimiento de la aplicación en caso de que se requiera,</w:t>
+            </w:r>
+            <w:r>
+              <w:rPr>
+                <w:sz w:val="24"/>
+                <w:szCs w:val="24"/>
+              </w:rPr>
+              <w:t xml:space="preserve"> vincular nuevos aparatos,</w:t>
+            </w:r>
+            <w:r>
+              <w:rPr>
+                <w:sz w:val="24"/>
+                <w:szCs w:val="24"/>
+              </w:rPr>
+              <w:t xml:space="preserve"> así como de mantener el control entre el usuario y el sistema de seguridad.</w:t>
+            </w:r>
+          </w:p>
+        </w:tc>
+      </w:tr>
+    </w:tbl>
+    <w:p>
+      <w:pPr>
+        <w:tabs>
+          <w:tab w:val="left" w:pos="3252"/>
+        </w:tabs>
+        <w:jc w:val="both"/>
+        <w:rPr>
+          <w:sz w:val="24"/>
+          <w:szCs w:val="24"/>
+        </w:rPr>
+      </w:pPr>
+    </w:p>
+    <w:tbl>
+      <w:tblPr>
+        <w:tblStyle w:val="Tablaconcuadrcula"/>
+        <w:tblW w:w="0" w:type="auto"/>
+        <w:tblLook w:val="04A0" w:firstRow="1" w:lastRow="0" w:firstColumn="1" w:lastColumn="0" w:noHBand="0" w:noVBand="1"/>
+      </w:tblPr>
+      <w:tblGrid>
+        <w:gridCol w:w="2830"/>
+        <w:gridCol w:w="6186"/>
+      </w:tblGrid>
+      <w:tr>
+        <w:tc>
+          <w:tcPr>
+            <w:tcW w:w="2830" w:type="dxa"/>
+          </w:tcPr>
+          <w:p>
+            <w:pPr>
+              <w:tabs>
+                <w:tab w:val="left" w:pos="3252"/>
+              </w:tabs>
+              <w:jc w:val="both"/>
+              <w:rPr>
+                <w:b/>
+                <w:sz w:val="24"/>
+                <w:szCs w:val="24"/>
+              </w:rPr>
+            </w:pPr>
+            <w:r>
+              <w:rPr>
+                <w:b/>
+                <w:sz w:val="24"/>
+                <w:szCs w:val="24"/>
+              </w:rPr>
+              <w:t>Tipo de usuario</w:t>
+            </w:r>
+          </w:p>
+        </w:tc>
+        <w:tc>
+          <w:tcPr>
+            <w:tcW w:w="6186" w:type="dxa"/>
+          </w:tcPr>
+          <w:p>
+            <w:pPr>
+              <w:tabs>
+                <w:tab w:val="left" w:pos="3252"/>
+              </w:tabs>
+              <w:jc w:val="both"/>
+              <w:rPr>
+                <w:sz w:val="24"/>
+                <w:szCs w:val="24"/>
+              </w:rPr>
+            </w:pPr>
+            <w:r>
+              <w:rPr>
+                <w:sz w:val="24"/>
+                <w:szCs w:val="24"/>
+              </w:rPr>
+              <w:t>Técnico en aparatos electrónicos</w:t>
+            </w:r>
+          </w:p>
+        </w:tc>
+      </w:tr>
+      <w:tr>
+        <w:tc>
+          <w:tcPr>
+            <w:tcW w:w="2830" w:type="dxa"/>
+          </w:tcPr>
+          <w:p>
+            <w:pPr>
+              <w:tabs>
+                <w:tab w:val="left" w:pos="3252"/>
+              </w:tabs>
+              <w:jc w:val="both"/>
+              <w:rPr>
+                <w:b/>
+                <w:sz w:val="24"/>
+                <w:szCs w:val="24"/>
+              </w:rPr>
+            </w:pPr>
+            <w:r>
+              <w:rPr>
+                <w:b/>
+                <w:sz w:val="24"/>
+                <w:szCs w:val="24"/>
+              </w:rPr>
+              <w:t>Formación</w:t>
+            </w:r>
+          </w:p>
+        </w:tc>
+        <w:tc>
+          <w:tcPr>
+            <w:tcW w:w="6186" w:type="dxa"/>
+          </w:tcPr>
+          <w:p>
+            <w:pPr>
+              <w:tabs>
+                <w:tab w:val="left" w:pos="3252"/>
+              </w:tabs>
+              <w:jc w:val="both"/>
+              <w:rPr>
+                <w:sz w:val="24"/>
+                <w:szCs w:val="24"/>
+              </w:rPr>
+            </w:pPr>
+            <w:r>
+              <w:rPr>
+                <w:sz w:val="24"/>
+                <w:szCs w:val="24"/>
+              </w:rPr>
+              <w:t>Conocimiento de controladores y sistemas mecánicos</w:t>
+            </w:r>
+          </w:p>
+        </w:tc>
+      </w:tr>
+      <w:tr>
+        <w:tc>
+          <w:tcPr>
+            <w:tcW w:w="2830" w:type="dxa"/>
+          </w:tcPr>
+          <w:p>
+            <w:pPr>
+              <w:tabs>
+                <w:tab w:val="left" w:pos="3252"/>
+              </w:tabs>
+              <w:jc w:val="both"/>
+              <w:rPr>
+                <w:b/>
+                <w:sz w:val="24"/>
+                <w:szCs w:val="24"/>
+              </w:rPr>
+            </w:pPr>
+            <w:r>
+              <w:rPr>
+                <w:b/>
+                <w:sz w:val="24"/>
+                <w:szCs w:val="24"/>
+              </w:rPr>
+              <w:t>Habilidades</w:t>
+            </w:r>
+          </w:p>
+        </w:tc>
+        <w:tc>
+          <w:tcPr>
+            <w:tcW w:w="6186" w:type="dxa"/>
+          </w:tcPr>
+          <w:p>
+            <w:pPr>
+              <w:tabs>
+                <w:tab w:val="left" w:pos="3252"/>
+              </w:tabs>
+              <w:jc w:val="both"/>
+              <w:rPr>
+                <w:sz w:val="24"/>
+                <w:szCs w:val="24"/>
+              </w:rPr>
+            </w:pPr>
+            <w:r>
+              <w:rPr>
+                <w:sz w:val="24"/>
+                <w:szCs w:val="24"/>
+              </w:rPr>
+              <w:t>Saber arreglar o instalar los sistemas de seguros automáticos en las puertas o ventanas</w:t>
+            </w:r>
+          </w:p>
+        </w:tc>
+      </w:tr>
+      <w:tr>
+        <w:tc>
+          <w:tcPr>
+            <w:tcW w:w="2830" w:type="dxa"/>
+          </w:tcPr>
+          <w:p>
+            <w:pPr>
+              <w:tabs>
+                <w:tab w:val="left" w:pos="3252"/>
+              </w:tabs>
+              <w:jc w:val="both"/>
+              <w:rPr>
+                <w:b/>
+                <w:sz w:val="24"/>
+                <w:szCs w:val="24"/>
+              </w:rPr>
+            </w:pPr>
+            <w:r>
+              <w:rPr>
+                <w:b/>
+                <w:sz w:val="24"/>
+                <w:szCs w:val="24"/>
+              </w:rPr>
+              <w:t>Actividades</w:t>
+            </w:r>
+          </w:p>
+        </w:tc>
+        <w:tc>
+          <w:tcPr>
+            <w:tcW w:w="6186" w:type="dxa"/>
+          </w:tcPr>
+          <w:p>
+            <w:pPr>
+              <w:tabs>
+                <w:tab w:val="left" w:pos="3252"/>
+              </w:tabs>
+              <w:jc w:val="both"/>
+              <w:rPr>
+                <w:sz w:val="24"/>
+                <w:szCs w:val="24"/>
+              </w:rPr>
+            </w:pPr>
+            <w:r>
+              <w:rPr>
+                <w:sz w:val="24"/>
+                <w:szCs w:val="24"/>
+              </w:rPr>
+              <w:t>Mantenimiento de sistemas de seguridad en las puertas o ventanas.</w:t>
+            </w:r>
+          </w:p>
+        </w:tc>
+      </w:tr>
+    </w:tbl>
+    <w:p>
+      <w:pPr>
+        <w:tabs>
+          <w:tab w:val="left" w:pos="3252"/>
+        </w:tabs>
+        <w:jc w:val="both"/>
+        <w:rPr>
+          <w:sz w:val="24"/>
+          <w:szCs w:val="24"/>
+        </w:rPr>
+      </w:pPr>
+    </w:p>
+    <w:p>
+      <w:pPr>
+        <w:tabs>
+          <w:tab w:val="left" w:pos="3252"/>
+        </w:tabs>
+        <w:jc w:val="both"/>
+        <w:rPr>
+          <w:sz w:val="24"/>
+          <w:szCs w:val="24"/>
+        </w:rPr>
+      </w:pPr>
+      <w:r>
+        <w:rPr>
+          <w:b/>
+          <w:color w:val="4F81BD" w:themeColor="accent1"/>
+          <w:sz w:val="28"/>
+          <w:szCs w:val="28"/>
+        </w:rPr>
+        <w:t>Restricciones Generales</w:t>
       </w:r>
     </w:p>
     <w:p>
@@ -5122,6 +6100,32 @@
       <w:contextualSpacing/>
     </w:pPr>
   </w:style>
+  <w:style w:type="table" w:styleId="Tablaconcuadrcula">
+    <w:name w:val="Table Grid"/>
+    <w:basedOn w:val="Tablanormal"/>
+    <w:uiPriority w:val="59"/>
+    <w:rsid w:val="00DA261F"/>
+    <w:pPr>
+      <w:spacing w:after="0" w:line="240" w:lineRule="auto"/>
+    </w:pPr>
+    <w:tblPr>
+      <w:tblInd w:w="0" w:type="dxa"/>
+      <w:tblBorders>
+        <w:top w:val="single" w:sz="4" w:space="0" w:color="auto"/>
+        <w:left w:val="single" w:sz="4" w:space="0" w:color="auto"/>
+        <w:bottom w:val="single" w:sz="4" w:space="0" w:color="auto"/>
+        <w:right w:val="single" w:sz="4" w:space="0" w:color="auto"/>
+        <w:insideH w:val="single" w:sz="4" w:space="0" w:color="auto"/>
+        <w:insideV w:val="single" w:sz="4" w:space="0" w:color="auto"/>
+      </w:tblBorders>
+      <w:tblCellMar>
+        <w:top w:w="0" w:type="dxa"/>
+        <w:left w:w="108" w:type="dxa"/>
+        <w:bottom w:w="0" w:type="dxa"/>
+        <w:right w:w="108" w:type="dxa"/>
+      </w:tblCellMar>
+    </w:tblPr>
+  </w:style>
 </w:styles>
 </file>
 
@@ -5413,7 +6417,7 @@
 </file>
 
 <file path=customXml/itemProps1.xml><?xml version="1.0" encoding="utf-8"?>
-<ds:datastoreItem xmlns:ds="http://schemas.openxmlformats.org/officeDocument/2006/customXml" ds:itemID="{50E795C1-19DC-4F88-8C97-1C3F16E235E9}">
+<ds:datastoreItem xmlns:ds="http://schemas.openxmlformats.org/officeDocument/2006/customXml" ds:itemID="{B451FB11-8E86-4A70-B8CD-1BB6DA17E46C}">
   <ds:schemaRefs>
     <ds:schemaRef ds:uri="http://schemas.openxmlformats.org/officeDocument/2006/bibliography"/>
   </ds:schemaRefs>

</xml_diff>

<commit_message>
Avance de proyecto final - Req. Funcionales
Avance del proyecto final hasta la parte de requerimientos funcionales.
</commit_message>
<xml_diff>
--- a/Proyecto final.docx
+++ b/Proyecto final.docx
@@ -5066,6 +5066,2609 @@
           <w:szCs w:val="24"/>
         </w:rPr>
       </w:pPr>
+      <w:r>
+        <w:rPr>
+          <w:sz w:val="24"/>
+          <w:szCs w:val="24"/>
+        </w:rPr>
+        <w:t>- El proyecto será desarrollado en Java un lenguaje que se orienta a objetos, ya que se tendrán que controlar varios dispositivos.</w:t>
+      </w:r>
+    </w:p>
+    <w:p>
+      <w:pPr>
+        <w:tabs>
+          <w:tab w:val="left" w:pos="3252"/>
+        </w:tabs>
+        <w:jc w:val="both"/>
+        <w:rPr>
+          <w:sz w:val="24"/>
+          <w:szCs w:val="24"/>
+        </w:rPr>
+      </w:pPr>
+      <w:r>
+        <w:rPr>
+          <w:sz w:val="24"/>
+          <w:szCs w:val="24"/>
+        </w:rPr>
+        <w:t>- El software sólo estará disponible en español.</w:t>
+      </w:r>
+    </w:p>
+    <w:p>
+      <w:pPr>
+        <w:tabs>
+          <w:tab w:val="left" w:pos="3252"/>
+        </w:tabs>
+        <w:jc w:val="both"/>
+        <w:rPr>
+          <w:sz w:val="24"/>
+          <w:szCs w:val="24"/>
+        </w:rPr>
+      </w:pPr>
+      <w:r>
+        <w:rPr>
+          <w:sz w:val="24"/>
+          <w:szCs w:val="24"/>
+        </w:rPr>
+        <w:t>- Sólo 1 persona adicional que el cliente decida, podrá acceder al control del sistema de seguridad.</w:t>
+      </w:r>
+    </w:p>
+    <w:p>
+      <w:pPr>
+        <w:tabs>
+          <w:tab w:val="left" w:pos="3252"/>
+        </w:tabs>
+        <w:jc w:val="both"/>
+        <w:rPr>
+          <w:sz w:val="24"/>
+          <w:szCs w:val="24"/>
+        </w:rPr>
+      </w:pPr>
+    </w:p>
+    <w:p>
+      <w:pPr>
+        <w:tabs>
+          <w:tab w:val="left" w:pos="3252"/>
+        </w:tabs>
+        <w:jc w:val="both"/>
+        <w:rPr>
+          <w:sz w:val="24"/>
+          <w:szCs w:val="24"/>
+        </w:rPr>
+      </w:pPr>
+      <w:r>
+        <w:rPr>
+          <w:b/>
+          <w:color w:val="4F81BD" w:themeColor="accent1"/>
+          <w:sz w:val="28"/>
+          <w:szCs w:val="24"/>
+        </w:rPr>
+        <w:lastRenderedPageBreak/>
+        <w:t>Suposiciones y Dependencias</w:t>
+      </w:r>
+    </w:p>
+    <w:p>
+      <w:pPr>
+        <w:tabs>
+          <w:tab w:val="left" w:pos="3252"/>
+        </w:tabs>
+        <w:jc w:val="both"/>
+        <w:rPr>
+          <w:sz w:val="24"/>
+          <w:szCs w:val="24"/>
+        </w:rPr>
+      </w:pPr>
+      <w:r>
+        <w:rPr>
+          <w:sz w:val="24"/>
+          <w:szCs w:val="24"/>
+        </w:rPr>
+        <w:t>Esta aplicación de software dependerá de la Seguridad Pública para que en caso de poner en riesgo la seguridad del cliente, unidades de dicha institución acudan a la dirección de la manera más rápida posible.</w:t>
+      </w:r>
+    </w:p>
+    <w:p>
+      <w:pPr>
+        <w:tabs>
+          <w:tab w:val="left" w:pos="3252"/>
+        </w:tabs>
+        <w:jc w:val="both"/>
+        <w:rPr>
+          <w:sz w:val="24"/>
+          <w:szCs w:val="24"/>
+        </w:rPr>
+      </w:pPr>
+    </w:p>
+    <w:p>
+      <w:pPr>
+        <w:tabs>
+          <w:tab w:val="left" w:pos="3252"/>
+        </w:tabs>
+        <w:jc w:val="center"/>
+        <w:rPr>
+          <w:sz w:val="24"/>
+          <w:szCs w:val="24"/>
+        </w:rPr>
+      </w:pPr>
+      <w:r>
+        <w:rPr>
+          <w:b/>
+          <w:sz w:val="28"/>
+          <w:szCs w:val="24"/>
+        </w:rPr>
+        <w:t>Requerimientos Específicos</w:t>
+      </w:r>
+    </w:p>
+    <w:p>
+      <w:pPr>
+        <w:tabs>
+          <w:tab w:val="left" w:pos="3252"/>
+        </w:tabs>
+        <w:jc w:val="both"/>
+        <w:rPr>
+          <w:sz w:val="24"/>
+          <w:szCs w:val="24"/>
+        </w:rPr>
+      </w:pPr>
+      <w:r>
+        <w:rPr>
+          <w:sz w:val="24"/>
+          <w:szCs w:val="24"/>
+        </w:rPr>
+        <w:t>A continuación se listarán los requerimientos más específicos de la aplicación de software:</w:t>
+      </w:r>
+    </w:p>
+    <w:p>
+      <w:pPr>
+        <w:pStyle w:val="Prrafodelista"/>
+        <w:numPr>
+          <w:ilvl w:val="0"/>
+          <w:numId w:val="6"/>
+        </w:numPr>
+        <w:tabs>
+          <w:tab w:val="left" w:pos="3252"/>
+        </w:tabs>
+        <w:jc w:val="both"/>
+        <w:rPr>
+          <w:sz w:val="24"/>
+          <w:szCs w:val="24"/>
+        </w:rPr>
+      </w:pPr>
+      <w:r>
+        <w:rPr>
+          <w:sz w:val="24"/>
+          <w:szCs w:val="24"/>
+        </w:rPr>
+        <w:t>Permitir que 2 usuarios operen el sistema de seguridad.</w:t>
+      </w:r>
+    </w:p>
+    <w:p>
+      <w:pPr>
+        <w:pStyle w:val="Prrafodelista"/>
+        <w:numPr>
+          <w:ilvl w:val="0"/>
+          <w:numId w:val="6"/>
+        </w:numPr>
+        <w:tabs>
+          <w:tab w:val="left" w:pos="3252"/>
+        </w:tabs>
+        <w:jc w:val="both"/>
+        <w:rPr>
+          <w:sz w:val="24"/>
+          <w:szCs w:val="24"/>
+        </w:rPr>
+      </w:pPr>
+      <w:r>
+        <w:rPr>
+          <w:sz w:val="24"/>
+          <w:szCs w:val="24"/>
+        </w:rPr>
+        <w:t>Tener un suministro de energía extra.</w:t>
+      </w:r>
+    </w:p>
+    <w:p>
+      <w:pPr>
+        <w:pStyle w:val="Prrafodelista"/>
+        <w:numPr>
+          <w:ilvl w:val="0"/>
+          <w:numId w:val="6"/>
+        </w:numPr>
+        <w:tabs>
+          <w:tab w:val="left" w:pos="3252"/>
+        </w:tabs>
+        <w:jc w:val="both"/>
+        <w:rPr>
+          <w:sz w:val="24"/>
+          <w:szCs w:val="24"/>
+        </w:rPr>
+      </w:pPr>
+      <w:r>
+        <w:rPr>
+          <w:sz w:val="24"/>
+          <w:szCs w:val="24"/>
+        </w:rPr>
+        <w:t xml:space="preserve">Agregar </w:t>
+      </w:r>
+      <w:r>
+        <w:rPr>
+          <w:sz w:val="24"/>
+          <w:szCs w:val="24"/>
+        </w:rPr>
+        <w:t>sólo dispositivos de seguridad al sistema</w:t>
+      </w:r>
+      <w:r>
+        <w:rPr>
+          <w:sz w:val="24"/>
+          <w:szCs w:val="24"/>
+        </w:rPr>
+        <w:t>.</w:t>
+      </w:r>
+    </w:p>
+    <w:p>
+      <w:pPr>
+        <w:pStyle w:val="Prrafodelista"/>
+        <w:numPr>
+          <w:ilvl w:val="0"/>
+          <w:numId w:val="6"/>
+        </w:numPr>
+        <w:tabs>
+          <w:tab w:val="left" w:pos="3252"/>
+        </w:tabs>
+        <w:jc w:val="both"/>
+        <w:rPr>
+          <w:sz w:val="24"/>
+          <w:szCs w:val="24"/>
+        </w:rPr>
+      </w:pPr>
+      <w:r>
+        <w:rPr>
+          <w:sz w:val="24"/>
+          <w:szCs w:val="24"/>
+        </w:rPr>
+        <w:t>Control de seguros en puertas y ventanas</w:t>
+      </w:r>
+      <w:r>
+        <w:rPr>
+          <w:sz w:val="24"/>
+          <w:szCs w:val="24"/>
+        </w:rPr>
+        <w:t>.</w:t>
+      </w:r>
+      <w:r>
+        <w:rPr>
+          <w:sz w:val="24"/>
+          <w:szCs w:val="24"/>
+        </w:rPr>
+        <w:t xml:space="preserve"> (En caso de quererlo así)</w:t>
+      </w:r>
+    </w:p>
+    <w:p>
+      <w:pPr>
+        <w:pStyle w:val="Prrafodelista"/>
+        <w:numPr>
+          <w:ilvl w:val="0"/>
+          <w:numId w:val="6"/>
+        </w:numPr>
+        <w:tabs>
+          <w:tab w:val="left" w:pos="3252"/>
+        </w:tabs>
+        <w:jc w:val="both"/>
+        <w:rPr>
+          <w:sz w:val="24"/>
+          <w:szCs w:val="24"/>
+        </w:rPr>
+      </w:pPr>
+      <w:r>
+        <w:rPr>
+          <w:sz w:val="24"/>
+          <w:szCs w:val="24"/>
+        </w:rPr>
+        <w:t>Iniciar sesión cada vez que se abra la aplicación.</w:t>
+      </w:r>
+    </w:p>
+    <w:p>
+      <w:pPr>
+        <w:pStyle w:val="Prrafodelista"/>
+        <w:numPr>
+          <w:ilvl w:val="0"/>
+          <w:numId w:val="6"/>
+        </w:numPr>
+        <w:tabs>
+          <w:tab w:val="left" w:pos="3252"/>
+        </w:tabs>
+        <w:jc w:val="both"/>
+        <w:rPr>
+          <w:sz w:val="24"/>
+          <w:szCs w:val="24"/>
+        </w:rPr>
+      </w:pPr>
+      <w:r>
+        <w:rPr>
+          <w:sz w:val="24"/>
+          <w:szCs w:val="24"/>
+        </w:rPr>
+        <w:t>Tener vínculo con la Seguridad Pública.</w:t>
+      </w:r>
+    </w:p>
+    <w:p>
+      <w:pPr>
+        <w:pStyle w:val="Prrafodelista"/>
+        <w:numPr>
+          <w:ilvl w:val="0"/>
+          <w:numId w:val="6"/>
+        </w:numPr>
+        <w:tabs>
+          <w:tab w:val="left" w:pos="3252"/>
+        </w:tabs>
+        <w:jc w:val="both"/>
+        <w:rPr>
+          <w:sz w:val="24"/>
+          <w:szCs w:val="24"/>
+        </w:rPr>
+      </w:pPr>
+      <w:r>
+        <w:rPr>
+          <w:sz w:val="24"/>
+          <w:szCs w:val="24"/>
+        </w:rPr>
+        <w:t>Permitir autenticación de usuarios.</w:t>
+      </w:r>
+    </w:p>
+    <w:p>
+      <w:pPr>
+        <w:tabs>
+          <w:tab w:val="left" w:pos="3252"/>
+        </w:tabs>
+        <w:jc w:val="both"/>
+        <w:rPr>
+          <w:sz w:val="24"/>
+          <w:szCs w:val="24"/>
+        </w:rPr>
+      </w:pPr>
+      <w:r>
+        <w:rPr>
+          <w:b/>
+          <w:color w:val="4F81BD" w:themeColor="accent1"/>
+          <w:sz w:val="28"/>
+          <w:szCs w:val="24"/>
+        </w:rPr>
+        <w:t>Interfaces del usuario</w:t>
+      </w:r>
+    </w:p>
+    <w:p>
+      <w:pPr>
+        <w:tabs>
+          <w:tab w:val="left" w:pos="3252"/>
+        </w:tabs>
+        <w:jc w:val="both"/>
+        <w:rPr>
+          <w:sz w:val="24"/>
+          <w:szCs w:val="24"/>
+        </w:rPr>
+      </w:pPr>
+      <w:r>
+        <w:rPr>
+          <w:sz w:val="24"/>
+          <w:szCs w:val="24"/>
+        </w:rPr>
+        <w:t>Las interfaces son el apartado donde el cliente iniciará sesión o cualquier operación que se requiera, por ejemplo, para este proyecto, en caso de que sea una persona con pocos conocimientos en computadoras o celulares, se le presentará una interfaz tal que:</w:t>
+      </w:r>
+    </w:p>
+    <w:p>
+      <w:pPr>
+        <w:tabs>
+          <w:tab w:val="left" w:pos="3252"/>
+        </w:tabs>
+        <w:jc w:val="center"/>
+        <w:rPr>
+          <w:sz w:val="24"/>
+          <w:szCs w:val="24"/>
+        </w:rPr>
+      </w:pPr>
+      <w:r>
+        <w:rPr>
+          <w:noProof/>
+          <w:sz w:val="24"/>
+          <w:szCs w:val="24"/>
+          <w:lang w:val="en-US"/>
+        </w:rPr>
+        <w:drawing>
+          <wp:inline distT="0" distB="0" distL="0" distR="0">
+            <wp:extent cx="4114800" cy="3048000"/>
+            <wp:effectExtent l="0" t="0" r="0" b="0"/>
+            <wp:docPr id="24" name="Imagen 24"/>
+            <wp:cNvGraphicFramePr>
+              <a:graphicFrameLocks xmlns:a="http://schemas.openxmlformats.org/drawingml/2006/main" noChangeAspect="1"/>
+            </wp:cNvGraphicFramePr>
+            <a:graphic xmlns:a="http://schemas.openxmlformats.org/drawingml/2006/main">
+              <a:graphicData uri="http://schemas.openxmlformats.org/drawingml/2006/picture">
+                <pic:pic xmlns:pic="http://schemas.openxmlformats.org/drawingml/2006/picture">
+                  <pic:nvPicPr>
+                    <pic:cNvPr id="0" name="Picture 1"/>
+                    <pic:cNvPicPr>
+                      <a:picLocks noChangeAspect="1" noChangeArrowheads="1"/>
+                    </pic:cNvPicPr>
+                  </pic:nvPicPr>
+                  <pic:blipFill>
+                    <a:blip r:embed="rId15">
+                      <a:extLst>
+                        <a:ext uri="{28A0092B-C50C-407E-A947-70E740481C1C}">
+                          <a14:useLocalDpi xmlns:a14="http://schemas.microsoft.com/office/drawing/2010/main" val="0"/>
+                        </a:ext>
+                      </a:extLst>
+                    </a:blip>
+                    <a:srcRect/>
+                    <a:stretch>
+                      <a:fillRect/>
+                    </a:stretch>
+                  </pic:blipFill>
+                  <pic:spPr bwMode="auto">
+                    <a:xfrm>
+                      <a:off x="0" y="0"/>
+                      <a:ext cx="4114800" cy="3048000"/>
+                    </a:xfrm>
+                    <a:prstGeom prst="rect">
+                      <a:avLst/>
+                    </a:prstGeom>
+                    <a:noFill/>
+                    <a:ln>
+                      <a:noFill/>
+                    </a:ln>
+                  </pic:spPr>
+                </pic:pic>
+              </a:graphicData>
+            </a:graphic>
+          </wp:inline>
+        </w:drawing>
+      </w:r>
+    </w:p>
+    <w:p>
+      <w:pPr>
+        <w:tabs>
+          <w:tab w:val="left" w:pos="3252"/>
+        </w:tabs>
+        <w:jc w:val="center"/>
+        <w:rPr>
+          <w:sz w:val="24"/>
+          <w:szCs w:val="24"/>
+        </w:rPr>
+      </w:pPr>
+    </w:p>
+    <w:p>
+      <w:pPr>
+        <w:tabs>
+          <w:tab w:val="left" w:pos="3252"/>
+        </w:tabs>
+        <w:jc w:val="center"/>
+        <w:rPr>
+          <w:sz w:val="24"/>
+          <w:szCs w:val="24"/>
+        </w:rPr>
+      </w:pPr>
+    </w:p>
+    <w:p>
+      <w:pPr>
+        <w:tabs>
+          <w:tab w:val="left" w:pos="3252"/>
+        </w:tabs>
+        <w:jc w:val="both"/>
+        <w:rPr>
+          <w:sz w:val="24"/>
+          <w:szCs w:val="24"/>
+        </w:rPr>
+      </w:pPr>
+      <w:r>
+        <w:rPr>
+          <w:sz w:val="24"/>
+          <w:szCs w:val="24"/>
+        </w:rPr>
+        <w:lastRenderedPageBreak/>
+        <w:t>Y al ingresar, aparecerá una interfaz tal que:</w:t>
+      </w:r>
+    </w:p>
+    <w:p>
+      <w:pPr>
+        <w:tabs>
+          <w:tab w:val="left" w:pos="3252"/>
+        </w:tabs>
+        <w:jc w:val="center"/>
+        <w:rPr>
+          <w:sz w:val="24"/>
+          <w:szCs w:val="24"/>
+        </w:rPr>
+      </w:pPr>
+      <w:r>
+        <w:rPr>
+          <w:noProof/>
+          <w:sz w:val="24"/>
+          <w:szCs w:val="24"/>
+          <w:lang w:val="en-US"/>
+        </w:rPr>
+        <w:drawing>
+          <wp:inline distT="0" distB="0" distL="0" distR="0">
+            <wp:extent cx="3886200" cy="2971800"/>
+            <wp:effectExtent l="0" t="0" r="0" b="0"/>
+            <wp:docPr id="25" name="Imagen 25"/>
+            <wp:cNvGraphicFramePr>
+              <a:graphicFrameLocks xmlns:a="http://schemas.openxmlformats.org/drawingml/2006/main" noChangeAspect="1"/>
+            </wp:cNvGraphicFramePr>
+            <a:graphic xmlns:a="http://schemas.openxmlformats.org/drawingml/2006/main">
+              <a:graphicData uri="http://schemas.openxmlformats.org/drawingml/2006/picture">
+                <pic:pic xmlns:pic="http://schemas.openxmlformats.org/drawingml/2006/picture">
+                  <pic:nvPicPr>
+                    <pic:cNvPr id="0" name="Picture 2"/>
+                    <pic:cNvPicPr>
+                      <a:picLocks noChangeAspect="1" noChangeArrowheads="1"/>
+                    </pic:cNvPicPr>
+                  </pic:nvPicPr>
+                  <pic:blipFill>
+                    <a:blip r:embed="rId16">
+                      <a:extLst>
+                        <a:ext uri="{28A0092B-C50C-407E-A947-70E740481C1C}">
+                          <a14:useLocalDpi xmlns:a14="http://schemas.microsoft.com/office/drawing/2010/main" val="0"/>
+                        </a:ext>
+                      </a:extLst>
+                    </a:blip>
+                    <a:srcRect/>
+                    <a:stretch>
+                      <a:fillRect/>
+                    </a:stretch>
+                  </pic:blipFill>
+                  <pic:spPr bwMode="auto">
+                    <a:xfrm>
+                      <a:off x="0" y="0"/>
+                      <a:ext cx="3886200" cy="2971800"/>
+                    </a:xfrm>
+                    <a:prstGeom prst="rect">
+                      <a:avLst/>
+                    </a:prstGeom>
+                    <a:noFill/>
+                    <a:ln>
+                      <a:noFill/>
+                    </a:ln>
+                  </pic:spPr>
+                </pic:pic>
+              </a:graphicData>
+            </a:graphic>
+          </wp:inline>
+        </w:drawing>
+      </w:r>
+    </w:p>
+    <w:p>
+      <w:pPr>
+        <w:tabs>
+          <w:tab w:val="left" w:pos="3252"/>
+        </w:tabs>
+        <w:jc w:val="both"/>
+        <w:rPr>
+          <w:sz w:val="24"/>
+          <w:szCs w:val="24"/>
+        </w:rPr>
+      </w:pPr>
+      <w:r>
+        <w:rPr>
+          <w:sz w:val="24"/>
+          <w:szCs w:val="24"/>
+        </w:rPr>
+        <w:t>Y para usuarios con experiencia, tendrá una interfaz más avanzada con opciones específicas, como editar sensores, editar cámaras, automatizar, hacer de forma manual, etc.</w:t>
+      </w:r>
+    </w:p>
+    <w:p>
+      <w:pPr>
+        <w:tabs>
+          <w:tab w:val="left" w:pos="3252"/>
+        </w:tabs>
+        <w:jc w:val="both"/>
+        <w:rPr>
+          <w:sz w:val="24"/>
+          <w:szCs w:val="24"/>
+        </w:rPr>
+      </w:pPr>
+    </w:p>
+    <w:p>
+      <w:pPr>
+        <w:tabs>
+          <w:tab w:val="left" w:pos="3252"/>
+        </w:tabs>
+        <w:jc w:val="center"/>
+        <w:rPr>
+          <w:sz w:val="28"/>
+          <w:szCs w:val="24"/>
+        </w:rPr>
+      </w:pPr>
+      <w:r>
+        <w:rPr>
+          <w:b/>
+          <w:sz w:val="28"/>
+          <w:szCs w:val="24"/>
+        </w:rPr>
+        <w:t>Requerimientos funcionales</w:t>
+      </w:r>
+    </w:p>
+    <w:p>
+      <w:pPr>
+        <w:tabs>
+          <w:tab w:val="left" w:pos="3252"/>
+        </w:tabs>
+        <w:jc w:val="both"/>
+        <w:rPr>
+          <w:sz w:val="24"/>
+          <w:szCs w:val="24"/>
+        </w:rPr>
+      </w:pPr>
+      <w:r>
+        <w:rPr>
+          <w:sz w:val="24"/>
+          <w:szCs w:val="24"/>
+        </w:rPr>
+        <w:t>Se describirán los requerimientos específicos que anteriormente se mencionaron:</w:t>
+      </w:r>
+    </w:p>
+    <w:p>
+      <w:pPr>
+        <w:tabs>
+          <w:tab w:val="left" w:pos="3252"/>
+        </w:tabs>
+        <w:jc w:val="both"/>
+        <w:rPr>
+          <w:sz w:val="24"/>
+          <w:szCs w:val="24"/>
+        </w:rPr>
+      </w:pPr>
+      <w:r>
+        <w:rPr>
+          <w:color w:val="4F81BD" w:themeColor="accent1"/>
+          <w:sz w:val="24"/>
+          <w:szCs w:val="24"/>
+        </w:rPr>
+        <w:t xml:space="preserve"> 1.- Requisito funcional número 1: </w:t>
+      </w:r>
+      <w:r>
+        <w:rPr>
+          <w:sz w:val="24"/>
+          <w:szCs w:val="24"/>
+        </w:rPr>
+        <w:t>Permitir que 2 usuarios operen el sistema de seguridad.</w:t>
+      </w:r>
+    </w:p>
+    <w:p>
+      <w:pPr>
+        <w:tabs>
+          <w:tab w:val="left" w:pos="3252"/>
+        </w:tabs>
+        <w:jc w:val="both"/>
+        <w:rPr>
+          <w:sz w:val="24"/>
+          <w:szCs w:val="24"/>
+        </w:rPr>
+      </w:pPr>
+      <w:r>
+        <w:rPr>
+          <w:b/>
+          <w:sz w:val="24"/>
+          <w:szCs w:val="24"/>
+        </w:rPr>
+        <w:t>Introducción</w:t>
+      </w:r>
+    </w:p>
+    <w:p>
+      <w:pPr>
+        <w:tabs>
+          <w:tab w:val="left" w:pos="3252"/>
+        </w:tabs>
+        <w:jc w:val="both"/>
+        <w:rPr>
+          <w:sz w:val="24"/>
+          <w:szCs w:val="24"/>
+        </w:rPr>
+      </w:pPr>
+      <w:r>
+        <w:rPr>
+          <w:sz w:val="24"/>
+          <w:szCs w:val="24"/>
+        </w:rPr>
+        <w:t>El sistema pedirá al cliente registrar a otra persona adicional en caso de que él mismo no pueda controlar el sistema, así como si una de las 2 personas no tiene acceso, la otra pueda cubrir el puesto.</w:t>
+      </w:r>
+    </w:p>
+    <w:p>
+      <w:pPr>
+        <w:tabs>
+          <w:tab w:val="left" w:pos="3252"/>
+        </w:tabs>
+        <w:jc w:val="both"/>
+        <w:rPr>
+          <w:sz w:val="24"/>
+          <w:szCs w:val="24"/>
+        </w:rPr>
+      </w:pPr>
+      <w:r>
+        <w:rPr>
+          <w:b/>
+          <w:sz w:val="24"/>
+          <w:szCs w:val="24"/>
+        </w:rPr>
+        <w:t>Entradas</w:t>
+      </w:r>
+    </w:p>
+    <w:p>
+      <w:pPr>
+        <w:tabs>
+          <w:tab w:val="left" w:pos="3252"/>
+        </w:tabs>
+        <w:jc w:val="both"/>
+        <w:rPr>
+          <w:sz w:val="24"/>
+          <w:szCs w:val="24"/>
+        </w:rPr>
+      </w:pPr>
+      <w:r>
+        <w:rPr>
+          <w:sz w:val="24"/>
+          <w:szCs w:val="24"/>
+        </w:rPr>
+        <w:t>Usuario, correo electrónico, contraseña, nombre.</w:t>
+      </w:r>
+    </w:p>
+    <w:p>
+      <w:pPr>
+        <w:tabs>
+          <w:tab w:val="left" w:pos="3252"/>
+        </w:tabs>
+        <w:jc w:val="both"/>
+        <w:rPr>
+          <w:sz w:val="24"/>
+          <w:szCs w:val="24"/>
+        </w:rPr>
+      </w:pPr>
+      <w:r>
+        <w:rPr>
+          <w:b/>
+          <w:sz w:val="24"/>
+          <w:szCs w:val="24"/>
+        </w:rPr>
+        <w:t>Procesos</w:t>
+      </w:r>
+    </w:p>
+    <w:p>
+      <w:pPr>
+        <w:tabs>
+          <w:tab w:val="left" w:pos="3252"/>
+        </w:tabs>
+        <w:jc w:val="both"/>
+        <w:rPr>
+          <w:sz w:val="24"/>
+          <w:szCs w:val="24"/>
+        </w:rPr>
+      </w:pPr>
+      <w:r>
+        <w:rPr>
+          <w:sz w:val="24"/>
+          <w:szCs w:val="24"/>
+        </w:rPr>
+        <w:t>El sistema le pedirá al usuario colocar los datos personales de él y de la otra persona, verificando en todo momento que no haya espacios entre los datos y que se agreguen los datos de 2 personas distintas, si no hay errores, los guardará como nuevos usuarios de un paquete de seguridad.</w:t>
+      </w:r>
+    </w:p>
+    <w:p>
+      <w:pPr>
+        <w:tabs>
+          <w:tab w:val="left" w:pos="3252"/>
+        </w:tabs>
+        <w:jc w:val="both"/>
+        <w:rPr>
+          <w:sz w:val="24"/>
+          <w:szCs w:val="24"/>
+        </w:rPr>
+      </w:pPr>
+    </w:p>
+    <w:p>
+      <w:pPr>
+        <w:tabs>
+          <w:tab w:val="left" w:pos="3252"/>
+        </w:tabs>
+        <w:jc w:val="both"/>
+        <w:rPr>
+          <w:sz w:val="24"/>
+          <w:szCs w:val="24"/>
+        </w:rPr>
+      </w:pPr>
+      <w:r>
+        <w:rPr>
+          <w:b/>
+          <w:sz w:val="24"/>
+          <w:szCs w:val="24"/>
+        </w:rPr>
+        <w:lastRenderedPageBreak/>
+        <w:t>Salidas</w:t>
+      </w:r>
+    </w:p>
+    <w:p>
+      <w:pPr>
+        <w:tabs>
+          <w:tab w:val="left" w:pos="3252"/>
+        </w:tabs>
+        <w:jc w:val="both"/>
+        <w:rPr>
+          <w:sz w:val="24"/>
+          <w:szCs w:val="24"/>
+        </w:rPr>
+      </w:pPr>
+      <w:r>
+        <w:rPr>
+          <w:sz w:val="24"/>
+          <w:szCs w:val="24"/>
+        </w:rPr>
+        <w:t>Las salidas van dirigidas a los desarrolladores y usuarios en pantalla.</w:t>
+      </w:r>
+    </w:p>
+    <w:p>
+      <w:pPr>
+        <w:tabs>
+          <w:tab w:val="left" w:pos="3252"/>
+        </w:tabs>
+        <w:spacing w:line="240" w:lineRule="auto"/>
+        <w:contextualSpacing/>
+        <w:jc w:val="both"/>
+        <w:rPr>
+          <w:sz w:val="24"/>
+          <w:szCs w:val="24"/>
+        </w:rPr>
+      </w:pPr>
+      <w:r>
+        <w:rPr>
+          <w:sz w:val="24"/>
+          <w:szCs w:val="24"/>
+        </w:rPr>
+        <w:t>Mensajes de error en caso de no rellenar un campo.</w:t>
+      </w:r>
+    </w:p>
+    <w:p>
+      <w:pPr>
+        <w:tabs>
+          <w:tab w:val="left" w:pos="3252"/>
+        </w:tabs>
+        <w:spacing w:line="240" w:lineRule="auto"/>
+        <w:contextualSpacing/>
+        <w:jc w:val="both"/>
+        <w:rPr>
+          <w:sz w:val="24"/>
+          <w:szCs w:val="24"/>
+        </w:rPr>
+      </w:pPr>
+      <w:r>
+        <w:rPr>
+          <w:sz w:val="24"/>
+          <w:szCs w:val="24"/>
+        </w:rPr>
+        <w:t>Mensaje de error en caso de que ya se haya registrado el mismo correo electrónico.</w:t>
+      </w:r>
+    </w:p>
+    <w:p>
+      <w:pPr>
+        <w:tabs>
+          <w:tab w:val="left" w:pos="3252"/>
+        </w:tabs>
+        <w:spacing w:line="240" w:lineRule="auto"/>
+        <w:contextualSpacing/>
+        <w:jc w:val="both"/>
+        <w:rPr>
+          <w:sz w:val="24"/>
+          <w:szCs w:val="24"/>
+        </w:rPr>
+      </w:pPr>
+      <w:r>
+        <w:rPr>
+          <w:sz w:val="24"/>
+          <w:szCs w:val="24"/>
+        </w:rPr>
+        <w:t>Mensaje de error en caso de que no se registren 2 personas.</w:t>
+      </w:r>
+    </w:p>
+    <w:p>
+      <w:pPr>
+        <w:tabs>
+          <w:tab w:val="left" w:pos="3252"/>
+        </w:tabs>
+        <w:spacing w:line="240" w:lineRule="auto"/>
+        <w:contextualSpacing/>
+        <w:jc w:val="both"/>
+        <w:rPr>
+          <w:sz w:val="24"/>
+          <w:szCs w:val="24"/>
+        </w:rPr>
+      </w:pPr>
+    </w:p>
+    <w:p>
+      <w:pPr>
+        <w:tabs>
+          <w:tab w:val="left" w:pos="3252"/>
+        </w:tabs>
+        <w:spacing w:line="240" w:lineRule="auto"/>
+        <w:contextualSpacing/>
+        <w:jc w:val="both"/>
+        <w:rPr>
+          <w:sz w:val="24"/>
+          <w:szCs w:val="24"/>
+        </w:rPr>
+      </w:pPr>
+    </w:p>
+    <w:p>
+      <w:pPr>
+        <w:tabs>
+          <w:tab w:val="left" w:pos="3252"/>
+        </w:tabs>
+        <w:spacing w:line="240" w:lineRule="auto"/>
+        <w:contextualSpacing/>
+        <w:jc w:val="both"/>
+        <w:rPr>
+          <w:sz w:val="24"/>
+          <w:szCs w:val="24"/>
+        </w:rPr>
+      </w:pPr>
+      <w:r>
+        <w:rPr>
+          <w:color w:val="4F81BD" w:themeColor="accent1"/>
+          <w:sz w:val="24"/>
+          <w:szCs w:val="24"/>
+        </w:rPr>
+        <w:t xml:space="preserve">2.- Requisito funcional número 2: </w:t>
+      </w:r>
+      <w:r>
+        <w:rPr>
+          <w:sz w:val="24"/>
+          <w:szCs w:val="24"/>
+        </w:rPr>
+        <w:t>Tener un suministro de energía extra.</w:t>
+      </w:r>
+    </w:p>
+    <w:p>
+      <w:pPr>
+        <w:tabs>
+          <w:tab w:val="left" w:pos="3252"/>
+        </w:tabs>
+        <w:spacing w:line="240" w:lineRule="auto"/>
+        <w:contextualSpacing/>
+        <w:jc w:val="both"/>
+        <w:rPr>
+          <w:sz w:val="24"/>
+          <w:szCs w:val="24"/>
+        </w:rPr>
+      </w:pPr>
+    </w:p>
+    <w:p>
+      <w:pPr>
+        <w:tabs>
+          <w:tab w:val="left" w:pos="3252"/>
+        </w:tabs>
+        <w:spacing w:line="240" w:lineRule="auto"/>
+        <w:contextualSpacing/>
+        <w:jc w:val="both"/>
+        <w:rPr>
+          <w:sz w:val="24"/>
+          <w:szCs w:val="24"/>
+        </w:rPr>
+      </w:pPr>
+      <w:r>
+        <w:rPr>
+          <w:b/>
+          <w:sz w:val="24"/>
+          <w:szCs w:val="24"/>
+        </w:rPr>
+        <w:t>Introducción</w:t>
+      </w:r>
+    </w:p>
+    <w:p>
+      <w:pPr>
+        <w:tabs>
+          <w:tab w:val="left" w:pos="3252"/>
+        </w:tabs>
+        <w:spacing w:line="240" w:lineRule="auto"/>
+        <w:contextualSpacing/>
+        <w:jc w:val="both"/>
+        <w:rPr>
+          <w:sz w:val="24"/>
+          <w:szCs w:val="24"/>
+        </w:rPr>
+      </w:pPr>
+    </w:p>
+    <w:p>
+      <w:pPr>
+        <w:tabs>
+          <w:tab w:val="left" w:pos="3252"/>
+        </w:tabs>
+        <w:spacing w:line="240" w:lineRule="auto"/>
+        <w:contextualSpacing/>
+        <w:jc w:val="both"/>
+        <w:rPr>
+          <w:sz w:val="24"/>
+          <w:szCs w:val="24"/>
+        </w:rPr>
+      </w:pPr>
+      <w:r>
+        <w:rPr>
+          <w:sz w:val="24"/>
+          <w:szCs w:val="24"/>
+        </w:rPr>
+        <w:t>El sistema pedirá al cliente vincular o tener un suministro de energía extra para que en caso de que se vaya la luz por un tiempo, el sistema de seguridad siga activo y la vivienda o negocio no quede desprotegida.</w:t>
+      </w:r>
+    </w:p>
+    <w:p>
+      <w:pPr>
+        <w:tabs>
+          <w:tab w:val="left" w:pos="3252"/>
+        </w:tabs>
+        <w:spacing w:line="240" w:lineRule="auto"/>
+        <w:contextualSpacing/>
+        <w:jc w:val="both"/>
+        <w:rPr>
+          <w:sz w:val="24"/>
+          <w:szCs w:val="24"/>
+        </w:rPr>
+      </w:pPr>
+    </w:p>
+    <w:p>
+      <w:pPr>
+        <w:tabs>
+          <w:tab w:val="left" w:pos="3252"/>
+        </w:tabs>
+        <w:spacing w:line="240" w:lineRule="auto"/>
+        <w:contextualSpacing/>
+        <w:jc w:val="both"/>
+        <w:rPr>
+          <w:sz w:val="24"/>
+          <w:szCs w:val="24"/>
+        </w:rPr>
+      </w:pPr>
+      <w:r>
+        <w:rPr>
+          <w:b/>
+          <w:sz w:val="24"/>
+          <w:szCs w:val="24"/>
+        </w:rPr>
+        <w:t>Entradas</w:t>
+      </w:r>
+    </w:p>
+    <w:p>
+      <w:pPr>
+        <w:tabs>
+          <w:tab w:val="left" w:pos="3252"/>
+        </w:tabs>
+        <w:spacing w:line="240" w:lineRule="auto"/>
+        <w:contextualSpacing/>
+        <w:jc w:val="both"/>
+        <w:rPr>
+          <w:sz w:val="24"/>
+          <w:szCs w:val="24"/>
+        </w:rPr>
+      </w:pPr>
+    </w:p>
+    <w:p>
+      <w:pPr>
+        <w:tabs>
+          <w:tab w:val="left" w:pos="3252"/>
+        </w:tabs>
+        <w:spacing w:line="240" w:lineRule="auto"/>
+        <w:contextualSpacing/>
+        <w:jc w:val="both"/>
+        <w:rPr>
+          <w:sz w:val="24"/>
+          <w:szCs w:val="24"/>
+        </w:rPr>
+      </w:pPr>
+      <w:r>
+        <w:rPr>
+          <w:sz w:val="24"/>
+          <w:szCs w:val="24"/>
+        </w:rPr>
+        <w:t>Suministro de energía al controlador físico del sistema de seguridad.</w:t>
+      </w:r>
+    </w:p>
+    <w:p>
+      <w:pPr>
+        <w:tabs>
+          <w:tab w:val="left" w:pos="3252"/>
+        </w:tabs>
+        <w:spacing w:line="240" w:lineRule="auto"/>
+        <w:contextualSpacing/>
+        <w:jc w:val="both"/>
+        <w:rPr>
+          <w:sz w:val="24"/>
+          <w:szCs w:val="24"/>
+        </w:rPr>
+      </w:pPr>
+    </w:p>
+    <w:p>
+      <w:pPr>
+        <w:tabs>
+          <w:tab w:val="left" w:pos="3252"/>
+        </w:tabs>
+        <w:spacing w:line="240" w:lineRule="auto"/>
+        <w:contextualSpacing/>
+        <w:jc w:val="both"/>
+        <w:rPr>
+          <w:sz w:val="24"/>
+          <w:szCs w:val="24"/>
+        </w:rPr>
+      </w:pPr>
+      <w:r>
+        <w:rPr>
+          <w:b/>
+          <w:sz w:val="24"/>
+          <w:szCs w:val="24"/>
+        </w:rPr>
+        <w:t>Procesos</w:t>
+      </w:r>
+    </w:p>
+    <w:p>
+      <w:pPr>
+        <w:tabs>
+          <w:tab w:val="left" w:pos="3252"/>
+        </w:tabs>
+        <w:spacing w:line="240" w:lineRule="auto"/>
+        <w:contextualSpacing/>
+        <w:jc w:val="both"/>
+        <w:rPr>
+          <w:sz w:val="24"/>
+          <w:szCs w:val="24"/>
+        </w:rPr>
+      </w:pPr>
+    </w:p>
+    <w:p>
+      <w:pPr>
+        <w:tabs>
+          <w:tab w:val="left" w:pos="3252"/>
+        </w:tabs>
+        <w:spacing w:line="240" w:lineRule="auto"/>
+        <w:contextualSpacing/>
+        <w:jc w:val="both"/>
+        <w:rPr>
+          <w:sz w:val="24"/>
+          <w:szCs w:val="24"/>
+        </w:rPr>
+      </w:pPr>
+      <w:r>
+        <w:rPr>
+          <w:sz w:val="24"/>
+          <w:szCs w:val="24"/>
+        </w:rPr>
+        <w:t>El sistema pedirá al usuario conectar de manera física un suministro de energía que va conectado al controlador principal del sistema, cuando se haya conectado, el sistema lo reconocerá y lo mandará a la base de datos. Si no se conecta de manera adecuada, el equipo de soporte técnico le notificará al cliente.</w:t>
+      </w:r>
+    </w:p>
+    <w:p>
+      <w:pPr>
+        <w:tabs>
+          <w:tab w:val="left" w:pos="3252"/>
+        </w:tabs>
+        <w:spacing w:line="240" w:lineRule="auto"/>
+        <w:contextualSpacing/>
+        <w:jc w:val="both"/>
+        <w:rPr>
+          <w:sz w:val="24"/>
+          <w:szCs w:val="24"/>
+        </w:rPr>
+      </w:pPr>
+    </w:p>
+    <w:p>
+      <w:pPr>
+        <w:tabs>
+          <w:tab w:val="left" w:pos="3252"/>
+        </w:tabs>
+        <w:spacing w:line="240" w:lineRule="auto"/>
+        <w:contextualSpacing/>
+        <w:jc w:val="both"/>
+        <w:rPr>
+          <w:sz w:val="24"/>
+          <w:szCs w:val="24"/>
+        </w:rPr>
+      </w:pPr>
+      <w:r>
+        <w:rPr>
+          <w:b/>
+          <w:sz w:val="24"/>
+          <w:szCs w:val="24"/>
+        </w:rPr>
+        <w:t>Salidas</w:t>
+      </w:r>
+    </w:p>
+    <w:p>
+      <w:pPr>
+        <w:tabs>
+          <w:tab w:val="left" w:pos="3252"/>
+        </w:tabs>
+        <w:spacing w:line="240" w:lineRule="auto"/>
+        <w:contextualSpacing/>
+        <w:jc w:val="both"/>
+        <w:rPr>
+          <w:sz w:val="24"/>
+          <w:szCs w:val="24"/>
+        </w:rPr>
+      </w:pPr>
+    </w:p>
+    <w:p>
+      <w:pPr>
+        <w:tabs>
+          <w:tab w:val="left" w:pos="3252"/>
+        </w:tabs>
+        <w:spacing w:line="240" w:lineRule="auto"/>
+        <w:contextualSpacing/>
+        <w:jc w:val="both"/>
+        <w:rPr>
+          <w:sz w:val="24"/>
+          <w:szCs w:val="24"/>
+        </w:rPr>
+      </w:pPr>
+      <w:r>
+        <w:rPr>
+          <w:sz w:val="24"/>
+          <w:szCs w:val="24"/>
+        </w:rPr>
+        <w:t>Las salidas van dirigidas al soporte técnico.</w:t>
+      </w:r>
+    </w:p>
+    <w:p>
+      <w:pPr>
+        <w:tabs>
+          <w:tab w:val="left" w:pos="3252"/>
+        </w:tabs>
+        <w:spacing w:line="240" w:lineRule="auto"/>
+        <w:contextualSpacing/>
+        <w:jc w:val="both"/>
+        <w:rPr>
+          <w:sz w:val="24"/>
+          <w:szCs w:val="24"/>
+        </w:rPr>
+      </w:pPr>
+    </w:p>
+    <w:p>
+      <w:pPr>
+        <w:tabs>
+          <w:tab w:val="left" w:pos="3252"/>
+        </w:tabs>
+        <w:spacing w:line="240" w:lineRule="auto"/>
+        <w:contextualSpacing/>
+        <w:jc w:val="both"/>
+        <w:rPr>
+          <w:sz w:val="24"/>
+          <w:szCs w:val="24"/>
+        </w:rPr>
+      </w:pPr>
+      <w:r>
+        <w:rPr>
+          <w:sz w:val="24"/>
+          <w:szCs w:val="24"/>
+        </w:rPr>
+        <w:t>Mensajes de error en caso de no conectar el suministro.</w:t>
+      </w:r>
+    </w:p>
+    <w:p>
+      <w:pPr>
+        <w:tabs>
+          <w:tab w:val="left" w:pos="3252"/>
+        </w:tabs>
+        <w:spacing w:line="240" w:lineRule="auto"/>
+        <w:contextualSpacing/>
+        <w:jc w:val="both"/>
+        <w:rPr>
+          <w:sz w:val="24"/>
+          <w:szCs w:val="24"/>
+        </w:rPr>
+      </w:pPr>
+      <w:r>
+        <w:rPr>
+          <w:sz w:val="24"/>
+          <w:szCs w:val="24"/>
+        </w:rPr>
+        <w:t>Mensaje de error en caso de que el suministro no cuente con energía suficiente.</w:t>
+      </w:r>
+    </w:p>
+    <w:p>
+      <w:pPr>
+        <w:tabs>
+          <w:tab w:val="left" w:pos="3252"/>
+        </w:tabs>
+        <w:spacing w:line="240" w:lineRule="auto"/>
+        <w:contextualSpacing/>
+        <w:jc w:val="both"/>
+        <w:rPr>
+          <w:sz w:val="24"/>
+          <w:szCs w:val="24"/>
+        </w:rPr>
+      </w:pPr>
+      <w:r>
+        <w:rPr>
+          <w:sz w:val="24"/>
+          <w:szCs w:val="24"/>
+        </w:rPr>
+        <w:t>Mensaje de error en caso de que el voltaje no sea el adecuado.</w:t>
+      </w:r>
+    </w:p>
+    <w:p>
+      <w:pPr>
+        <w:tabs>
+          <w:tab w:val="left" w:pos="3252"/>
+        </w:tabs>
+        <w:spacing w:line="240" w:lineRule="auto"/>
+        <w:contextualSpacing/>
+        <w:jc w:val="both"/>
+        <w:rPr>
+          <w:sz w:val="24"/>
+          <w:szCs w:val="24"/>
+        </w:rPr>
+      </w:pPr>
+    </w:p>
+    <w:p>
+      <w:pPr>
+        <w:tabs>
+          <w:tab w:val="left" w:pos="3252"/>
+        </w:tabs>
+        <w:spacing w:line="240" w:lineRule="auto"/>
+        <w:contextualSpacing/>
+        <w:jc w:val="both"/>
+        <w:rPr>
+          <w:sz w:val="24"/>
+          <w:szCs w:val="24"/>
+        </w:rPr>
+      </w:pPr>
+    </w:p>
+    <w:p>
+      <w:pPr>
+        <w:tabs>
+          <w:tab w:val="left" w:pos="3252"/>
+        </w:tabs>
+        <w:spacing w:line="240" w:lineRule="auto"/>
+        <w:contextualSpacing/>
+        <w:jc w:val="both"/>
+        <w:rPr>
+          <w:sz w:val="24"/>
+          <w:szCs w:val="24"/>
+        </w:rPr>
+      </w:pPr>
+      <w:r>
+        <w:rPr>
+          <w:color w:val="4F81BD" w:themeColor="accent1"/>
+          <w:sz w:val="24"/>
+          <w:szCs w:val="24"/>
+        </w:rPr>
+        <w:t>3.- Requisito funcional número 3:</w:t>
+      </w:r>
+      <w:r>
+        <w:rPr>
+          <w:sz w:val="24"/>
+          <w:szCs w:val="24"/>
+        </w:rPr>
+        <w:t xml:space="preserve"> Agregar </w:t>
+      </w:r>
+      <w:r>
+        <w:rPr>
+          <w:sz w:val="24"/>
+          <w:szCs w:val="24"/>
+        </w:rPr>
+        <w:t>sólo dispositivos de seguridad al sistema.</w:t>
+      </w:r>
+    </w:p>
+    <w:p>
+      <w:pPr>
+        <w:tabs>
+          <w:tab w:val="left" w:pos="3252"/>
+        </w:tabs>
+        <w:spacing w:line="240" w:lineRule="auto"/>
+        <w:contextualSpacing/>
+        <w:jc w:val="both"/>
+        <w:rPr>
+          <w:sz w:val="24"/>
+          <w:szCs w:val="24"/>
+        </w:rPr>
+      </w:pPr>
+    </w:p>
+    <w:p>
+      <w:pPr>
+        <w:tabs>
+          <w:tab w:val="left" w:pos="3252"/>
+        </w:tabs>
+        <w:spacing w:line="240" w:lineRule="auto"/>
+        <w:contextualSpacing/>
+        <w:jc w:val="both"/>
+        <w:rPr>
+          <w:sz w:val="24"/>
+          <w:szCs w:val="24"/>
+        </w:rPr>
+      </w:pPr>
+      <w:r>
+        <w:rPr>
+          <w:b/>
+          <w:sz w:val="24"/>
+          <w:szCs w:val="24"/>
+        </w:rPr>
+        <w:t>Introducción</w:t>
+      </w:r>
+    </w:p>
+    <w:p>
+      <w:pPr>
+        <w:tabs>
+          <w:tab w:val="left" w:pos="3252"/>
+        </w:tabs>
+        <w:spacing w:line="240" w:lineRule="auto"/>
+        <w:contextualSpacing/>
+        <w:jc w:val="both"/>
+        <w:rPr>
+          <w:sz w:val="24"/>
+          <w:szCs w:val="24"/>
+        </w:rPr>
+      </w:pPr>
+    </w:p>
+    <w:p>
+      <w:pPr>
+        <w:tabs>
+          <w:tab w:val="left" w:pos="3252"/>
+        </w:tabs>
+        <w:spacing w:line="240" w:lineRule="auto"/>
+        <w:contextualSpacing/>
+        <w:jc w:val="both"/>
+        <w:rPr>
+          <w:sz w:val="24"/>
+          <w:szCs w:val="24"/>
+        </w:rPr>
+      </w:pPr>
+      <w:r>
+        <w:rPr>
+          <w:sz w:val="24"/>
+          <w:szCs w:val="24"/>
+        </w:rPr>
+        <w:t>El sistema permitirá al cliente la opción de agregar dispositivos para controlarlos remotamente, pero sólo si dichos dispositivos están relacionados en el ámbito de seguridad.</w:t>
+      </w:r>
+    </w:p>
+    <w:p>
+      <w:pPr>
+        <w:tabs>
+          <w:tab w:val="left" w:pos="3252"/>
+        </w:tabs>
+        <w:spacing w:line="240" w:lineRule="auto"/>
+        <w:contextualSpacing/>
+        <w:jc w:val="both"/>
+        <w:rPr>
+          <w:sz w:val="24"/>
+          <w:szCs w:val="24"/>
+        </w:rPr>
+      </w:pPr>
+    </w:p>
+    <w:p>
+      <w:pPr>
+        <w:tabs>
+          <w:tab w:val="left" w:pos="3252"/>
+        </w:tabs>
+        <w:spacing w:line="240" w:lineRule="auto"/>
+        <w:contextualSpacing/>
+        <w:jc w:val="both"/>
+        <w:rPr>
+          <w:sz w:val="24"/>
+          <w:szCs w:val="24"/>
+        </w:rPr>
+      </w:pPr>
+      <w:r>
+        <w:rPr>
+          <w:b/>
+          <w:sz w:val="24"/>
+          <w:szCs w:val="24"/>
+        </w:rPr>
+        <w:t>Entradas</w:t>
+      </w:r>
+    </w:p>
+    <w:p>
+      <w:pPr>
+        <w:tabs>
+          <w:tab w:val="left" w:pos="3252"/>
+        </w:tabs>
+        <w:spacing w:line="240" w:lineRule="auto"/>
+        <w:contextualSpacing/>
+        <w:jc w:val="both"/>
+        <w:rPr>
+          <w:sz w:val="24"/>
+          <w:szCs w:val="24"/>
+        </w:rPr>
+      </w:pPr>
+    </w:p>
+    <w:p>
+      <w:pPr>
+        <w:tabs>
+          <w:tab w:val="left" w:pos="3252"/>
+        </w:tabs>
+        <w:spacing w:line="240" w:lineRule="auto"/>
+        <w:contextualSpacing/>
+        <w:jc w:val="both"/>
+        <w:rPr>
+          <w:sz w:val="24"/>
+          <w:szCs w:val="24"/>
+        </w:rPr>
+      </w:pPr>
+      <w:r>
+        <w:rPr>
+          <w:sz w:val="24"/>
+          <w:szCs w:val="24"/>
+        </w:rPr>
+        <w:t>Tipo de dispositivo, tipo de conectividad, funcionalidad, modelo y marca.</w:t>
+      </w:r>
+    </w:p>
+    <w:p>
+      <w:pPr>
+        <w:tabs>
+          <w:tab w:val="left" w:pos="3252"/>
+        </w:tabs>
+        <w:spacing w:line="240" w:lineRule="auto"/>
+        <w:contextualSpacing/>
+        <w:jc w:val="both"/>
+        <w:rPr>
+          <w:sz w:val="24"/>
+          <w:szCs w:val="24"/>
+        </w:rPr>
+      </w:pPr>
+      <w:r>
+        <w:rPr>
+          <w:b/>
+          <w:sz w:val="24"/>
+          <w:szCs w:val="24"/>
+        </w:rPr>
+        <w:lastRenderedPageBreak/>
+        <w:t>Procesos</w:t>
+      </w:r>
+    </w:p>
+    <w:p>
+      <w:pPr>
+        <w:tabs>
+          <w:tab w:val="left" w:pos="3252"/>
+        </w:tabs>
+        <w:spacing w:line="240" w:lineRule="auto"/>
+        <w:contextualSpacing/>
+        <w:jc w:val="both"/>
+        <w:rPr>
+          <w:sz w:val="24"/>
+          <w:szCs w:val="24"/>
+        </w:rPr>
+      </w:pPr>
+    </w:p>
+    <w:p>
+      <w:pPr>
+        <w:tabs>
+          <w:tab w:val="left" w:pos="3252"/>
+        </w:tabs>
+        <w:spacing w:line="240" w:lineRule="auto"/>
+        <w:contextualSpacing/>
+        <w:jc w:val="both"/>
+        <w:rPr>
+          <w:sz w:val="24"/>
+          <w:szCs w:val="24"/>
+        </w:rPr>
+      </w:pPr>
+      <w:r>
+        <w:rPr>
+          <w:sz w:val="24"/>
+          <w:szCs w:val="24"/>
+        </w:rPr>
+        <w:t>Los desarrolladores reciben la propuesta de agregar un nuevo dispositivo al sistema, verifican que sea del ámbito de seguridad y que sea compatible con el sistema que manejamos, una vez aprobado, se manda la instrucción al servicio técnico para que se haga el proceso correspondiente y se agregue.</w:t>
+      </w:r>
+    </w:p>
+    <w:p>
+      <w:pPr>
+        <w:tabs>
+          <w:tab w:val="left" w:pos="3252"/>
+        </w:tabs>
+        <w:spacing w:line="240" w:lineRule="auto"/>
+        <w:contextualSpacing/>
+        <w:jc w:val="both"/>
+        <w:rPr>
+          <w:sz w:val="24"/>
+          <w:szCs w:val="24"/>
+        </w:rPr>
+      </w:pPr>
+    </w:p>
+    <w:p>
+      <w:pPr>
+        <w:tabs>
+          <w:tab w:val="left" w:pos="3252"/>
+        </w:tabs>
+        <w:spacing w:line="240" w:lineRule="auto"/>
+        <w:contextualSpacing/>
+        <w:jc w:val="both"/>
+        <w:rPr>
+          <w:sz w:val="24"/>
+          <w:szCs w:val="24"/>
+        </w:rPr>
+      </w:pPr>
+      <w:r>
+        <w:rPr>
+          <w:b/>
+          <w:sz w:val="24"/>
+          <w:szCs w:val="24"/>
+        </w:rPr>
+        <w:t>Salidas</w:t>
+      </w:r>
+    </w:p>
+    <w:p>
+      <w:pPr>
+        <w:tabs>
+          <w:tab w:val="left" w:pos="3252"/>
+        </w:tabs>
+        <w:spacing w:line="240" w:lineRule="auto"/>
+        <w:contextualSpacing/>
+        <w:jc w:val="both"/>
+        <w:rPr>
+          <w:sz w:val="24"/>
+          <w:szCs w:val="24"/>
+        </w:rPr>
+      </w:pPr>
+    </w:p>
+    <w:p>
+      <w:pPr>
+        <w:tabs>
+          <w:tab w:val="left" w:pos="3252"/>
+        </w:tabs>
+        <w:spacing w:line="240" w:lineRule="auto"/>
+        <w:contextualSpacing/>
+        <w:jc w:val="both"/>
+        <w:rPr>
+          <w:sz w:val="24"/>
+          <w:szCs w:val="24"/>
+        </w:rPr>
+      </w:pPr>
+      <w:r>
+        <w:rPr>
+          <w:sz w:val="24"/>
+          <w:szCs w:val="24"/>
+        </w:rPr>
+        <w:t>Las salidas van dirigidas al cliente.</w:t>
+      </w:r>
+    </w:p>
+    <w:p>
+      <w:pPr>
+        <w:tabs>
+          <w:tab w:val="left" w:pos="3252"/>
+        </w:tabs>
+        <w:spacing w:line="240" w:lineRule="auto"/>
+        <w:contextualSpacing/>
+        <w:jc w:val="both"/>
+        <w:rPr>
+          <w:sz w:val="24"/>
+          <w:szCs w:val="24"/>
+        </w:rPr>
+      </w:pPr>
+    </w:p>
+    <w:p>
+      <w:pPr>
+        <w:tabs>
+          <w:tab w:val="left" w:pos="3252"/>
+        </w:tabs>
+        <w:spacing w:line="240" w:lineRule="auto"/>
+        <w:contextualSpacing/>
+        <w:jc w:val="both"/>
+        <w:rPr>
+          <w:sz w:val="24"/>
+          <w:szCs w:val="24"/>
+        </w:rPr>
+      </w:pPr>
+      <w:r>
+        <w:rPr>
+          <w:sz w:val="24"/>
+          <w:szCs w:val="24"/>
+        </w:rPr>
+        <w:t>Mensaje de error en caso de no rellenar un campo.</w:t>
+      </w:r>
+    </w:p>
+    <w:p>
+      <w:pPr>
+        <w:tabs>
+          <w:tab w:val="left" w:pos="3252"/>
+        </w:tabs>
+        <w:spacing w:line="240" w:lineRule="auto"/>
+        <w:contextualSpacing/>
+        <w:jc w:val="both"/>
+        <w:rPr>
+          <w:sz w:val="24"/>
+          <w:szCs w:val="24"/>
+        </w:rPr>
+      </w:pPr>
+      <w:r>
+        <w:rPr>
+          <w:sz w:val="24"/>
+          <w:szCs w:val="24"/>
+        </w:rPr>
+        <w:t>Mensaje de error en caso de que la marca no sea compatible.</w:t>
+      </w:r>
+    </w:p>
+    <w:p>
+      <w:pPr>
+        <w:tabs>
+          <w:tab w:val="left" w:pos="3252"/>
+        </w:tabs>
+        <w:spacing w:line="240" w:lineRule="auto"/>
+        <w:contextualSpacing/>
+        <w:jc w:val="both"/>
+        <w:rPr>
+          <w:sz w:val="24"/>
+          <w:szCs w:val="24"/>
+        </w:rPr>
+      </w:pPr>
+      <w:r>
+        <w:rPr>
+          <w:sz w:val="24"/>
+          <w:szCs w:val="24"/>
+        </w:rPr>
+        <w:t>Mensaje de error en caso de que el dispositivo no sea de seguridad.</w:t>
+      </w:r>
+    </w:p>
+    <w:p>
+      <w:pPr>
+        <w:tabs>
+          <w:tab w:val="left" w:pos="3252"/>
+        </w:tabs>
+        <w:spacing w:line="240" w:lineRule="auto"/>
+        <w:contextualSpacing/>
+        <w:jc w:val="both"/>
+        <w:rPr>
+          <w:sz w:val="24"/>
+          <w:szCs w:val="24"/>
+        </w:rPr>
+      </w:pPr>
+      <w:r>
+        <w:rPr>
+          <w:sz w:val="24"/>
+          <w:szCs w:val="24"/>
+        </w:rPr>
+        <w:t>Mensaje de error en caso de que la versión del dispositivo no sea compatible.</w:t>
+      </w:r>
+    </w:p>
+    <w:p>
+      <w:pPr>
+        <w:tabs>
+          <w:tab w:val="left" w:pos="3252"/>
+        </w:tabs>
+        <w:spacing w:line="240" w:lineRule="auto"/>
+        <w:contextualSpacing/>
+        <w:jc w:val="both"/>
+        <w:rPr>
+          <w:sz w:val="24"/>
+          <w:szCs w:val="24"/>
+        </w:rPr>
+      </w:pPr>
+    </w:p>
+    <w:p>
+      <w:pPr>
+        <w:tabs>
+          <w:tab w:val="left" w:pos="3252"/>
+        </w:tabs>
+        <w:spacing w:line="240" w:lineRule="auto"/>
+        <w:contextualSpacing/>
+        <w:jc w:val="both"/>
+        <w:rPr>
+          <w:sz w:val="24"/>
+          <w:szCs w:val="24"/>
+        </w:rPr>
+      </w:pPr>
+    </w:p>
+    <w:p>
+      <w:pPr>
+        <w:tabs>
+          <w:tab w:val="left" w:pos="3252"/>
+        </w:tabs>
+        <w:spacing w:line="240" w:lineRule="auto"/>
+        <w:contextualSpacing/>
+        <w:jc w:val="both"/>
+        <w:rPr>
+          <w:sz w:val="24"/>
+          <w:szCs w:val="24"/>
+        </w:rPr>
+      </w:pPr>
+      <w:r>
+        <w:rPr>
+          <w:color w:val="4F81BD" w:themeColor="accent1"/>
+          <w:sz w:val="24"/>
+          <w:szCs w:val="24"/>
+        </w:rPr>
+        <w:t>4.- Requisito funcional número 4:</w:t>
+      </w:r>
+      <w:r>
+        <w:rPr>
+          <w:sz w:val="24"/>
+          <w:szCs w:val="24"/>
+        </w:rPr>
+        <w:t xml:space="preserve"> Control de seguros en puertas y ventanas.</w:t>
+      </w:r>
+    </w:p>
+    <w:p>
+      <w:pPr>
+        <w:tabs>
+          <w:tab w:val="left" w:pos="3252"/>
+        </w:tabs>
+        <w:spacing w:line="240" w:lineRule="auto"/>
+        <w:contextualSpacing/>
+        <w:jc w:val="both"/>
+        <w:rPr>
+          <w:sz w:val="24"/>
+          <w:szCs w:val="24"/>
+        </w:rPr>
+      </w:pPr>
+    </w:p>
+    <w:p>
+      <w:pPr>
+        <w:tabs>
+          <w:tab w:val="left" w:pos="3252"/>
+        </w:tabs>
+        <w:spacing w:line="240" w:lineRule="auto"/>
+        <w:contextualSpacing/>
+        <w:jc w:val="both"/>
+        <w:rPr>
+          <w:sz w:val="24"/>
+          <w:szCs w:val="24"/>
+        </w:rPr>
+      </w:pPr>
+      <w:r>
+        <w:rPr>
+          <w:b/>
+          <w:sz w:val="24"/>
+          <w:szCs w:val="24"/>
+        </w:rPr>
+        <w:t>Introducción</w:t>
+      </w:r>
+    </w:p>
+    <w:p>
+      <w:pPr>
+        <w:tabs>
+          <w:tab w:val="left" w:pos="3252"/>
+        </w:tabs>
+        <w:spacing w:line="240" w:lineRule="auto"/>
+        <w:contextualSpacing/>
+        <w:jc w:val="both"/>
+        <w:rPr>
+          <w:sz w:val="24"/>
+          <w:szCs w:val="24"/>
+        </w:rPr>
+      </w:pPr>
+    </w:p>
+    <w:p>
+      <w:pPr>
+        <w:tabs>
+          <w:tab w:val="left" w:pos="3252"/>
+        </w:tabs>
+        <w:spacing w:line="240" w:lineRule="auto"/>
+        <w:contextualSpacing/>
+        <w:jc w:val="both"/>
+        <w:rPr>
+          <w:sz w:val="24"/>
+          <w:szCs w:val="24"/>
+        </w:rPr>
+      </w:pPr>
+      <w:r>
+        <w:rPr>
+          <w:sz w:val="24"/>
+          <w:szCs w:val="24"/>
+        </w:rPr>
+        <w:t>En caso de que el cliente requiera que se controlen de manera automática los seguros de puertas y ventanas en caso de emergencia, el sistema deberá tener control de ellos, por lo cual tendrán que vincularse mediante un sistema mecánico.</w:t>
+      </w:r>
+    </w:p>
+    <w:p>
+      <w:pPr>
+        <w:tabs>
+          <w:tab w:val="left" w:pos="3252"/>
+        </w:tabs>
+        <w:spacing w:line="240" w:lineRule="auto"/>
+        <w:contextualSpacing/>
+        <w:jc w:val="both"/>
+        <w:rPr>
+          <w:sz w:val="24"/>
+          <w:szCs w:val="24"/>
+        </w:rPr>
+      </w:pPr>
+    </w:p>
+    <w:p>
+      <w:pPr>
+        <w:tabs>
+          <w:tab w:val="left" w:pos="3252"/>
+        </w:tabs>
+        <w:spacing w:line="240" w:lineRule="auto"/>
+        <w:contextualSpacing/>
+        <w:jc w:val="both"/>
+        <w:rPr>
+          <w:sz w:val="24"/>
+          <w:szCs w:val="24"/>
+        </w:rPr>
+      </w:pPr>
+      <w:r>
+        <w:rPr>
+          <w:b/>
+          <w:sz w:val="24"/>
+          <w:szCs w:val="24"/>
+        </w:rPr>
+        <w:t>Entradas</w:t>
+      </w:r>
+    </w:p>
+    <w:p>
+      <w:pPr>
+        <w:tabs>
+          <w:tab w:val="left" w:pos="3252"/>
+        </w:tabs>
+        <w:spacing w:line="240" w:lineRule="auto"/>
+        <w:contextualSpacing/>
+        <w:jc w:val="both"/>
+        <w:rPr>
+          <w:sz w:val="24"/>
+          <w:szCs w:val="24"/>
+        </w:rPr>
+      </w:pPr>
+    </w:p>
+    <w:p>
+      <w:pPr>
+        <w:tabs>
+          <w:tab w:val="left" w:pos="3252"/>
+        </w:tabs>
+        <w:spacing w:line="240" w:lineRule="auto"/>
+        <w:contextualSpacing/>
+        <w:jc w:val="both"/>
+        <w:rPr>
+          <w:sz w:val="24"/>
+          <w:szCs w:val="24"/>
+        </w:rPr>
+      </w:pPr>
+      <w:r>
+        <w:rPr>
+          <w:sz w:val="24"/>
+          <w:szCs w:val="24"/>
+        </w:rPr>
+        <w:t>Seguros de puertas, sensores, señales de cerrado, controladores.</w:t>
+      </w:r>
+    </w:p>
+    <w:p>
+      <w:pPr>
+        <w:tabs>
+          <w:tab w:val="left" w:pos="3252"/>
+        </w:tabs>
+        <w:spacing w:line="240" w:lineRule="auto"/>
+        <w:contextualSpacing/>
+        <w:jc w:val="both"/>
+        <w:rPr>
+          <w:sz w:val="24"/>
+          <w:szCs w:val="24"/>
+        </w:rPr>
+      </w:pPr>
+    </w:p>
+    <w:p>
+      <w:pPr>
+        <w:tabs>
+          <w:tab w:val="left" w:pos="3252"/>
+        </w:tabs>
+        <w:spacing w:line="240" w:lineRule="auto"/>
+        <w:contextualSpacing/>
+        <w:jc w:val="both"/>
+        <w:rPr>
+          <w:sz w:val="24"/>
+          <w:szCs w:val="24"/>
+        </w:rPr>
+      </w:pPr>
+      <w:r>
+        <w:rPr>
+          <w:b/>
+          <w:sz w:val="24"/>
+          <w:szCs w:val="24"/>
+        </w:rPr>
+        <w:t>Procesos</w:t>
+      </w:r>
+    </w:p>
+    <w:p>
+      <w:pPr>
+        <w:tabs>
+          <w:tab w:val="left" w:pos="3252"/>
+        </w:tabs>
+        <w:spacing w:line="240" w:lineRule="auto"/>
+        <w:contextualSpacing/>
+        <w:jc w:val="both"/>
+        <w:rPr>
+          <w:sz w:val="24"/>
+          <w:szCs w:val="24"/>
+        </w:rPr>
+      </w:pPr>
+    </w:p>
+    <w:p>
+      <w:pPr>
+        <w:tabs>
+          <w:tab w:val="left" w:pos="3252"/>
+        </w:tabs>
+        <w:spacing w:line="240" w:lineRule="auto"/>
+        <w:contextualSpacing/>
+        <w:jc w:val="both"/>
+        <w:rPr>
+          <w:sz w:val="24"/>
+          <w:szCs w:val="24"/>
+        </w:rPr>
+      </w:pPr>
+      <w:r>
+        <w:rPr>
+          <w:sz w:val="24"/>
+          <w:szCs w:val="24"/>
+        </w:rPr>
+        <w:t xml:space="preserve">Una vez que el sistema de sensores detecte que hay una actividad inusual en el establecimiento, mandará una señal a los controladores de los seguros de puertas y ventanas para que se cierren automáticamente, una vez que </w:t>
+      </w:r>
+      <w:r>
+        <w:rPr>
+          <w:sz w:val="24"/>
+          <w:szCs w:val="24"/>
+        </w:rPr>
+        <w:t>pase el peligro, el cliente podrá abrir las puertas y ventanas de nuevo.</w:t>
+      </w:r>
+    </w:p>
+    <w:p>
+      <w:pPr>
+        <w:tabs>
+          <w:tab w:val="left" w:pos="3252"/>
+        </w:tabs>
+        <w:spacing w:line="240" w:lineRule="auto"/>
+        <w:contextualSpacing/>
+        <w:jc w:val="both"/>
+        <w:rPr>
+          <w:sz w:val="24"/>
+          <w:szCs w:val="24"/>
+        </w:rPr>
+      </w:pPr>
+    </w:p>
+    <w:p>
+      <w:pPr>
+        <w:tabs>
+          <w:tab w:val="left" w:pos="3252"/>
+        </w:tabs>
+        <w:spacing w:line="240" w:lineRule="auto"/>
+        <w:contextualSpacing/>
+        <w:jc w:val="both"/>
+        <w:rPr>
+          <w:sz w:val="24"/>
+          <w:szCs w:val="24"/>
+        </w:rPr>
+      </w:pPr>
+      <w:r>
+        <w:rPr>
+          <w:b/>
+          <w:sz w:val="24"/>
+          <w:szCs w:val="24"/>
+        </w:rPr>
+        <w:t>Salidas</w:t>
+      </w:r>
+    </w:p>
+    <w:p>
+      <w:pPr>
+        <w:tabs>
+          <w:tab w:val="left" w:pos="3252"/>
+        </w:tabs>
+        <w:spacing w:line="240" w:lineRule="auto"/>
+        <w:contextualSpacing/>
+        <w:jc w:val="both"/>
+        <w:rPr>
+          <w:sz w:val="24"/>
+          <w:szCs w:val="24"/>
+        </w:rPr>
+      </w:pPr>
+    </w:p>
+    <w:p>
+      <w:pPr>
+        <w:tabs>
+          <w:tab w:val="left" w:pos="3252"/>
+        </w:tabs>
+        <w:spacing w:line="240" w:lineRule="auto"/>
+        <w:contextualSpacing/>
+        <w:jc w:val="both"/>
+        <w:rPr>
+          <w:sz w:val="24"/>
+          <w:szCs w:val="24"/>
+        </w:rPr>
+      </w:pPr>
+      <w:r>
+        <w:rPr>
+          <w:sz w:val="24"/>
+          <w:szCs w:val="24"/>
+        </w:rPr>
+        <w:t>Las salidas van dirigidas a la Seguridad Pública y al usuario.</w:t>
+      </w:r>
+    </w:p>
+    <w:p>
+      <w:pPr>
+        <w:tabs>
+          <w:tab w:val="left" w:pos="3252"/>
+        </w:tabs>
+        <w:spacing w:line="240" w:lineRule="auto"/>
+        <w:contextualSpacing/>
+        <w:jc w:val="both"/>
+        <w:rPr>
+          <w:sz w:val="24"/>
+          <w:szCs w:val="24"/>
+        </w:rPr>
+      </w:pPr>
+    </w:p>
+    <w:p>
+      <w:pPr>
+        <w:tabs>
+          <w:tab w:val="left" w:pos="3252"/>
+        </w:tabs>
+        <w:spacing w:line="240" w:lineRule="auto"/>
+        <w:contextualSpacing/>
+        <w:jc w:val="both"/>
+        <w:rPr>
+          <w:sz w:val="24"/>
+          <w:szCs w:val="24"/>
+        </w:rPr>
+      </w:pPr>
+      <w:r>
+        <w:rPr>
+          <w:sz w:val="24"/>
+          <w:szCs w:val="24"/>
+        </w:rPr>
+        <w:t>Mensaje de alerta en caso de que se enciendan los sensores.</w:t>
+      </w:r>
+    </w:p>
+    <w:p>
+      <w:pPr>
+        <w:tabs>
+          <w:tab w:val="left" w:pos="3252"/>
+        </w:tabs>
+        <w:spacing w:line="240" w:lineRule="auto"/>
+        <w:contextualSpacing/>
+        <w:jc w:val="both"/>
+        <w:rPr>
+          <w:sz w:val="24"/>
+          <w:szCs w:val="24"/>
+        </w:rPr>
+      </w:pPr>
+      <w:r>
+        <w:rPr>
+          <w:sz w:val="24"/>
+          <w:szCs w:val="24"/>
+        </w:rPr>
+        <w:t>Mensaje de alerta a la Seguridad Pública cuando se activen los seguros.</w:t>
+      </w:r>
+    </w:p>
+    <w:p>
+      <w:pPr>
+        <w:tabs>
+          <w:tab w:val="left" w:pos="3252"/>
+        </w:tabs>
+        <w:spacing w:line="240" w:lineRule="auto"/>
+        <w:contextualSpacing/>
+        <w:jc w:val="both"/>
+        <w:rPr>
+          <w:sz w:val="24"/>
+          <w:szCs w:val="24"/>
+        </w:rPr>
+      </w:pPr>
+      <w:r>
+        <w:rPr>
+          <w:sz w:val="24"/>
+          <w:szCs w:val="24"/>
+        </w:rPr>
+        <w:t>Mensaje de alerta al cliente cuando se cierren los seguros.</w:t>
+      </w:r>
+    </w:p>
+    <w:p>
+      <w:pPr>
+        <w:tabs>
+          <w:tab w:val="left" w:pos="3252"/>
+        </w:tabs>
+        <w:spacing w:line="240" w:lineRule="auto"/>
+        <w:contextualSpacing/>
+        <w:jc w:val="both"/>
+        <w:rPr>
+          <w:sz w:val="24"/>
+          <w:szCs w:val="24"/>
+        </w:rPr>
+      </w:pPr>
+    </w:p>
+    <w:p>
+      <w:pPr>
+        <w:tabs>
+          <w:tab w:val="left" w:pos="3252"/>
+        </w:tabs>
+        <w:spacing w:line="240" w:lineRule="auto"/>
+        <w:contextualSpacing/>
+        <w:jc w:val="both"/>
+        <w:rPr>
+          <w:sz w:val="24"/>
+          <w:szCs w:val="24"/>
+        </w:rPr>
+      </w:pPr>
+    </w:p>
+    <w:p>
+      <w:pPr>
+        <w:tabs>
+          <w:tab w:val="left" w:pos="3252"/>
+        </w:tabs>
+        <w:spacing w:line="240" w:lineRule="auto"/>
+        <w:contextualSpacing/>
+        <w:jc w:val="both"/>
+        <w:rPr>
+          <w:sz w:val="24"/>
+          <w:szCs w:val="24"/>
+        </w:rPr>
+      </w:pPr>
+    </w:p>
+    <w:p>
+      <w:pPr>
+        <w:tabs>
+          <w:tab w:val="left" w:pos="3252"/>
+        </w:tabs>
+        <w:spacing w:line="240" w:lineRule="auto"/>
+        <w:contextualSpacing/>
+        <w:jc w:val="both"/>
+        <w:rPr>
+          <w:sz w:val="24"/>
+          <w:szCs w:val="24"/>
+        </w:rPr>
+      </w:pPr>
+    </w:p>
+    <w:p>
+      <w:pPr>
+        <w:tabs>
+          <w:tab w:val="left" w:pos="3252"/>
+        </w:tabs>
+        <w:spacing w:line="240" w:lineRule="auto"/>
+        <w:contextualSpacing/>
+        <w:jc w:val="both"/>
+        <w:rPr>
+          <w:sz w:val="24"/>
+          <w:szCs w:val="24"/>
+        </w:rPr>
+      </w:pPr>
+      <w:r>
+        <w:rPr>
+          <w:color w:val="4F81BD" w:themeColor="accent1"/>
+          <w:sz w:val="24"/>
+          <w:szCs w:val="24"/>
+        </w:rPr>
+        <w:lastRenderedPageBreak/>
+        <w:t>5.- Requerimiento funcional número 5:</w:t>
+      </w:r>
+      <w:r>
+        <w:rPr>
+          <w:sz w:val="24"/>
+          <w:szCs w:val="24"/>
+        </w:rPr>
+        <w:t xml:space="preserve"> Iniciar sesión cada vez que se abra la aplicación.</w:t>
+      </w:r>
+    </w:p>
+    <w:p>
+      <w:pPr>
+        <w:tabs>
+          <w:tab w:val="left" w:pos="3252"/>
+        </w:tabs>
+        <w:spacing w:line="240" w:lineRule="auto"/>
+        <w:contextualSpacing/>
+        <w:jc w:val="both"/>
+        <w:rPr>
+          <w:sz w:val="24"/>
+          <w:szCs w:val="24"/>
+        </w:rPr>
+      </w:pPr>
+    </w:p>
+    <w:p>
+      <w:pPr>
+        <w:tabs>
+          <w:tab w:val="left" w:pos="3252"/>
+        </w:tabs>
+        <w:spacing w:line="240" w:lineRule="auto"/>
+        <w:contextualSpacing/>
+        <w:jc w:val="both"/>
+        <w:rPr>
+          <w:sz w:val="24"/>
+          <w:szCs w:val="24"/>
+        </w:rPr>
+      </w:pPr>
+      <w:r>
+        <w:rPr>
+          <w:b/>
+          <w:sz w:val="24"/>
+          <w:szCs w:val="24"/>
+        </w:rPr>
+        <w:t>Introducción</w:t>
+      </w:r>
+    </w:p>
+    <w:p>
+      <w:pPr>
+        <w:tabs>
+          <w:tab w:val="left" w:pos="3252"/>
+        </w:tabs>
+        <w:spacing w:line="240" w:lineRule="auto"/>
+        <w:contextualSpacing/>
+        <w:jc w:val="both"/>
+        <w:rPr>
+          <w:sz w:val="24"/>
+          <w:szCs w:val="24"/>
+        </w:rPr>
+      </w:pPr>
+    </w:p>
+    <w:p>
+      <w:pPr>
+        <w:tabs>
+          <w:tab w:val="left" w:pos="3252"/>
+        </w:tabs>
+        <w:spacing w:line="240" w:lineRule="auto"/>
+        <w:contextualSpacing/>
+        <w:jc w:val="both"/>
+        <w:rPr>
+          <w:sz w:val="24"/>
+          <w:szCs w:val="24"/>
+        </w:rPr>
+      </w:pPr>
+      <w:r>
+        <w:rPr>
+          <w:sz w:val="24"/>
+          <w:szCs w:val="24"/>
+        </w:rPr>
+        <w:t>Cada vez que se cierre la aplicación en el celular o computadora, ésta cerrará sesión automáticamente, para que se tenga seguridad de que en caso de perder el celular, personas externas no puedan acceder al sistema de seguridad.</w:t>
+      </w:r>
+    </w:p>
+    <w:p>
+      <w:pPr>
+        <w:tabs>
+          <w:tab w:val="left" w:pos="3252"/>
+        </w:tabs>
+        <w:spacing w:line="240" w:lineRule="auto"/>
+        <w:contextualSpacing/>
+        <w:jc w:val="both"/>
+        <w:rPr>
+          <w:sz w:val="24"/>
+          <w:szCs w:val="24"/>
+        </w:rPr>
+      </w:pPr>
+    </w:p>
+    <w:p>
+      <w:pPr>
+        <w:tabs>
+          <w:tab w:val="left" w:pos="3252"/>
+        </w:tabs>
+        <w:spacing w:line="240" w:lineRule="auto"/>
+        <w:contextualSpacing/>
+        <w:jc w:val="both"/>
+        <w:rPr>
+          <w:sz w:val="24"/>
+          <w:szCs w:val="24"/>
+        </w:rPr>
+      </w:pPr>
+      <w:r>
+        <w:rPr>
+          <w:b/>
+          <w:sz w:val="24"/>
+          <w:szCs w:val="24"/>
+        </w:rPr>
+        <w:t>Entradas</w:t>
+      </w:r>
+    </w:p>
+    <w:p>
+      <w:pPr>
+        <w:tabs>
+          <w:tab w:val="left" w:pos="3252"/>
+        </w:tabs>
+        <w:spacing w:line="240" w:lineRule="auto"/>
+        <w:contextualSpacing/>
+        <w:jc w:val="both"/>
+        <w:rPr>
+          <w:sz w:val="24"/>
+          <w:szCs w:val="24"/>
+        </w:rPr>
+      </w:pPr>
+    </w:p>
+    <w:p>
+      <w:pPr>
+        <w:tabs>
+          <w:tab w:val="left" w:pos="3252"/>
+        </w:tabs>
+        <w:spacing w:line="240" w:lineRule="auto"/>
+        <w:contextualSpacing/>
+        <w:jc w:val="both"/>
+        <w:rPr>
+          <w:sz w:val="24"/>
+          <w:szCs w:val="24"/>
+        </w:rPr>
+      </w:pPr>
+      <w:r>
+        <w:rPr>
+          <w:sz w:val="24"/>
+          <w:szCs w:val="24"/>
+        </w:rPr>
+        <w:t>Usuario, contraseña, nombre, cliente.</w:t>
+      </w:r>
+    </w:p>
+    <w:p>
+      <w:pPr>
+        <w:tabs>
+          <w:tab w:val="left" w:pos="3252"/>
+        </w:tabs>
+        <w:spacing w:line="240" w:lineRule="auto"/>
+        <w:contextualSpacing/>
+        <w:jc w:val="both"/>
+        <w:rPr>
+          <w:sz w:val="24"/>
+          <w:szCs w:val="24"/>
+        </w:rPr>
+      </w:pPr>
+    </w:p>
+    <w:p>
+      <w:pPr>
+        <w:tabs>
+          <w:tab w:val="left" w:pos="3252"/>
+        </w:tabs>
+        <w:spacing w:line="240" w:lineRule="auto"/>
+        <w:contextualSpacing/>
+        <w:jc w:val="both"/>
+        <w:rPr>
+          <w:sz w:val="24"/>
+          <w:szCs w:val="24"/>
+        </w:rPr>
+      </w:pPr>
+      <w:r>
+        <w:rPr>
+          <w:b/>
+          <w:sz w:val="24"/>
+          <w:szCs w:val="24"/>
+        </w:rPr>
+        <w:t>Procesos</w:t>
+      </w:r>
+    </w:p>
+    <w:p>
+      <w:pPr>
+        <w:tabs>
+          <w:tab w:val="left" w:pos="3252"/>
+        </w:tabs>
+        <w:spacing w:line="240" w:lineRule="auto"/>
+        <w:contextualSpacing/>
+        <w:jc w:val="both"/>
+        <w:rPr>
+          <w:sz w:val="24"/>
+          <w:szCs w:val="24"/>
+        </w:rPr>
+      </w:pPr>
+    </w:p>
+    <w:p>
+      <w:pPr>
+        <w:tabs>
+          <w:tab w:val="left" w:pos="3252"/>
+        </w:tabs>
+        <w:spacing w:line="240" w:lineRule="auto"/>
+        <w:contextualSpacing/>
+        <w:jc w:val="both"/>
+        <w:rPr>
+          <w:sz w:val="24"/>
+          <w:szCs w:val="24"/>
+        </w:rPr>
+      </w:pPr>
+      <w:r>
+        <w:rPr>
+          <w:sz w:val="24"/>
+          <w:szCs w:val="24"/>
+        </w:rPr>
+        <w:t>Cuando se inicie sesión y después se cierre la aplicación (Aunque no se cierre la sesión manualmente) se tendrán que ingresar de nuevo los datos del cliente para poder usar el sistema de seguridad, una vez que se ingresen los datos, el sistema lo valida y el cliente puede acceder a las funciones.</w:t>
+      </w:r>
+    </w:p>
+    <w:p>
+      <w:pPr>
+        <w:tabs>
+          <w:tab w:val="left" w:pos="3252"/>
+        </w:tabs>
+        <w:spacing w:line="240" w:lineRule="auto"/>
+        <w:contextualSpacing/>
+        <w:jc w:val="both"/>
+        <w:rPr>
+          <w:sz w:val="24"/>
+          <w:szCs w:val="24"/>
+        </w:rPr>
+      </w:pPr>
+    </w:p>
+    <w:p>
+      <w:pPr>
+        <w:tabs>
+          <w:tab w:val="left" w:pos="3252"/>
+        </w:tabs>
+        <w:spacing w:line="240" w:lineRule="auto"/>
+        <w:contextualSpacing/>
+        <w:jc w:val="both"/>
+        <w:rPr>
+          <w:sz w:val="24"/>
+          <w:szCs w:val="24"/>
+        </w:rPr>
+      </w:pPr>
+      <w:r>
+        <w:rPr>
+          <w:b/>
+          <w:sz w:val="24"/>
+          <w:szCs w:val="24"/>
+        </w:rPr>
+        <w:t>Salidas</w:t>
+      </w:r>
+    </w:p>
+    <w:p>
+      <w:pPr>
+        <w:tabs>
+          <w:tab w:val="left" w:pos="3252"/>
+        </w:tabs>
+        <w:spacing w:line="240" w:lineRule="auto"/>
+        <w:contextualSpacing/>
+        <w:jc w:val="both"/>
+        <w:rPr>
+          <w:sz w:val="24"/>
+          <w:szCs w:val="24"/>
+        </w:rPr>
+      </w:pPr>
+    </w:p>
+    <w:p>
+      <w:pPr>
+        <w:tabs>
+          <w:tab w:val="left" w:pos="3252"/>
+        </w:tabs>
+        <w:spacing w:line="240" w:lineRule="auto"/>
+        <w:contextualSpacing/>
+        <w:jc w:val="both"/>
+        <w:rPr>
+          <w:sz w:val="24"/>
+          <w:szCs w:val="24"/>
+        </w:rPr>
+      </w:pPr>
+      <w:r>
+        <w:rPr>
+          <w:sz w:val="24"/>
+          <w:szCs w:val="24"/>
+        </w:rPr>
+        <w:t>Mensaje de error en caso de que no se llene un campo.</w:t>
+      </w:r>
+    </w:p>
+    <w:p>
+      <w:pPr>
+        <w:tabs>
+          <w:tab w:val="left" w:pos="3252"/>
+        </w:tabs>
+        <w:spacing w:line="240" w:lineRule="auto"/>
+        <w:contextualSpacing/>
+        <w:jc w:val="both"/>
+        <w:rPr>
+          <w:sz w:val="24"/>
+          <w:szCs w:val="24"/>
+        </w:rPr>
+      </w:pPr>
+      <w:r>
+        <w:rPr>
+          <w:sz w:val="24"/>
+          <w:szCs w:val="24"/>
+        </w:rPr>
+        <w:t>Mensaje de error en caso de que el usuario no sea válido.</w:t>
+      </w:r>
+    </w:p>
+    <w:p>
+      <w:pPr>
+        <w:tabs>
+          <w:tab w:val="left" w:pos="3252"/>
+        </w:tabs>
+        <w:spacing w:line="240" w:lineRule="auto"/>
+        <w:contextualSpacing/>
+        <w:jc w:val="both"/>
+        <w:rPr>
+          <w:sz w:val="24"/>
+          <w:szCs w:val="24"/>
+        </w:rPr>
+      </w:pPr>
+      <w:r>
+        <w:rPr>
+          <w:sz w:val="24"/>
+          <w:szCs w:val="24"/>
+        </w:rPr>
+        <w:t>Mensaje de error en caso de que la contraseña sea incorrecta.</w:t>
+      </w:r>
+    </w:p>
+    <w:p>
+      <w:pPr>
+        <w:tabs>
+          <w:tab w:val="left" w:pos="3252"/>
+        </w:tabs>
+        <w:spacing w:line="240" w:lineRule="auto"/>
+        <w:contextualSpacing/>
+        <w:jc w:val="both"/>
+        <w:rPr>
+          <w:sz w:val="24"/>
+          <w:szCs w:val="24"/>
+        </w:rPr>
+      </w:pPr>
+      <w:r>
+        <w:rPr>
+          <w:sz w:val="24"/>
+          <w:szCs w:val="24"/>
+        </w:rPr>
+        <w:t>Mensaje de error a los desarrolladores en caso de que se hayan cometido más de 5 intentos de inicio de sesión fallidos.</w:t>
+      </w:r>
       <w:bookmarkStart w:id="0" w:name="_GoBack"/>
       <w:bookmarkEnd w:id="0"/>
     </w:p>
@@ -5619,6 +8222,92 @@
       </w:rPr>
     </w:lvl>
   </w:abstractNum>
+  <w:abstractNum w:abstractNumId="5">
+    <w:nsid w:val="65AA0A39"/>
+    <w:multiLevelType w:val="hybridMultilevel"/>
+    <w:tmpl w:val="B18E2BBE"/>
+    <w:lvl w:ilvl="0" w:tplc="0409000F">
+      <w:start w:val="1"/>
+      <w:numFmt w:val="decimal"/>
+      <w:lvlText w:val="%1."/>
+      <w:lvlJc w:val="left"/>
+      <w:pPr>
+        <w:ind w:left="720" w:hanging="360"/>
+      </w:pPr>
+    </w:lvl>
+    <w:lvl w:ilvl="1" w:tplc="04090019" w:tentative="1">
+      <w:start w:val="1"/>
+      <w:numFmt w:val="lowerLetter"/>
+      <w:lvlText w:val="%2."/>
+      <w:lvlJc w:val="left"/>
+      <w:pPr>
+        <w:ind w:left="1440" w:hanging="360"/>
+      </w:pPr>
+    </w:lvl>
+    <w:lvl w:ilvl="2" w:tplc="0409001B" w:tentative="1">
+      <w:start w:val="1"/>
+      <w:numFmt w:val="lowerRoman"/>
+      <w:lvlText w:val="%3."/>
+      <w:lvlJc w:val="right"/>
+      <w:pPr>
+        <w:ind w:left="2160" w:hanging="180"/>
+      </w:pPr>
+    </w:lvl>
+    <w:lvl w:ilvl="3" w:tplc="0409000F" w:tentative="1">
+      <w:start w:val="1"/>
+      <w:numFmt w:val="decimal"/>
+      <w:lvlText w:val="%4."/>
+      <w:lvlJc w:val="left"/>
+      <w:pPr>
+        <w:ind w:left="2880" w:hanging="360"/>
+      </w:pPr>
+    </w:lvl>
+    <w:lvl w:ilvl="4" w:tplc="04090019" w:tentative="1">
+      <w:start w:val="1"/>
+      <w:numFmt w:val="lowerLetter"/>
+      <w:lvlText w:val="%5."/>
+      <w:lvlJc w:val="left"/>
+      <w:pPr>
+        <w:ind w:left="3600" w:hanging="360"/>
+      </w:pPr>
+    </w:lvl>
+    <w:lvl w:ilvl="5" w:tplc="0409001B" w:tentative="1">
+      <w:start w:val="1"/>
+      <w:numFmt w:val="lowerRoman"/>
+      <w:lvlText w:val="%6."/>
+      <w:lvlJc w:val="right"/>
+      <w:pPr>
+        <w:ind w:left="4320" w:hanging="180"/>
+      </w:pPr>
+    </w:lvl>
+    <w:lvl w:ilvl="6" w:tplc="0409000F" w:tentative="1">
+      <w:start w:val="1"/>
+      <w:numFmt w:val="decimal"/>
+      <w:lvlText w:val="%7."/>
+      <w:lvlJc w:val="left"/>
+      <w:pPr>
+        <w:ind w:left="5040" w:hanging="360"/>
+      </w:pPr>
+    </w:lvl>
+    <w:lvl w:ilvl="7" w:tplc="04090019" w:tentative="1">
+      <w:start w:val="1"/>
+      <w:numFmt w:val="lowerLetter"/>
+      <w:lvlText w:val="%8."/>
+      <w:lvlJc w:val="left"/>
+      <w:pPr>
+        <w:ind w:left="5760" w:hanging="360"/>
+      </w:pPr>
+    </w:lvl>
+    <w:lvl w:ilvl="8" w:tplc="0409001B" w:tentative="1">
+      <w:start w:val="1"/>
+      <w:numFmt w:val="lowerRoman"/>
+      <w:lvlText w:val="%9."/>
+      <w:lvlJc w:val="right"/>
+      <w:pPr>
+        <w:ind w:left="6480" w:hanging="180"/>
+      </w:pPr>
+    </w:lvl>
+  </w:abstractNum>
   <w:num w:numId="1">
     <w:abstractNumId w:val="2"/>
   </w:num>
@@ -5633,6 +8322,9 @@
   </w:num>
   <w:num w:numId="5">
     <w:abstractNumId w:val="4"/>
+  </w:num>
+  <w:num w:numId="6">
+    <w:abstractNumId w:val="5"/>
   </w:num>
 </w:numbering>
 </file>
@@ -6417,7 +9109,7 @@
 </file>
 
 <file path=customXml/itemProps1.xml><?xml version="1.0" encoding="utf-8"?>
-<ds:datastoreItem xmlns:ds="http://schemas.openxmlformats.org/officeDocument/2006/customXml" ds:itemID="{B451FB11-8E86-4A70-B8CD-1BB6DA17E46C}">
+<ds:datastoreItem xmlns:ds="http://schemas.openxmlformats.org/officeDocument/2006/customXml" ds:itemID="{F2EB3752-5EDD-4A27-8508-8ADF65BFE00B}">
   <ds:schemaRefs>
     <ds:schemaRef ds:uri="http://schemas.openxmlformats.org/officeDocument/2006/bibliography"/>
   </ds:schemaRefs>

</xml_diff>

<commit_message>
Avance de proyecto final
Parte terminada de requerimientos funcionales.
</commit_message>
<xml_diff>
--- a/Proyecto final.docx
+++ b/Proyecto final.docx
@@ -3812,7 +3812,21 @@
           <w:sz w:val="24"/>
           <w:szCs w:val="24"/>
         </w:rPr>
-        <w:t>El proyecto buscará mejorar la seguridad del negocio o vivienda en el cual será instalado una vez que se acuerden con el cliente todas las especificaciones y cómo quiere que funcione el software, controlando sensores, cámaras, sistemas de seguridad en puertas y ventanas así como las luces del establecimiento.</w:t>
+        <w:t>El proyecto buscará mejorar la seguridad del negocio o vivienda en el cual será instalado una vez que se acuerden con el cliente todas las especificaciones y cómo quiere que funcione el software, controlando sensores, cámaras, sistemas de seguridad en puertas y ventanas así como las luces del establecimiento</w:t>
+      </w:r>
+      <w:r>
+        <w:rPr>
+          <w:sz w:val="24"/>
+          <w:szCs w:val="24"/>
+        </w:rPr>
+        <w:t xml:space="preserve"> y avisando a las autoridades para que acudan de inmediato</w:t>
+      </w:r>
+      <w:r>
+        <w:rPr>
+          <w:sz w:val="24"/>
+          <w:szCs w:val="24"/>
+        </w:rPr>
+        <w:t>.</w:t>
       </w:r>
     </w:p>
     <w:p>
@@ -4073,7 +4087,6 @@
           <w:sz w:val="28"/>
           <w:szCs w:val="24"/>
         </w:rPr>
-        <w:lastRenderedPageBreak/>
         <w:t>Características de los usuarios</w:t>
       </w:r>
     </w:p>
@@ -5142,7 +5155,6 @@
           <w:sz w:val="28"/>
           <w:szCs w:val="24"/>
         </w:rPr>
-        <w:lastRenderedPageBreak/>
         <w:t>Suposiciones y Dependencias</w:t>
       </w:r>
     </w:p>
@@ -5560,7 +5572,6 @@
           <w:sz w:val="24"/>
           <w:szCs w:val="24"/>
         </w:rPr>
-        <w:lastRenderedPageBreak/>
         <w:t>Y al ingresar, aparecerá una interfaz tal que:</w:t>
       </w:r>
     </w:p>
@@ -5857,18 +5868,6 @@
           <w:szCs w:val="24"/>
         </w:rPr>
       </w:pPr>
-    </w:p>
-    <w:p>
-      <w:pPr>
-        <w:tabs>
-          <w:tab w:val="left" w:pos="3252"/>
-        </w:tabs>
-        <w:jc w:val="both"/>
-        <w:rPr>
-          <w:sz w:val="24"/>
-          <w:szCs w:val="24"/>
-        </w:rPr>
-      </w:pPr>
       <w:r>
         <w:rPr>
           <w:b/>
@@ -7669,6 +7668,845 @@
         </w:rPr>
         <w:t>Mensaje de error a los desarrolladores en caso de que se hayan cometido más de 5 intentos de inicio de sesión fallidos.</w:t>
       </w:r>
+    </w:p>
+    <w:p>
+      <w:pPr>
+        <w:tabs>
+          <w:tab w:val="left" w:pos="3252"/>
+        </w:tabs>
+        <w:spacing w:line="240" w:lineRule="auto"/>
+        <w:contextualSpacing/>
+        <w:jc w:val="both"/>
+        <w:rPr>
+          <w:sz w:val="24"/>
+          <w:szCs w:val="24"/>
+        </w:rPr>
+      </w:pPr>
+    </w:p>
+    <w:p>
+      <w:pPr>
+        <w:tabs>
+          <w:tab w:val="left" w:pos="3252"/>
+        </w:tabs>
+        <w:spacing w:line="240" w:lineRule="auto"/>
+        <w:contextualSpacing/>
+        <w:jc w:val="both"/>
+        <w:rPr>
+          <w:sz w:val="24"/>
+          <w:szCs w:val="24"/>
+        </w:rPr>
+      </w:pPr>
+    </w:p>
+    <w:p>
+      <w:pPr>
+        <w:tabs>
+          <w:tab w:val="left" w:pos="3252"/>
+        </w:tabs>
+        <w:spacing w:line="240" w:lineRule="auto"/>
+        <w:contextualSpacing/>
+        <w:jc w:val="both"/>
+        <w:rPr>
+          <w:sz w:val="24"/>
+          <w:szCs w:val="24"/>
+        </w:rPr>
+      </w:pPr>
+      <w:r>
+        <w:rPr>
+          <w:color w:val="4F81BD" w:themeColor="accent1"/>
+          <w:sz w:val="24"/>
+          <w:szCs w:val="24"/>
+        </w:rPr>
+        <w:t>6.- Requerimiento funcional número 6:</w:t>
+      </w:r>
+      <w:r>
+        <w:rPr>
+          <w:sz w:val="24"/>
+          <w:szCs w:val="24"/>
+        </w:rPr>
+        <w:t xml:space="preserve"> Tener vínculo con la Seguridad Pública.</w:t>
+      </w:r>
+    </w:p>
+    <w:p>
+      <w:pPr>
+        <w:tabs>
+          <w:tab w:val="left" w:pos="3252"/>
+        </w:tabs>
+        <w:spacing w:line="240" w:lineRule="auto"/>
+        <w:contextualSpacing/>
+        <w:jc w:val="both"/>
+        <w:rPr>
+          <w:sz w:val="24"/>
+          <w:szCs w:val="24"/>
+        </w:rPr>
+      </w:pPr>
+    </w:p>
+    <w:p>
+      <w:pPr>
+        <w:tabs>
+          <w:tab w:val="left" w:pos="3252"/>
+        </w:tabs>
+        <w:spacing w:line="240" w:lineRule="auto"/>
+        <w:contextualSpacing/>
+        <w:jc w:val="both"/>
+        <w:rPr>
+          <w:sz w:val="24"/>
+          <w:szCs w:val="24"/>
+        </w:rPr>
+      </w:pPr>
+      <w:r>
+        <w:rPr>
+          <w:b/>
+          <w:sz w:val="24"/>
+          <w:szCs w:val="24"/>
+        </w:rPr>
+        <w:t>Introducción</w:t>
+      </w:r>
+    </w:p>
+    <w:p>
+      <w:pPr>
+        <w:tabs>
+          <w:tab w:val="left" w:pos="3252"/>
+        </w:tabs>
+        <w:spacing w:line="240" w:lineRule="auto"/>
+        <w:contextualSpacing/>
+        <w:jc w:val="both"/>
+        <w:rPr>
+          <w:sz w:val="24"/>
+          <w:szCs w:val="24"/>
+        </w:rPr>
+      </w:pPr>
+    </w:p>
+    <w:p>
+      <w:pPr>
+        <w:tabs>
+          <w:tab w:val="left" w:pos="3252"/>
+        </w:tabs>
+        <w:spacing w:line="240" w:lineRule="auto"/>
+        <w:contextualSpacing/>
+        <w:jc w:val="both"/>
+        <w:rPr>
+          <w:sz w:val="24"/>
+          <w:szCs w:val="24"/>
+        </w:rPr>
+      </w:pPr>
+      <w:r>
+        <w:rPr>
+          <w:sz w:val="24"/>
+          <w:szCs w:val="24"/>
+        </w:rPr>
+        <w:t>El sistema en caso de que detecten los sensores movimiento, notificará de inmediato al 911 para que las autoridades lleguen lo más pronto posible a la instalación, así como notificará también al usuario.</w:t>
+      </w:r>
+    </w:p>
+    <w:p>
+      <w:pPr>
+        <w:tabs>
+          <w:tab w:val="left" w:pos="3252"/>
+        </w:tabs>
+        <w:spacing w:line="240" w:lineRule="auto"/>
+        <w:contextualSpacing/>
+        <w:jc w:val="both"/>
+        <w:rPr>
+          <w:sz w:val="24"/>
+          <w:szCs w:val="24"/>
+        </w:rPr>
+      </w:pPr>
+    </w:p>
+    <w:p>
+      <w:pPr>
+        <w:tabs>
+          <w:tab w:val="left" w:pos="3252"/>
+        </w:tabs>
+        <w:spacing w:line="240" w:lineRule="auto"/>
+        <w:contextualSpacing/>
+        <w:jc w:val="both"/>
+        <w:rPr>
+          <w:sz w:val="24"/>
+          <w:szCs w:val="24"/>
+        </w:rPr>
+      </w:pPr>
+      <w:r>
+        <w:rPr>
+          <w:b/>
+          <w:sz w:val="24"/>
+          <w:szCs w:val="24"/>
+        </w:rPr>
+        <w:t>Entradas</w:t>
+      </w:r>
+    </w:p>
+    <w:p>
+      <w:pPr>
+        <w:tabs>
+          <w:tab w:val="left" w:pos="3252"/>
+        </w:tabs>
+        <w:spacing w:line="240" w:lineRule="auto"/>
+        <w:contextualSpacing/>
+        <w:jc w:val="both"/>
+        <w:rPr>
+          <w:sz w:val="24"/>
+          <w:szCs w:val="24"/>
+        </w:rPr>
+      </w:pPr>
+    </w:p>
+    <w:p>
+      <w:pPr>
+        <w:tabs>
+          <w:tab w:val="left" w:pos="3252"/>
+        </w:tabs>
+        <w:spacing w:line="240" w:lineRule="auto"/>
+        <w:contextualSpacing/>
+        <w:jc w:val="both"/>
+        <w:rPr>
+          <w:sz w:val="24"/>
+          <w:szCs w:val="24"/>
+        </w:rPr>
+      </w:pPr>
+      <w:r>
+        <w:rPr>
+          <w:sz w:val="24"/>
+          <w:szCs w:val="24"/>
+        </w:rPr>
+        <w:t>Número del 911, correo electrónico de las autoridades, dirección del cliente, hora, fecha, tipo de evento (Sensores, cámaras, etc.)</w:t>
+      </w:r>
+    </w:p>
+    <w:p>
+      <w:pPr>
+        <w:tabs>
+          <w:tab w:val="left" w:pos="3252"/>
+        </w:tabs>
+        <w:spacing w:line="240" w:lineRule="auto"/>
+        <w:contextualSpacing/>
+        <w:jc w:val="both"/>
+        <w:rPr>
+          <w:sz w:val="24"/>
+          <w:szCs w:val="24"/>
+        </w:rPr>
+      </w:pPr>
+    </w:p>
+    <w:p>
+      <w:pPr>
+        <w:tabs>
+          <w:tab w:val="left" w:pos="3252"/>
+        </w:tabs>
+        <w:spacing w:line="240" w:lineRule="auto"/>
+        <w:contextualSpacing/>
+        <w:jc w:val="both"/>
+        <w:rPr>
+          <w:sz w:val="24"/>
+          <w:szCs w:val="24"/>
+        </w:rPr>
+      </w:pPr>
+      <w:r>
+        <w:rPr>
+          <w:b/>
+          <w:sz w:val="24"/>
+          <w:szCs w:val="24"/>
+        </w:rPr>
+        <w:t>Procesos</w:t>
+      </w:r>
+    </w:p>
+    <w:p>
+      <w:pPr>
+        <w:tabs>
+          <w:tab w:val="left" w:pos="3252"/>
+        </w:tabs>
+        <w:spacing w:line="240" w:lineRule="auto"/>
+        <w:contextualSpacing/>
+        <w:jc w:val="both"/>
+        <w:rPr>
+          <w:sz w:val="24"/>
+          <w:szCs w:val="24"/>
+        </w:rPr>
+      </w:pPr>
+    </w:p>
+    <w:p>
+      <w:pPr>
+        <w:tabs>
+          <w:tab w:val="left" w:pos="3252"/>
+        </w:tabs>
+        <w:spacing w:line="240" w:lineRule="auto"/>
+        <w:contextualSpacing/>
+        <w:jc w:val="both"/>
+        <w:rPr>
+          <w:sz w:val="24"/>
+          <w:szCs w:val="24"/>
+        </w:rPr>
+      </w:pPr>
+      <w:r>
+        <w:rPr>
+          <w:sz w:val="24"/>
+          <w:szCs w:val="24"/>
+        </w:rPr>
+        <w:t>Cuando el sistema reciba las señales de activación de los sensores y las cámaras de seguridad, notifica inmediatamente a las autoridades con un correo electrónico, además de una llamada para que sea más eficaz el reporte.</w:t>
+      </w:r>
+    </w:p>
+    <w:p>
+      <w:pPr>
+        <w:tabs>
+          <w:tab w:val="left" w:pos="3252"/>
+        </w:tabs>
+        <w:spacing w:line="240" w:lineRule="auto"/>
+        <w:contextualSpacing/>
+        <w:jc w:val="both"/>
+        <w:rPr>
+          <w:sz w:val="24"/>
+          <w:szCs w:val="24"/>
+        </w:rPr>
+      </w:pPr>
+    </w:p>
+    <w:p>
+      <w:pPr>
+        <w:tabs>
+          <w:tab w:val="left" w:pos="3252"/>
+        </w:tabs>
+        <w:spacing w:line="240" w:lineRule="auto"/>
+        <w:contextualSpacing/>
+        <w:jc w:val="both"/>
+        <w:rPr>
+          <w:sz w:val="24"/>
+          <w:szCs w:val="24"/>
+        </w:rPr>
+      </w:pPr>
+      <w:r>
+        <w:rPr>
+          <w:b/>
+          <w:sz w:val="24"/>
+          <w:szCs w:val="24"/>
+        </w:rPr>
+        <w:lastRenderedPageBreak/>
+        <w:t>Salidas</w:t>
+      </w:r>
+    </w:p>
+    <w:p>
+      <w:pPr>
+        <w:tabs>
+          <w:tab w:val="left" w:pos="3252"/>
+        </w:tabs>
+        <w:spacing w:line="240" w:lineRule="auto"/>
+        <w:contextualSpacing/>
+        <w:jc w:val="both"/>
+        <w:rPr>
+          <w:sz w:val="24"/>
+          <w:szCs w:val="24"/>
+        </w:rPr>
+      </w:pPr>
+    </w:p>
+    <w:p>
+      <w:pPr>
+        <w:tabs>
+          <w:tab w:val="left" w:pos="3252"/>
+        </w:tabs>
+        <w:spacing w:line="240" w:lineRule="auto"/>
+        <w:contextualSpacing/>
+        <w:jc w:val="both"/>
+        <w:rPr>
+          <w:sz w:val="24"/>
+          <w:szCs w:val="24"/>
+        </w:rPr>
+      </w:pPr>
+      <w:r>
+        <w:rPr>
+          <w:sz w:val="24"/>
+          <w:szCs w:val="24"/>
+        </w:rPr>
+        <w:t>Mensaje de alerta a la policía (911).</w:t>
+      </w:r>
+    </w:p>
+    <w:p>
+      <w:pPr>
+        <w:tabs>
+          <w:tab w:val="left" w:pos="3252"/>
+        </w:tabs>
+        <w:spacing w:line="240" w:lineRule="auto"/>
+        <w:contextualSpacing/>
+        <w:jc w:val="both"/>
+        <w:rPr>
+          <w:sz w:val="24"/>
+          <w:szCs w:val="24"/>
+        </w:rPr>
+      </w:pPr>
+      <w:r>
+        <w:rPr>
+          <w:sz w:val="24"/>
+          <w:szCs w:val="24"/>
+        </w:rPr>
+        <w:t>Mensaje de alerta al cliente.</w:t>
+      </w:r>
+    </w:p>
+    <w:p>
+      <w:pPr>
+        <w:tabs>
+          <w:tab w:val="left" w:pos="3252"/>
+        </w:tabs>
+        <w:spacing w:line="240" w:lineRule="auto"/>
+        <w:contextualSpacing/>
+        <w:jc w:val="both"/>
+        <w:rPr>
+          <w:sz w:val="24"/>
+          <w:szCs w:val="24"/>
+        </w:rPr>
+      </w:pPr>
+      <w:r>
+        <w:rPr>
+          <w:sz w:val="24"/>
+          <w:szCs w:val="24"/>
+        </w:rPr>
+        <w:t>Mensaje de alerta al cliente secundario.</w:t>
+      </w:r>
+    </w:p>
+    <w:p>
+      <w:pPr>
+        <w:tabs>
+          <w:tab w:val="left" w:pos="3252"/>
+        </w:tabs>
+        <w:spacing w:line="240" w:lineRule="auto"/>
+        <w:contextualSpacing/>
+        <w:jc w:val="both"/>
+        <w:rPr>
+          <w:sz w:val="24"/>
+          <w:szCs w:val="24"/>
+        </w:rPr>
+      </w:pPr>
+      <w:r>
+        <w:rPr>
+          <w:sz w:val="24"/>
+          <w:szCs w:val="24"/>
+        </w:rPr>
+        <w:t>Activación de sistema de seguros en puertas y ventanas.</w:t>
+      </w:r>
+    </w:p>
+    <w:p>
+      <w:pPr>
+        <w:tabs>
+          <w:tab w:val="left" w:pos="3252"/>
+        </w:tabs>
+        <w:spacing w:line="240" w:lineRule="auto"/>
+        <w:contextualSpacing/>
+        <w:jc w:val="both"/>
+        <w:rPr>
+          <w:sz w:val="24"/>
+          <w:szCs w:val="24"/>
+        </w:rPr>
+      </w:pPr>
+    </w:p>
+    <w:p>
+      <w:pPr>
+        <w:tabs>
+          <w:tab w:val="left" w:pos="3252"/>
+        </w:tabs>
+        <w:spacing w:line="240" w:lineRule="auto"/>
+        <w:contextualSpacing/>
+        <w:jc w:val="both"/>
+        <w:rPr>
+          <w:sz w:val="24"/>
+          <w:szCs w:val="24"/>
+        </w:rPr>
+      </w:pPr>
+    </w:p>
+    <w:p>
+      <w:pPr>
+        <w:tabs>
+          <w:tab w:val="left" w:pos="3252"/>
+        </w:tabs>
+        <w:spacing w:line="240" w:lineRule="auto"/>
+        <w:contextualSpacing/>
+        <w:jc w:val="both"/>
+        <w:rPr>
+          <w:sz w:val="24"/>
+          <w:szCs w:val="24"/>
+        </w:rPr>
+      </w:pPr>
+      <w:r>
+        <w:rPr>
+          <w:color w:val="4F81BD" w:themeColor="accent1"/>
+          <w:sz w:val="24"/>
+          <w:szCs w:val="24"/>
+        </w:rPr>
+        <w:t>7.- Requerimiento funcional número 7:</w:t>
+      </w:r>
+      <w:r>
+        <w:rPr>
+          <w:sz w:val="24"/>
+          <w:szCs w:val="24"/>
+        </w:rPr>
+        <w:t xml:space="preserve"> Permitir autenticación de usuarios.</w:t>
+      </w:r>
+    </w:p>
+    <w:p>
+      <w:pPr>
+        <w:tabs>
+          <w:tab w:val="left" w:pos="3252"/>
+        </w:tabs>
+        <w:spacing w:line="240" w:lineRule="auto"/>
+        <w:contextualSpacing/>
+        <w:jc w:val="both"/>
+        <w:rPr>
+          <w:sz w:val="24"/>
+          <w:szCs w:val="24"/>
+        </w:rPr>
+      </w:pPr>
+    </w:p>
+    <w:p>
+      <w:pPr>
+        <w:tabs>
+          <w:tab w:val="left" w:pos="3252"/>
+        </w:tabs>
+        <w:spacing w:line="240" w:lineRule="auto"/>
+        <w:contextualSpacing/>
+        <w:jc w:val="both"/>
+        <w:rPr>
+          <w:sz w:val="24"/>
+          <w:szCs w:val="24"/>
+        </w:rPr>
+      </w:pPr>
+      <w:r>
+        <w:rPr>
+          <w:b/>
+          <w:sz w:val="24"/>
+          <w:szCs w:val="24"/>
+        </w:rPr>
+        <w:t>Introducción</w:t>
+      </w:r>
+    </w:p>
+    <w:p>
+      <w:pPr>
+        <w:tabs>
+          <w:tab w:val="left" w:pos="3252"/>
+        </w:tabs>
+        <w:spacing w:line="240" w:lineRule="auto"/>
+        <w:contextualSpacing/>
+        <w:jc w:val="both"/>
+        <w:rPr>
+          <w:sz w:val="24"/>
+          <w:szCs w:val="24"/>
+        </w:rPr>
+      </w:pPr>
+    </w:p>
+    <w:p>
+      <w:pPr>
+        <w:tabs>
+          <w:tab w:val="left" w:pos="3252"/>
+        </w:tabs>
+        <w:spacing w:line="240" w:lineRule="auto"/>
+        <w:contextualSpacing/>
+        <w:jc w:val="both"/>
+        <w:rPr>
+          <w:sz w:val="24"/>
+          <w:szCs w:val="24"/>
+        </w:rPr>
+      </w:pPr>
+      <w:r>
+        <w:rPr>
+          <w:sz w:val="24"/>
+          <w:szCs w:val="24"/>
+        </w:rPr>
+        <w:t>Cada usuario o cliente tendrá un correo electrónico asociado, así como de una contraseña, no deben de ser iguales y los tendrán que usar cada vez que quieran acceder a su sistema de seguridad.</w:t>
+      </w:r>
+    </w:p>
+    <w:p>
+      <w:pPr>
+        <w:tabs>
+          <w:tab w:val="left" w:pos="3252"/>
+        </w:tabs>
+        <w:spacing w:line="240" w:lineRule="auto"/>
+        <w:contextualSpacing/>
+        <w:jc w:val="both"/>
+        <w:rPr>
+          <w:sz w:val="24"/>
+          <w:szCs w:val="24"/>
+        </w:rPr>
+      </w:pPr>
+    </w:p>
+    <w:p>
+      <w:pPr>
+        <w:tabs>
+          <w:tab w:val="left" w:pos="3252"/>
+        </w:tabs>
+        <w:spacing w:line="240" w:lineRule="auto"/>
+        <w:contextualSpacing/>
+        <w:jc w:val="both"/>
+        <w:rPr>
+          <w:sz w:val="24"/>
+          <w:szCs w:val="24"/>
+        </w:rPr>
+      </w:pPr>
+      <w:r>
+        <w:rPr>
+          <w:b/>
+          <w:sz w:val="24"/>
+          <w:szCs w:val="24"/>
+        </w:rPr>
+        <w:t>Entradas</w:t>
+      </w:r>
+    </w:p>
+    <w:p>
+      <w:pPr>
+        <w:tabs>
+          <w:tab w:val="left" w:pos="3252"/>
+        </w:tabs>
+        <w:spacing w:line="240" w:lineRule="auto"/>
+        <w:contextualSpacing/>
+        <w:jc w:val="both"/>
+        <w:rPr>
+          <w:sz w:val="24"/>
+          <w:szCs w:val="24"/>
+        </w:rPr>
+      </w:pPr>
+    </w:p>
+    <w:p>
+      <w:pPr>
+        <w:tabs>
+          <w:tab w:val="left" w:pos="3252"/>
+        </w:tabs>
+        <w:spacing w:line="240" w:lineRule="auto"/>
+        <w:contextualSpacing/>
+        <w:jc w:val="both"/>
+        <w:rPr>
+          <w:sz w:val="24"/>
+          <w:szCs w:val="24"/>
+        </w:rPr>
+      </w:pPr>
+      <w:r>
+        <w:rPr>
+          <w:sz w:val="24"/>
+          <w:szCs w:val="24"/>
+        </w:rPr>
+        <w:t>Correo electrónico, usuario, número telefónico, datos personales.</w:t>
+      </w:r>
+    </w:p>
+    <w:p>
+      <w:pPr>
+        <w:tabs>
+          <w:tab w:val="left" w:pos="3252"/>
+        </w:tabs>
+        <w:spacing w:line="240" w:lineRule="auto"/>
+        <w:contextualSpacing/>
+        <w:jc w:val="both"/>
+        <w:rPr>
+          <w:sz w:val="24"/>
+          <w:szCs w:val="24"/>
+        </w:rPr>
+      </w:pPr>
+    </w:p>
+    <w:p>
+      <w:pPr>
+        <w:tabs>
+          <w:tab w:val="left" w:pos="3252"/>
+        </w:tabs>
+        <w:spacing w:line="240" w:lineRule="auto"/>
+        <w:contextualSpacing/>
+        <w:jc w:val="both"/>
+        <w:rPr>
+          <w:sz w:val="24"/>
+          <w:szCs w:val="24"/>
+        </w:rPr>
+      </w:pPr>
+      <w:r>
+        <w:rPr>
+          <w:b/>
+          <w:sz w:val="24"/>
+          <w:szCs w:val="24"/>
+        </w:rPr>
+        <w:t>Procesos</w:t>
+      </w:r>
+    </w:p>
+    <w:p>
+      <w:pPr>
+        <w:tabs>
+          <w:tab w:val="left" w:pos="3252"/>
+        </w:tabs>
+        <w:spacing w:line="240" w:lineRule="auto"/>
+        <w:contextualSpacing/>
+        <w:jc w:val="both"/>
+        <w:rPr>
+          <w:sz w:val="24"/>
+          <w:szCs w:val="24"/>
+        </w:rPr>
+      </w:pPr>
+    </w:p>
+    <w:p>
+      <w:pPr>
+        <w:tabs>
+          <w:tab w:val="left" w:pos="3252"/>
+        </w:tabs>
+        <w:spacing w:line="240" w:lineRule="auto"/>
+        <w:contextualSpacing/>
+        <w:jc w:val="both"/>
+        <w:rPr>
+          <w:sz w:val="24"/>
+          <w:szCs w:val="24"/>
+        </w:rPr>
+      </w:pPr>
+      <w:r>
+        <w:rPr>
+          <w:sz w:val="24"/>
+          <w:szCs w:val="24"/>
+        </w:rPr>
+        <w:t xml:space="preserve">El sistema pedirá datos específicos en cada campo (Nombre, apellido, fecha de nacimiento, </w:t>
+      </w:r>
+      <w:proofErr w:type="spellStart"/>
+      <w:r>
+        <w:rPr>
+          <w:sz w:val="24"/>
+          <w:szCs w:val="24"/>
+        </w:rPr>
+        <w:t>etc</w:t>
+      </w:r>
+      <w:proofErr w:type="spellEnd"/>
+      <w:r>
+        <w:rPr>
+          <w:sz w:val="24"/>
+          <w:szCs w:val="24"/>
+        </w:rPr>
+        <w:t>), y los irá almacenando en la base de datos del sistema, para así, cuando se inicie sesión, saber qué sistema de seguridad se está activando.</w:t>
+      </w:r>
+    </w:p>
+    <w:p>
+      <w:pPr>
+        <w:tabs>
+          <w:tab w:val="left" w:pos="3252"/>
+        </w:tabs>
+        <w:spacing w:line="240" w:lineRule="auto"/>
+        <w:contextualSpacing/>
+        <w:jc w:val="both"/>
+        <w:rPr>
+          <w:sz w:val="24"/>
+          <w:szCs w:val="24"/>
+        </w:rPr>
+      </w:pPr>
+    </w:p>
+    <w:p>
+      <w:pPr>
+        <w:tabs>
+          <w:tab w:val="left" w:pos="3252"/>
+        </w:tabs>
+        <w:spacing w:line="240" w:lineRule="auto"/>
+        <w:contextualSpacing/>
+        <w:jc w:val="both"/>
+        <w:rPr>
+          <w:sz w:val="24"/>
+          <w:szCs w:val="24"/>
+        </w:rPr>
+      </w:pPr>
+      <w:r>
+        <w:rPr>
+          <w:b/>
+          <w:sz w:val="24"/>
+          <w:szCs w:val="24"/>
+        </w:rPr>
+        <w:t>Salidas</w:t>
+      </w:r>
+    </w:p>
+    <w:p>
+      <w:pPr>
+        <w:tabs>
+          <w:tab w:val="left" w:pos="3252"/>
+        </w:tabs>
+        <w:spacing w:line="240" w:lineRule="auto"/>
+        <w:contextualSpacing/>
+        <w:jc w:val="both"/>
+        <w:rPr>
+          <w:sz w:val="24"/>
+          <w:szCs w:val="24"/>
+        </w:rPr>
+      </w:pPr>
+    </w:p>
+    <w:p>
+      <w:pPr>
+        <w:tabs>
+          <w:tab w:val="left" w:pos="3252"/>
+        </w:tabs>
+        <w:spacing w:line="240" w:lineRule="auto"/>
+        <w:contextualSpacing/>
+        <w:jc w:val="both"/>
+        <w:rPr>
+          <w:sz w:val="24"/>
+          <w:szCs w:val="24"/>
+        </w:rPr>
+      </w:pPr>
+      <w:r>
+        <w:rPr>
+          <w:sz w:val="24"/>
+          <w:szCs w:val="24"/>
+        </w:rPr>
+        <w:t>Las salidas van dirigidas al usuario.</w:t>
+      </w:r>
+    </w:p>
+    <w:p>
+      <w:pPr>
+        <w:tabs>
+          <w:tab w:val="left" w:pos="3252"/>
+        </w:tabs>
+        <w:spacing w:line="240" w:lineRule="auto"/>
+        <w:contextualSpacing/>
+        <w:jc w:val="both"/>
+        <w:rPr>
+          <w:sz w:val="24"/>
+          <w:szCs w:val="24"/>
+        </w:rPr>
+      </w:pPr>
+      <w:r>
+        <w:rPr>
+          <w:sz w:val="24"/>
+          <w:szCs w:val="24"/>
+        </w:rPr>
+        <w:t>Mensaje de error en caso de no llenar un campo.</w:t>
+      </w:r>
+    </w:p>
+    <w:p>
+      <w:pPr>
+        <w:tabs>
+          <w:tab w:val="left" w:pos="3252"/>
+        </w:tabs>
+        <w:spacing w:line="240" w:lineRule="auto"/>
+        <w:contextualSpacing/>
+        <w:jc w:val="both"/>
+        <w:rPr>
+          <w:sz w:val="24"/>
+          <w:szCs w:val="24"/>
+        </w:rPr>
+      </w:pPr>
+      <w:r>
+        <w:rPr>
+          <w:sz w:val="24"/>
+          <w:szCs w:val="24"/>
+        </w:rPr>
+        <w:t>Mensaje de error en caso de introducir datos erróneos en campos específicos.</w:t>
+      </w:r>
+    </w:p>
+    <w:p>
+      <w:pPr>
+        <w:tabs>
+          <w:tab w:val="left" w:pos="3252"/>
+        </w:tabs>
+        <w:spacing w:line="240" w:lineRule="auto"/>
+        <w:contextualSpacing/>
+        <w:jc w:val="both"/>
+        <w:rPr>
+          <w:sz w:val="24"/>
+          <w:szCs w:val="24"/>
+        </w:rPr>
+      </w:pPr>
+      <w:r>
+        <w:rPr>
+          <w:sz w:val="24"/>
+          <w:szCs w:val="24"/>
+        </w:rPr>
+        <w:t>Mensaje de error en caso de iniciar con un correo no válido.</w:t>
+      </w:r>
+    </w:p>
+    <w:p>
+      <w:pPr>
+        <w:tabs>
+          <w:tab w:val="left" w:pos="3252"/>
+        </w:tabs>
+        <w:spacing w:line="240" w:lineRule="auto"/>
+        <w:contextualSpacing/>
+        <w:jc w:val="both"/>
+        <w:rPr>
+          <w:sz w:val="24"/>
+          <w:szCs w:val="24"/>
+        </w:rPr>
+      </w:pPr>
       <w:bookmarkStart w:id="0" w:name="_GoBack"/>
       <w:bookmarkEnd w:id="0"/>
     </w:p>
@@ -9109,7 +9947,7 @@
 </file>
 
 <file path=customXml/itemProps1.xml><?xml version="1.0" encoding="utf-8"?>
-<ds:datastoreItem xmlns:ds="http://schemas.openxmlformats.org/officeDocument/2006/customXml" ds:itemID="{F2EB3752-5EDD-4A27-8508-8ADF65BFE00B}">
+<ds:datastoreItem xmlns:ds="http://schemas.openxmlformats.org/officeDocument/2006/customXml" ds:itemID="{D036B25D-381D-4AD4-9840-08E3F2E6C77F}">
   <ds:schemaRefs>
     <ds:schemaRef ds:uri="http://schemas.openxmlformats.org/officeDocument/2006/bibliography"/>
   </ds:schemaRefs>

</xml_diff>